<commit_message>
fix: memperbaiki format dari header dan footer lalu memperperbaiki tulisan dari lembar pengesahan sampai bab 1
</commit_message>
<xml_diff>
--- a/KP Adam Setiadi.docx
+++ b/KP Adam Setiadi.docx
@@ -1,6 +1,6 @@
 
 <file path=word/document.xml><?xml version="1.0" encoding="utf-8"?>
-<w:document xmlns:wpc="http://schemas.microsoft.com/office/word/2010/wordprocessingCanvas" xmlns:cx="http://schemas.microsoft.com/office/drawing/2014/chartex" xmlns:cx1="http://schemas.microsoft.com/office/drawing/2015/9/8/chartex" xmlns:cx2="http://schemas.microsoft.com/office/drawing/2015/10/21/chartex" xmlns:cx3="http://schemas.microsoft.com/office/drawing/2016/5/9/chartex" xmlns:cx4="http://schemas.microsoft.com/office/drawing/2016/5/10/chartex" xmlns:cx5="http://schemas.microsoft.com/office/drawing/2016/5/11/chartex" xmlns:cx6="http://schemas.microsoft.com/office/drawing/2016/5/12/chartex" xmlns:cx7="http://schemas.microsoft.com/office/drawing/2016/5/13/chartex" xmlns:cx8="http://schemas.microsoft.com/office/drawing/2016/5/14/chartex" xmlns:mc="http://schemas.openxmlformats.org/markup-compatibility/2006" xmlns:aink="http://schemas.microsoft.com/office/drawing/2016/ink" xmlns:am3d="http://schemas.microsoft.com/office/drawing/2017/model3d" xmlns:o="urn:schemas-microsoft-com:office:office" xmlns:r="http://schemas.openxmlformats.org/officeDocument/2006/relationships" xmlns:m="http://schemas.openxmlformats.org/officeDocument/2006/math" xmlns:v="urn:schemas-microsoft-com:vml" xmlns:wp14="http://schemas.microsoft.com/office/word/2010/wordprocessingDrawing" xmlns:wp="http://schemas.openxmlformats.org/drawingml/2006/wordprocessingDrawing" xmlns:w10="urn:schemas-microsoft-com:office:word" xmlns:w="http://schemas.openxmlformats.org/wordprocessingml/2006/main" xmlns:w14="http://schemas.microsoft.com/office/word/2010/wordml" xmlns:w15="http://schemas.microsoft.com/office/word/2012/wordml" xmlns:w16cex="http://schemas.microsoft.com/office/word/2018/wordml/cex" xmlns:w16cid="http://schemas.microsoft.com/office/word/2016/wordml/cid" xmlns:w16="http://schemas.microsoft.com/office/word/2018/wordml" xmlns:w16sdtdh="http://schemas.microsoft.com/office/word/2020/wordml/sdtdatahash" xmlns:w16se="http://schemas.microsoft.com/office/word/2015/wordml/symex" xmlns:wpg="http://schemas.microsoft.com/office/word/2010/wordprocessingGroup" xmlns:wpi="http://schemas.microsoft.com/office/word/2010/wordprocessingInk" xmlns:wne="http://schemas.microsoft.com/office/word/2006/wordml" xmlns:wps="http://schemas.microsoft.com/office/word/2010/wordprocessingShape" mc:Ignorable="w14 w15 w16se w16cid w16 w16cex w16sdtdh wp14">
+<w:document xmlns:wpc="http://schemas.microsoft.com/office/word/2010/wordprocessingCanvas" xmlns:cx="http://schemas.microsoft.com/office/drawing/2014/chartex" xmlns:cx1="http://schemas.microsoft.com/office/drawing/2015/9/8/chartex" xmlns:cx2="http://schemas.microsoft.com/office/drawing/2015/10/21/chartex" xmlns:cx3="http://schemas.microsoft.com/office/drawing/2016/5/9/chartex" xmlns:cx4="http://schemas.microsoft.com/office/drawing/2016/5/10/chartex" xmlns:cx5="http://schemas.microsoft.com/office/drawing/2016/5/11/chartex" xmlns:cx6="http://schemas.microsoft.com/office/drawing/2016/5/12/chartex" xmlns:cx7="http://schemas.microsoft.com/office/drawing/2016/5/13/chartex" xmlns:cx8="http://schemas.microsoft.com/office/drawing/2016/5/14/chartex" xmlns:mc="http://schemas.openxmlformats.org/markup-compatibility/2006" xmlns:aink="http://schemas.microsoft.com/office/drawing/2016/ink" xmlns:am3d="http://schemas.microsoft.com/office/drawing/2017/model3d" xmlns:o="urn:schemas-microsoft-com:office:office" xmlns:r="http://schemas.openxmlformats.org/officeDocument/2006/relationships" xmlns:m="http://schemas.openxmlformats.org/officeDocument/2006/math" xmlns:v="urn:schemas-microsoft-com:vml" xmlns:wp14="http://schemas.microsoft.com/office/word/2010/wordprocessingDrawing" xmlns:wp="http://schemas.openxmlformats.org/drawingml/2006/wordprocessingDrawing" xmlns:w10="urn:schemas-microsoft-com:office:word" xmlns:w="http://schemas.openxmlformats.org/wordprocessingml/2006/main" xmlns:w14="http://schemas.microsoft.com/office/word/2010/wordml" xmlns:w15="http://schemas.microsoft.com/office/word/2012/wordml" xmlns:w16cid="http://schemas.microsoft.com/office/word/2016/wordml/cid" xmlns:w16se="http://schemas.microsoft.com/office/word/2015/wordml/symex" xmlns:wpg="http://schemas.microsoft.com/office/word/2010/wordprocessingGroup" xmlns:wpi="http://schemas.microsoft.com/office/word/2010/wordprocessingInk" xmlns:wne="http://schemas.microsoft.com/office/word/2006/wordml" xmlns:wps="http://schemas.microsoft.com/office/word/2010/wordprocessingShape" mc:Ignorable="w14 w15 w16se w16cid wp14">
   <w:body>
     <w:p>
       <w:pPr>
@@ -12,7 +12,7 @@
       </w:pPr>
       <w:r>
         <w:pict w14:anchorId="4B220F66">
-          <v:rect id="_x0000_s2055" style="position:absolute;margin-left:543.2pt;margin-top:33.45pt;width:51.75pt;height:19.5pt;z-index:15729152;mso-position-horizontal-relative:page;mso-position-vertical-relative:page" fillcolor="#9bba58" stroked="f">
+          <v:rect id="_x0000_s1031" style="position:absolute;margin-left:543.2pt;margin-top:33.45pt;width:51.75pt;height:19.5pt;z-index:15729152;mso-position-horizontal-relative:page;mso-position-vertical-relative:page" fillcolor="#9bba58" stroked="f">
             <w10:wrap anchorx="page" anchory="page"/>
           </v:rect>
         </w:pict>
@@ -826,10 +826,14 @@
           <w:sz w:val="28"/>
         </w:rPr>
         <w:sectPr>
+          <w:footerReference w:type="even" r:id="rId8"/>
+          <w:footerReference w:type="default" r:id="rId9"/>
           <w:type w:val="continuous"/>
           <w:pgSz w:w="11910" w:h="16840"/>
           <w:pgMar w:top="660" w:right="1580" w:bottom="280" w:left="1680" w:header="720" w:footer="720" w:gutter="0"/>
           <w:cols w:space="720"/>
+          <w:titlePg/>
+          <w:docGrid w:linePitch="299"/>
         </w:sectPr>
       </w:pPr>
     </w:p>
@@ -845,6 +849,43 @@
     </w:p>
     <w:p>
       <w:pPr>
+        <w:spacing w:before="12" w:line="360" w:lineRule="auto"/>
+        <w:ind w:left="20"/>
+        <w:jc w:val="center"/>
+        <w:rPr>
+          <w:rFonts w:ascii="Arial"/>
+          <w:b/>
+          <w:sz w:val="24"/>
+        </w:rPr>
+      </w:pPr>
+      <w:r>
+        <w:rPr>
+          <w:rFonts w:ascii="Arial"/>
+          <w:b/>
+          <w:sz w:val="24"/>
+        </w:rPr>
+        <w:t>LEMBAR</w:t>
+      </w:r>
+      <w:r>
+        <w:rPr>
+          <w:rFonts w:ascii="Arial"/>
+          <w:b/>
+          <w:spacing w:val="-7"/>
+          <w:sz w:val="24"/>
+        </w:rPr>
+        <w:t xml:space="preserve"> </w:t>
+      </w:r>
+      <w:r>
+        <w:rPr>
+          <w:rFonts w:ascii="Arial"/>
+          <w:b/>
+          <w:sz w:val="24"/>
+        </w:rPr>
+        <w:t>PENGESAHAN</w:t>
+      </w:r>
+    </w:p>
+    <w:p>
+      <w:pPr>
         <w:pStyle w:val="BodyText"/>
         <w:rPr>
           <w:rFonts w:ascii="Arial"/>
@@ -857,7 +898,7 @@
       <w:pPr>
         <w:pStyle w:val="Heading1"/>
         <w:spacing w:before="92"/>
-        <w:ind w:left="1924" w:right="1461"/>
+        <w:ind w:left="0" w:right="3"/>
         <w:jc w:val="center"/>
         <w:rPr>
           <w:lang w:val="en-US"/>
@@ -1272,7 +1313,13 @@
         <w:rPr>
           <w:lang w:val="en-US"/>
         </w:rPr>
-        <w:t>16 oktober 2024</w:t>
+        <w:t>26</w:t>
+      </w:r>
+      <w:r>
+        <w:rPr>
+          <w:lang w:val="en-US"/>
+        </w:rPr>
+        <w:t xml:space="preserve"> oktober 2024</w:t>
       </w:r>
       <w:r>
         <w:rPr>
@@ -1472,15 +1519,53 @@
         <w:ind w:left="465"/>
         <w:jc w:val="center"/>
         <w:sectPr>
-          <w:headerReference w:type="default" r:id="rId8"/>
+          <w:headerReference w:type="default" r:id="rId10"/>
           <w:pgSz w:w="11910" w:h="16840"/>
           <w:pgMar w:top="1960" w:right="1580" w:bottom="280" w:left="1680" w:header="1707" w:footer="0" w:gutter="0"/>
+          <w:pgNumType w:fmt="lowerRoman" w:start="1"/>
           <w:cols w:space="720"/>
         </w:sectPr>
       </w:pPr>
     </w:p>
     <w:p>
       <w:pPr>
+        <w:spacing w:before="12"/>
+        <w:jc w:val="center"/>
+        <w:rPr>
+          <w:rFonts w:ascii="Arial"/>
+          <w:b/>
+          <w:sz w:val="24"/>
+        </w:rPr>
+      </w:pPr>
+      <w:r>
+        <w:rPr>
+          <w:rFonts w:ascii="Arial"/>
+          <w:b/>
+          <w:sz w:val="24"/>
+        </w:rPr>
+        <w:lastRenderedPageBreak/>
+        <w:t>LEMBAR</w:t>
+      </w:r>
+      <w:r>
+        <w:rPr>
+          <w:rFonts w:ascii="Arial"/>
+          <w:b/>
+          <w:spacing w:val="-7"/>
+          <w:sz w:val="24"/>
+        </w:rPr>
+        <w:t xml:space="preserve"> </w:t>
+      </w:r>
+      <w:r>
+        <w:rPr>
+          <w:rFonts w:ascii="Arial"/>
+          <w:b/>
+          <w:sz w:val="24"/>
+        </w:rPr>
+        <w:t>PENGESAHAN</w:t>
+      </w:r>
+    </w:p>
+    <w:p>
+      <w:pPr>
         <w:pStyle w:val="BodyText"/>
         <w:rPr>
           <w:sz w:val="20"/>
@@ -1499,7 +1584,7 @@
       <w:pPr>
         <w:pStyle w:val="Heading1"/>
         <w:spacing w:before="92"/>
-        <w:ind w:left="1924" w:right="1461"/>
+        <w:ind w:left="0" w:right="3"/>
         <w:jc w:val="center"/>
         <w:rPr>
           <w:lang w:val="en-US"/>
@@ -1538,7 +1623,7 @@
     <w:p>
       <w:pPr>
         <w:spacing w:line="362" w:lineRule="auto"/>
-        <w:ind w:left="1134" w:right="712"/>
+        <w:ind w:right="3"/>
         <w:jc w:val="center"/>
         <w:rPr>
           <w:rFonts w:ascii="Arial"/>
@@ -1949,7 +2034,7 @@
                     <pic:cNvPicPr/>
                   </pic:nvPicPr>
                   <pic:blipFill>
-                    <a:blip r:embed="rId9" cstate="print"/>
+                    <a:blip r:embed="rId11" cstate="print"/>
                     <a:stretch>
                       <a:fillRect/>
                     </a:stretch>
@@ -2066,6 +2151,7 @@
         <w:sectPr>
           <w:pgSz w:w="11910" w:h="16840"/>
           <w:pgMar w:top="1960" w:right="1580" w:bottom="280" w:left="1680" w:header="1707" w:footer="0" w:gutter="0"/>
+          <w:pgNumType w:fmt="lowerRoman"/>
           <w:cols w:space="720"/>
         </w:sectPr>
       </w:pPr>
@@ -2073,247 +2159,283 @@
     <w:p>
       <w:pPr>
         <w:pStyle w:val="BodyText"/>
+        <w:spacing w:line="14" w:lineRule="auto"/>
+        <w:rPr>
+          <w:sz w:val="20"/>
+        </w:rPr>
+      </w:pPr>
+    </w:p>
+    <w:p>
+      <w:pPr>
+        <w:pStyle w:val="BodyText"/>
+        <w:spacing w:before="140" w:line="360" w:lineRule="auto"/>
+        <w:ind w:left="588"/>
+        <w:jc w:val="center"/>
+        <w:rPr>
+          <w:b/>
+          <w:color w:val="000000" w:themeColor="text1"/>
+          <w:lang w:val="en-US"/>
+        </w:rPr>
+      </w:pPr>
+      <w:r>
+        <w:rPr>
+          <w:b/>
+          <w:color w:val="000000" w:themeColor="text1"/>
+          <w:lang w:val="en-US"/>
+        </w:rPr>
+        <w:t>ABSTRAKSI</w:t>
+      </w:r>
+    </w:p>
+    <w:p>
+      <w:pPr>
+        <w:pStyle w:val="BodyText"/>
         <w:spacing w:before="140" w:line="357" w:lineRule="auto"/>
         <w:ind w:left="588"/>
         <w:rPr>
-          <w:color w:val="191B28" w:themeColor="text1"/>
-        </w:rPr>
-      </w:pPr>
-      <w:r>
-        <w:rPr>
-          <w:color w:val="191B28" w:themeColor="text1"/>
-        </w:rPr>
-        <w:lastRenderedPageBreak/>
+          <w:color w:val="000000" w:themeColor="text1"/>
+        </w:rPr>
+      </w:pPr>
+      <w:r>
+        <w:rPr>
+          <w:color w:val="000000" w:themeColor="text1"/>
+        </w:rPr>
         <w:t>Kerja</w:t>
       </w:r>
       <w:r>
         <w:rPr>
-          <w:color w:val="191B28" w:themeColor="text1"/>
+          <w:color w:val="000000" w:themeColor="text1"/>
           <w:spacing w:val="-6"/>
         </w:rPr>
         <w:t xml:space="preserve"> </w:t>
       </w:r>
       <w:r>
         <w:rPr>
-          <w:color w:val="191B28" w:themeColor="text1"/>
+          <w:color w:val="000000" w:themeColor="text1"/>
         </w:rPr>
         <w:t>praktik</w:t>
       </w:r>
       <w:r>
         <w:rPr>
-          <w:color w:val="191B28" w:themeColor="text1"/>
+          <w:color w:val="000000" w:themeColor="text1"/>
           <w:spacing w:val="-3"/>
         </w:rPr>
         <w:t xml:space="preserve"> </w:t>
       </w:r>
       <w:r>
         <w:rPr>
-          <w:color w:val="191B28" w:themeColor="text1"/>
+          <w:color w:val="000000" w:themeColor="text1"/>
         </w:rPr>
         <w:t>dilaksanakan</w:t>
       </w:r>
       <w:r>
         <w:rPr>
-          <w:color w:val="191B28" w:themeColor="text1"/>
+          <w:color w:val="000000" w:themeColor="text1"/>
           <w:spacing w:val="-5"/>
         </w:rPr>
         <w:t xml:space="preserve"> </w:t>
       </w:r>
       <w:r>
         <w:rPr>
-          <w:color w:val="191B28" w:themeColor="text1"/>
+          <w:color w:val="000000" w:themeColor="text1"/>
         </w:rPr>
         <w:t>di</w:t>
       </w:r>
       <w:r>
         <w:rPr>
-          <w:color w:val="191B28" w:themeColor="text1"/>
+          <w:color w:val="000000" w:themeColor="text1"/>
           <w:lang w:val="en-US"/>
         </w:rPr>
         <w:t xml:space="preserve"> MDT Al Musyarokah</w:t>
       </w:r>
       <w:r>
         <w:rPr>
-          <w:color w:val="191B28" w:themeColor="text1"/>
+          <w:color w:val="000000" w:themeColor="text1"/>
         </w:rPr>
         <w:t>,</w:t>
       </w:r>
       <w:r>
         <w:rPr>
-          <w:color w:val="191B28" w:themeColor="text1"/>
+          <w:color w:val="000000" w:themeColor="text1"/>
           <w:spacing w:val="-4"/>
         </w:rPr>
         <w:t xml:space="preserve"> </w:t>
       </w:r>
       <w:r>
         <w:rPr>
-          <w:color w:val="191B28" w:themeColor="text1"/>
+          <w:color w:val="000000" w:themeColor="text1"/>
           <w:lang w:val="en-US"/>
         </w:rPr>
         <w:t>adalah instansi sekolah agama</w:t>
       </w:r>
       <w:r>
         <w:rPr>
-          <w:color w:val="191B28" w:themeColor="text1"/>
+          <w:color w:val="000000" w:themeColor="text1"/>
         </w:rPr>
         <w:t>,</w:t>
       </w:r>
       <w:r>
         <w:rPr>
-          <w:color w:val="191B28" w:themeColor="text1"/>
+          <w:color w:val="000000" w:themeColor="text1"/>
           <w:spacing w:val="-63"/>
         </w:rPr>
         <w:t xml:space="preserve"> </w:t>
       </w:r>
       <w:r>
         <w:rPr>
-          <w:color w:val="191B28" w:themeColor="text1"/>
+          <w:color w:val="000000" w:themeColor="text1"/>
         </w:rPr>
         <w:t>mulai</w:t>
       </w:r>
       <w:r>
         <w:rPr>
-          <w:color w:val="191B28" w:themeColor="text1"/>
+          <w:color w:val="000000" w:themeColor="text1"/>
           <w:spacing w:val="-3"/>
         </w:rPr>
         <w:t xml:space="preserve"> </w:t>
       </w:r>
       <w:r>
         <w:rPr>
-          <w:color w:val="191B28" w:themeColor="text1"/>
+          <w:color w:val="000000" w:themeColor="text1"/>
         </w:rPr>
         <w:t>tanggal</w:t>
       </w:r>
       <w:r>
         <w:rPr>
-          <w:color w:val="191B28" w:themeColor="text1"/>
+          <w:color w:val="000000" w:themeColor="text1"/>
           <w:spacing w:val="-2"/>
         </w:rPr>
         <w:t xml:space="preserve"> </w:t>
       </w:r>
       <w:r>
         <w:rPr>
-          <w:color w:val="191B28" w:themeColor="text1"/>
-        </w:rPr>
-        <w:t>14</w:t>
-      </w:r>
-      <w:r>
-        <w:rPr>
-          <w:color w:val="191B28" w:themeColor="text1"/>
+          <w:lang w:val="en-US"/>
+        </w:rPr>
+        <w:t>21</w:t>
+      </w:r>
+      <w:r>
+        <w:rPr>
+          <w:color w:val="000000" w:themeColor="text1"/>
           <w:spacing w:val="-2"/>
         </w:rPr>
         <w:t xml:space="preserve"> </w:t>
       </w:r>
       <w:r>
         <w:rPr>
-          <w:color w:val="191B28" w:themeColor="text1"/>
+          <w:color w:val="000000" w:themeColor="text1"/>
           <w:lang w:val="en-US"/>
         </w:rPr>
         <w:t>Oktober</w:t>
       </w:r>
       <w:r>
         <w:rPr>
-          <w:color w:val="191B28" w:themeColor="text1"/>
+          <w:color w:val="000000" w:themeColor="text1"/>
           <w:spacing w:val="-2"/>
         </w:rPr>
         <w:t xml:space="preserve"> </w:t>
       </w:r>
       <w:r>
         <w:rPr>
-          <w:color w:val="191B28" w:themeColor="text1"/>
+          <w:color w:val="000000" w:themeColor="text1"/>
         </w:rPr>
         <w:t>202</w:t>
       </w:r>
       <w:r>
         <w:rPr>
-          <w:color w:val="191B28" w:themeColor="text1"/>
+          <w:color w:val="000000" w:themeColor="text1"/>
           <w:lang w:val="en-US"/>
         </w:rPr>
         <w:t>4</w:t>
       </w:r>
       <w:r>
         <w:rPr>
-          <w:color w:val="191B28" w:themeColor="text1"/>
+          <w:color w:val="000000" w:themeColor="text1"/>
           <w:spacing w:val="-2"/>
         </w:rPr>
         <w:t xml:space="preserve"> </w:t>
       </w:r>
       <w:r>
         <w:rPr>
-          <w:color w:val="191B28" w:themeColor="text1"/>
+          <w:color w:val="000000" w:themeColor="text1"/>
         </w:rPr>
         <w:t>sampai</w:t>
       </w:r>
       <w:r>
         <w:rPr>
-          <w:color w:val="191B28" w:themeColor="text1"/>
+          <w:color w:val="000000" w:themeColor="text1"/>
           <w:spacing w:val="-2"/>
         </w:rPr>
         <w:t xml:space="preserve"> </w:t>
       </w:r>
       <w:r>
         <w:rPr>
-          <w:color w:val="191B28" w:themeColor="text1"/>
+          <w:color w:val="000000" w:themeColor="text1"/>
         </w:rPr>
         <w:t>dengan</w:t>
       </w:r>
       <w:r>
         <w:rPr>
-          <w:color w:val="191B28" w:themeColor="text1"/>
+          <w:color w:val="000000" w:themeColor="text1"/>
           <w:spacing w:val="-2"/>
         </w:rPr>
         <w:t xml:space="preserve"> </w:t>
       </w:r>
       <w:r>
         <w:rPr>
-          <w:color w:val="191B28" w:themeColor="text1"/>
+          <w:color w:val="000000" w:themeColor="text1"/>
         </w:rPr>
         <w:t>tanggal</w:t>
       </w:r>
       <w:r>
         <w:rPr>
-          <w:color w:val="191B28" w:themeColor="text1"/>
+          <w:color w:val="000000" w:themeColor="text1"/>
           <w:spacing w:val="-2"/>
         </w:rPr>
         <w:t xml:space="preserve"> </w:t>
       </w:r>
       <w:r>
         <w:rPr>
-          <w:color w:val="191B28" w:themeColor="text1"/>
+          <w:color w:val="000000" w:themeColor="text1"/>
           <w:lang w:val="en-US"/>
         </w:rPr>
-        <w:t xml:space="preserve">26 </w:t>
-      </w:r>
-      <w:r>
-        <w:rPr>
-          <w:color w:val="191B28" w:themeColor="text1"/>
+        <w:t>31</w:t>
+      </w:r>
+      <w:r>
+        <w:rPr>
+          <w:color w:val="000000" w:themeColor="text1"/>
+          <w:lang w:val="en-US"/>
+        </w:rPr>
+        <w:t xml:space="preserve"> </w:t>
+      </w:r>
+      <w:r>
+        <w:rPr>
+          <w:color w:val="000000" w:themeColor="text1"/>
           <w:spacing w:val="-2"/>
         </w:rPr>
         <w:t xml:space="preserve"> </w:t>
       </w:r>
       <w:r>
         <w:rPr>
-          <w:color w:val="191B28" w:themeColor="text1"/>
+          <w:color w:val="000000" w:themeColor="text1"/>
           <w:lang w:val="en-US"/>
         </w:rPr>
         <w:t xml:space="preserve">Oktober </w:t>
       </w:r>
       <w:r>
         <w:rPr>
-          <w:color w:val="191B28" w:themeColor="text1"/>
+          <w:color w:val="000000" w:themeColor="text1"/>
         </w:rPr>
         <w:t>202</w:t>
       </w:r>
       <w:r>
         <w:rPr>
-          <w:color w:val="191B28" w:themeColor="text1"/>
+          <w:color w:val="000000" w:themeColor="text1"/>
           <w:lang w:val="en-US"/>
         </w:rPr>
         <w:t>4</w:t>
       </w:r>
       <w:r>
         <w:rPr>
-          <w:color w:val="191B28" w:themeColor="text1"/>
+          <w:color w:val="000000" w:themeColor="text1"/>
         </w:rPr>
         <w:t>.</w:t>
       </w:r>
@@ -2325,151 +2447,140 @@
         <w:ind w:left="588" w:right="120"/>
         <w:jc w:val="both"/>
         <w:rPr>
-          <w:color w:val="191B28" w:themeColor="text1"/>
-        </w:rPr>
-      </w:pPr>
-      <w:r>
-        <w:rPr>
-          <w:color w:val="191B28" w:themeColor="text1"/>
+          <w:color w:val="000000" w:themeColor="text1"/>
+          <w:lang w:val="en-US"/>
+        </w:rPr>
+      </w:pPr>
+      <w:r>
+        <w:rPr>
+          <w:color w:val="000000" w:themeColor="text1"/>
         </w:rPr>
         <w:t>Kerja praktik yang dilakukan adalah mengembangkan perangkat lunak KP.</w:t>
       </w:r>
       <w:r>
         <w:rPr>
-          <w:color w:val="191B28" w:themeColor="text1"/>
+          <w:color w:val="000000" w:themeColor="text1"/>
           <w:spacing w:val="-64"/>
         </w:rPr>
         <w:t xml:space="preserve"> </w:t>
       </w:r>
       <w:r>
         <w:rPr>
-          <w:color w:val="191B28" w:themeColor="text1"/>
+          <w:color w:val="000000" w:themeColor="text1"/>
         </w:rPr>
         <w:t xml:space="preserve">Perangkat lunak tersebut merupakan sebuah sisem untuk </w:t>
       </w:r>
       <w:r>
         <w:rPr>
-          <w:color w:val="191B28" w:themeColor="text1"/>
+          <w:color w:val="000000" w:themeColor="text1"/>
           <w:lang w:val="en-US"/>
         </w:rPr>
         <w:t>media informasi sekolah.</w:t>
       </w:r>
       <w:r>
         <w:rPr>
-          <w:color w:val="191B28" w:themeColor="text1"/>
+          <w:color w:val="000000" w:themeColor="text1"/>
         </w:rPr>
         <w:t xml:space="preserve"> Fitur yang</w:t>
       </w:r>
       <w:r>
         <w:rPr>
-          <w:color w:val="191B28" w:themeColor="text1"/>
-          <w:spacing w:val="1"/>
-        </w:rPr>
-        <w:t xml:space="preserve"> </w:t>
-      </w:r>
-      <w:r>
-        <w:rPr>
-          <w:color w:val="191B28" w:themeColor="text1"/>
+          <w:color w:val="000000" w:themeColor="text1"/>
+          <w:spacing w:val="1"/>
+        </w:rPr>
+        <w:t xml:space="preserve"> </w:t>
+      </w:r>
+      <w:r>
+        <w:rPr>
+          <w:color w:val="000000" w:themeColor="text1"/>
         </w:rPr>
         <w:t>ada</w:t>
       </w:r>
       <w:r>
         <w:rPr>
-          <w:color w:val="191B28" w:themeColor="text1"/>
+          <w:color w:val="000000" w:themeColor="text1"/>
           <w:spacing w:val="-13"/>
         </w:rPr>
         <w:t xml:space="preserve"> </w:t>
       </w:r>
       <w:r>
         <w:rPr>
-          <w:color w:val="191B28" w:themeColor="text1"/>
+          <w:color w:val="000000" w:themeColor="text1"/>
         </w:rPr>
         <w:t>dalam</w:t>
       </w:r>
       <w:r>
         <w:rPr>
-          <w:color w:val="191B28" w:themeColor="text1"/>
+          <w:color w:val="000000" w:themeColor="text1"/>
           <w:spacing w:val="-10"/>
         </w:rPr>
         <w:t xml:space="preserve"> </w:t>
       </w:r>
       <w:r>
         <w:rPr>
-          <w:color w:val="191B28" w:themeColor="text1"/>
+          <w:color w:val="000000" w:themeColor="text1"/>
         </w:rPr>
         <w:t>sitem</w:t>
       </w:r>
       <w:r>
         <w:rPr>
-          <w:color w:val="191B28" w:themeColor="text1"/>
+          <w:color w:val="000000" w:themeColor="text1"/>
           <w:spacing w:val="-10"/>
         </w:rPr>
         <w:t xml:space="preserve"> </w:t>
       </w:r>
       <w:r>
         <w:rPr>
-          <w:color w:val="191B28" w:themeColor="text1"/>
+          <w:color w:val="000000" w:themeColor="text1"/>
         </w:rPr>
         <w:t>tersebut</w:t>
       </w:r>
       <w:r>
         <w:rPr>
-          <w:color w:val="191B28" w:themeColor="text1"/>
+          <w:color w:val="000000" w:themeColor="text1"/>
           <w:spacing w:val="-9"/>
         </w:rPr>
         <w:t xml:space="preserve"> </w:t>
       </w:r>
       <w:r>
         <w:rPr>
-          <w:color w:val="191B28" w:themeColor="text1"/>
+          <w:color w:val="000000" w:themeColor="text1"/>
         </w:rPr>
         <w:t>antara</w:t>
       </w:r>
       <w:r>
         <w:rPr>
-          <w:color w:val="191B28" w:themeColor="text1"/>
+          <w:color w:val="000000" w:themeColor="text1"/>
           <w:spacing w:val="-12"/>
         </w:rPr>
         <w:t xml:space="preserve"> </w:t>
       </w:r>
       <w:r>
         <w:rPr>
-          <w:color w:val="191B28" w:themeColor="text1"/>
+          <w:color w:val="000000" w:themeColor="text1"/>
         </w:rPr>
         <w:t>lain</w:t>
       </w:r>
       <w:r>
         <w:rPr>
-          <w:color w:val="191B28" w:themeColor="text1"/>
+          <w:color w:val="000000" w:themeColor="text1"/>
           <w:spacing w:val="-9"/>
         </w:rPr>
         <w:t xml:space="preserve"> </w:t>
       </w:r>
       <w:r>
         <w:rPr>
-          <w:color w:val="191B28" w:themeColor="text1"/>
+          <w:color w:val="000000" w:themeColor="text1"/>
           <w:lang w:val="en-US"/>
         </w:rPr>
         <w:t>informasi tentang sekolah, kontak, lokasi sekolah, integrasi media social, fitur responsive, galeri sekolah</w:t>
       </w:r>
       <w:r>
         <w:rPr>
-          <w:color w:val="191B28" w:themeColor="text1"/>
+          <w:color w:val="000000" w:themeColor="text1"/>
+          <w:lang w:val="en-US"/>
         </w:rPr>
         <w:t>.</w:t>
-      </w:r>
-      <w:r>
-        <w:rPr>
-          <w:color w:val="191B28" w:themeColor="text1"/>
-          <w:spacing w:val="-9"/>
-        </w:rPr>
-        <w:t xml:space="preserve"> </w:t>
-      </w:r>
-      <w:r>
-        <w:rPr>
-          <w:color w:val="191B28" w:themeColor="text1"/>
-        </w:rPr>
-        <w:t>….</w:t>
       </w:r>
     </w:p>
     <w:p>
@@ -2479,224 +2590,224 @@
         <w:ind w:left="588" w:right="120"/>
         <w:jc w:val="both"/>
         <w:rPr>
-          <w:color w:val="191B28" w:themeColor="text1"/>
+          <w:color w:val="000000" w:themeColor="text1"/>
           <w:lang w:val="en-US"/>
         </w:rPr>
       </w:pPr>
       <w:r>
         <w:rPr>
-          <w:color w:val="191B28" w:themeColor="text1"/>
+          <w:color w:val="000000" w:themeColor="text1"/>
         </w:rPr>
         <w:t>Selama</w:t>
       </w:r>
       <w:r>
         <w:rPr>
-          <w:color w:val="191B28" w:themeColor="text1"/>
-          <w:spacing w:val="1"/>
-        </w:rPr>
-        <w:t xml:space="preserve"> </w:t>
-      </w:r>
-      <w:r>
-        <w:rPr>
-          <w:color w:val="191B28" w:themeColor="text1"/>
+          <w:color w:val="000000" w:themeColor="text1"/>
+          <w:spacing w:val="1"/>
+        </w:rPr>
+        <w:t xml:space="preserve"> </w:t>
+      </w:r>
+      <w:r>
+        <w:rPr>
+          <w:color w:val="000000" w:themeColor="text1"/>
         </w:rPr>
         <w:t>pengembangan</w:t>
       </w:r>
       <w:r>
         <w:rPr>
-          <w:color w:val="191B28" w:themeColor="text1"/>
-          <w:spacing w:val="1"/>
-        </w:rPr>
-        <w:t xml:space="preserve"> </w:t>
-      </w:r>
-      <w:r>
-        <w:rPr>
-          <w:color w:val="191B28" w:themeColor="text1"/>
+          <w:color w:val="000000" w:themeColor="text1"/>
+          <w:spacing w:val="1"/>
+        </w:rPr>
+        <w:t xml:space="preserve"> </w:t>
+      </w:r>
+      <w:r>
+        <w:rPr>
+          <w:color w:val="000000" w:themeColor="text1"/>
         </w:rPr>
         <w:t>perangkat</w:t>
       </w:r>
       <w:r>
         <w:rPr>
-          <w:color w:val="191B28" w:themeColor="text1"/>
-          <w:spacing w:val="1"/>
-        </w:rPr>
-        <w:t xml:space="preserve"> </w:t>
-      </w:r>
-      <w:r>
-        <w:rPr>
-          <w:color w:val="191B28" w:themeColor="text1"/>
+          <w:color w:val="000000" w:themeColor="text1"/>
+          <w:spacing w:val="1"/>
+        </w:rPr>
+        <w:t xml:space="preserve"> </w:t>
+      </w:r>
+      <w:r>
+        <w:rPr>
+          <w:color w:val="000000" w:themeColor="text1"/>
         </w:rPr>
         <w:t>lunak,</w:t>
       </w:r>
       <w:r>
         <w:rPr>
-          <w:color w:val="191B28" w:themeColor="text1"/>
-          <w:spacing w:val="1"/>
-        </w:rPr>
-        <w:t xml:space="preserve"> </w:t>
-      </w:r>
-      <w:r>
-        <w:rPr>
-          <w:color w:val="191B28" w:themeColor="text1"/>
+          <w:color w:val="000000" w:themeColor="text1"/>
+          <w:spacing w:val="1"/>
+        </w:rPr>
+        <w:t xml:space="preserve"> </w:t>
+      </w:r>
+      <w:r>
+        <w:rPr>
+          <w:color w:val="000000" w:themeColor="text1"/>
         </w:rPr>
         <w:t>metodologi</w:t>
       </w:r>
       <w:r>
         <w:rPr>
-          <w:color w:val="191B28" w:themeColor="text1"/>
-          <w:spacing w:val="1"/>
-        </w:rPr>
-        <w:t xml:space="preserve"> </w:t>
-      </w:r>
-      <w:r>
-        <w:rPr>
-          <w:color w:val="191B28" w:themeColor="text1"/>
+          <w:color w:val="000000" w:themeColor="text1"/>
+          <w:spacing w:val="1"/>
+        </w:rPr>
+        <w:t xml:space="preserve"> </w:t>
+      </w:r>
+      <w:r>
+        <w:rPr>
+          <w:color w:val="000000" w:themeColor="text1"/>
         </w:rPr>
         <w:t>yang</w:t>
       </w:r>
       <w:r>
         <w:rPr>
-          <w:color w:val="191B28" w:themeColor="text1"/>
-          <w:spacing w:val="1"/>
-        </w:rPr>
-        <w:t xml:space="preserve"> </w:t>
-      </w:r>
-      <w:r>
-        <w:rPr>
-          <w:color w:val="191B28" w:themeColor="text1"/>
+          <w:color w:val="000000" w:themeColor="text1"/>
+          <w:spacing w:val="1"/>
+        </w:rPr>
+        <w:t xml:space="preserve"> </w:t>
+      </w:r>
+      <w:r>
+        <w:rPr>
+          <w:color w:val="000000" w:themeColor="text1"/>
         </w:rPr>
         <w:t>digunakan</w:t>
       </w:r>
       <w:r>
         <w:rPr>
-          <w:color w:val="191B28" w:themeColor="text1"/>
-          <w:spacing w:val="1"/>
-        </w:rPr>
-        <w:t xml:space="preserve"> </w:t>
-      </w:r>
-      <w:r>
-        <w:rPr>
-          <w:color w:val="191B28" w:themeColor="text1"/>
+          <w:color w:val="000000" w:themeColor="text1"/>
+          <w:spacing w:val="1"/>
+        </w:rPr>
+        <w:t xml:space="preserve"> </w:t>
+      </w:r>
+      <w:r>
+        <w:rPr>
+          <w:color w:val="000000" w:themeColor="text1"/>
         </w:rPr>
         <w:t xml:space="preserve">adalah </w:t>
       </w:r>
       <w:r>
         <w:rPr>
-          <w:color w:val="191B28" w:themeColor="text1"/>
+          <w:color w:val="000000" w:themeColor="text1"/>
           <w:lang w:val="en-US"/>
         </w:rPr>
         <w:t xml:space="preserve">Tahap </w:t>
       </w:r>
       <w:r>
         <w:rPr>
-          <w:color w:val="191B28" w:themeColor="text1"/>
+          <w:color w:val="000000" w:themeColor="text1"/>
           <w:lang w:val="en-US"/>
         </w:rPr>
         <w:t>awal</w:t>
       </w:r>
       <w:r>
         <w:rPr>
-          <w:color w:val="191B28" w:themeColor="text1"/>
+          <w:color w:val="000000" w:themeColor="text1"/>
           <w:lang w:val="en-US"/>
         </w:rPr>
         <w:t xml:space="preserve"> menggunakan metode </w:t>
       </w:r>
       <w:r>
         <w:rPr>
-          <w:color w:val="191B28" w:themeColor="text1"/>
+          <w:color w:val="000000" w:themeColor="text1"/>
           <w:lang w:val="en-US"/>
         </w:rPr>
         <w:t>o</w:t>
       </w:r>
       <w:r>
         <w:rPr>
-          <w:color w:val="191B28" w:themeColor="text1"/>
+          <w:color w:val="000000" w:themeColor="text1"/>
           <w:lang w:val="en-US"/>
         </w:rPr>
         <w:t>bservasi yaitu mengamati atau me</w:t>
       </w:r>
       <w:r>
         <w:rPr>
-          <w:color w:val="191B28" w:themeColor="text1"/>
+          <w:color w:val="000000" w:themeColor="text1"/>
           <w:lang w:val="en-US"/>
         </w:rPr>
         <w:t xml:space="preserve">ngalisis </w:t>
       </w:r>
       <w:r>
         <w:rPr>
-          <w:color w:val="191B28" w:themeColor="text1"/>
+          <w:color w:val="000000" w:themeColor="text1"/>
           <w:lang w:val="en-US"/>
         </w:rPr>
         <w:t>penyampaian informasi yang dilakukan instansi sekolah tersebut</w:t>
       </w:r>
       <w:r>
         <w:rPr>
-          <w:color w:val="191B28" w:themeColor="text1"/>
+          <w:color w:val="000000" w:themeColor="text1"/>
         </w:rPr>
         <w:t>. Tahap kedua</w:t>
       </w:r>
       <w:r>
         <w:rPr>
-          <w:color w:val="191B28" w:themeColor="text1"/>
+          <w:color w:val="000000" w:themeColor="text1"/>
           <w:lang w:val="en-US"/>
         </w:rPr>
         <w:t xml:space="preserve"> Metode wawancara yaitu melakukan wawancara kepada pengurus sekolah untuk </w:t>
       </w:r>
       <w:r>
         <w:rPr>
-          <w:color w:val="191B28" w:themeColor="text1"/>
+          <w:color w:val="000000" w:themeColor="text1"/>
         </w:rPr>
         <w:t>mendapatkan masukan berkenaan dengan sistem yang dibuat dan permasalahan yang terjadi dalam penyampaian informasi sekolah</w:t>
       </w:r>
       <w:r>
         <w:rPr>
-          <w:color w:val="191B28" w:themeColor="text1"/>
+          <w:color w:val="000000" w:themeColor="text1"/>
         </w:rPr>
         <w:t>.</w:t>
       </w:r>
       <w:r>
         <w:rPr>
-          <w:color w:val="191B28" w:themeColor="text1"/>
-          <w:spacing w:val="1"/>
-        </w:rPr>
-        <w:t xml:space="preserve"> </w:t>
-      </w:r>
-      <w:r>
-        <w:rPr>
-          <w:color w:val="191B28" w:themeColor="text1"/>
+          <w:color w:val="000000" w:themeColor="text1"/>
+          <w:spacing w:val="1"/>
+        </w:rPr>
+        <w:t xml:space="preserve"> </w:t>
+      </w:r>
+      <w:r>
+        <w:rPr>
+          <w:color w:val="000000" w:themeColor="text1"/>
         </w:rPr>
         <w:t>Tahap</w:t>
       </w:r>
       <w:r>
         <w:rPr>
-          <w:color w:val="191B28" w:themeColor="text1"/>
+          <w:color w:val="000000" w:themeColor="text1"/>
           <w:lang w:val="en-US"/>
         </w:rPr>
         <w:t xml:space="preserve"> ketiga </w:t>
       </w:r>
       <w:r>
         <w:rPr>
-          <w:color w:val="191B28" w:themeColor="text1"/>
+          <w:color w:val="000000" w:themeColor="text1"/>
           <w:lang w:val="en-US"/>
         </w:rPr>
         <w:t>m</w:t>
       </w:r>
       <w:r>
         <w:rPr>
-          <w:color w:val="191B28" w:themeColor="text1"/>
+          <w:color w:val="000000" w:themeColor="text1"/>
           <w:lang w:val="en-US"/>
         </w:rPr>
         <w:t>etode Agile yaitu tahapan untuk pengembangan perangkat lunak dan manajemen proyek</w:t>
       </w:r>
       <w:r>
         <w:rPr>
-          <w:color w:val="191B28" w:themeColor="text1"/>
+          <w:color w:val="000000" w:themeColor="text1"/>
         </w:rPr>
         <w:t xml:space="preserve"> lunak yang menekankan fleksibilitas</w:t>
       </w:r>
       <w:r>
         <w:rPr>
-          <w:color w:val="191B28" w:themeColor="text1"/>
+          <w:color w:val="000000" w:themeColor="text1"/>
           <w:lang w:val="en-US"/>
         </w:rPr>
         <w:t xml:space="preserve"> dan dinamis.</w:t>
@@ -2709,91 +2820,91 @@
         <w:ind w:left="588" w:right="124"/>
         <w:jc w:val="both"/>
         <w:rPr>
-          <w:color w:val="191B28" w:themeColor="text1"/>
-        </w:rPr>
-      </w:pPr>
-      <w:r>
-        <w:rPr>
-          <w:color w:val="191B28" w:themeColor="text1"/>
+          <w:color w:val="000000" w:themeColor="text1"/>
+        </w:rPr>
+      </w:pPr>
+      <w:r>
+        <w:rPr>
+          <w:color w:val="000000" w:themeColor="text1"/>
         </w:rPr>
         <w:t xml:space="preserve">Pada akhir kerja praktik telah berhasil </w:t>
       </w:r>
       <w:r>
         <w:rPr>
-          <w:color w:val="191B28" w:themeColor="text1"/>
+          <w:color w:val="000000" w:themeColor="text1"/>
           <w:lang w:val="en-US"/>
         </w:rPr>
         <w:t>membangun profil sekolah berbasis web yang efisien dan mudah digunakan</w:t>
       </w:r>
       <w:r>
         <w:rPr>
-          <w:color w:val="191B28" w:themeColor="text1"/>
+          <w:color w:val="000000" w:themeColor="text1"/>
           <w:lang w:val="en-US"/>
         </w:rPr>
         <w:t>.</w:t>
       </w:r>
       <w:r>
         <w:rPr>
-          <w:color w:val="191B28" w:themeColor="text1"/>
+          <w:color w:val="000000" w:themeColor="text1"/>
           <w:lang w:val="en-US"/>
         </w:rPr>
         <w:t xml:space="preserve"> Dalam membangun profil sekolah berbasis web ini ditujukan untuk membantu dan memudahkan sekolah dalam penyampaian informasi kepada masyarakat umum.</w:t>
       </w:r>
       <w:r>
         <w:rPr>
-          <w:color w:val="191B28" w:themeColor="text1"/>
+          <w:color w:val="000000" w:themeColor="text1"/>
         </w:rPr>
         <w:t xml:space="preserve"> Presentasi hasil akhir juga telah</w:t>
       </w:r>
       <w:r>
         <w:rPr>
-          <w:color w:val="191B28" w:themeColor="text1"/>
-          <w:spacing w:val="1"/>
-        </w:rPr>
-        <w:t xml:space="preserve"> </w:t>
-      </w:r>
-      <w:r>
-        <w:rPr>
-          <w:color w:val="191B28" w:themeColor="text1"/>
+          <w:color w:val="000000" w:themeColor="text1"/>
+          <w:spacing w:val="1"/>
+        </w:rPr>
+        <w:t xml:space="preserve"> </w:t>
+      </w:r>
+      <w:r>
+        <w:rPr>
+          <w:color w:val="000000" w:themeColor="text1"/>
         </w:rPr>
         <w:t>dilakukan</w:t>
       </w:r>
       <w:r>
         <w:rPr>
-          <w:color w:val="191B28" w:themeColor="text1"/>
+          <w:color w:val="000000" w:themeColor="text1"/>
           <w:spacing w:val="-2"/>
         </w:rPr>
         <w:t xml:space="preserve"> </w:t>
       </w:r>
       <w:r>
         <w:rPr>
-          <w:color w:val="191B28" w:themeColor="text1"/>
+          <w:color w:val="000000" w:themeColor="text1"/>
         </w:rPr>
         <w:t>untuk</w:t>
       </w:r>
       <w:r>
         <w:rPr>
-          <w:color w:val="191B28" w:themeColor="text1"/>
-          <w:spacing w:val="1"/>
-        </w:rPr>
-        <w:t xml:space="preserve"> </w:t>
-      </w:r>
-      <w:r>
-        <w:rPr>
-          <w:color w:val="191B28" w:themeColor="text1"/>
+          <w:color w:val="000000" w:themeColor="text1"/>
+          <w:spacing w:val="1"/>
+        </w:rPr>
+        <w:t xml:space="preserve"> </w:t>
+      </w:r>
+      <w:r>
+        <w:rPr>
+          <w:color w:val="000000" w:themeColor="text1"/>
         </w:rPr>
         <w:t>pihak</w:t>
       </w:r>
       <w:r>
         <w:rPr>
-          <w:color w:val="191B28" w:themeColor="text1"/>
-          <w:spacing w:val="1"/>
-        </w:rPr>
-        <w:t xml:space="preserve"> </w:t>
-      </w:r>
-      <w:r>
-        <w:rPr>
-          <w:color w:val="191B28" w:themeColor="text1"/>
+          <w:color w:val="000000" w:themeColor="text1"/>
+          <w:spacing w:val="1"/>
+        </w:rPr>
+        <w:t xml:space="preserve"> </w:t>
+      </w:r>
+      <w:r>
+        <w:rPr>
+          <w:color w:val="000000" w:themeColor="text1"/>
         </w:rPr>
         <w:t>perusahaan.</w:t>
       </w:r>
@@ -2833,7 +2944,19 @@
         <w:rPr>
           <w:lang w:val="en-US"/>
         </w:rPr>
-        <w:t xml:space="preserve"> berbasis web, profil sekola, perancangan, UI/UX.</w:t>
+        <w:t xml:space="preserve"> berbasis web, profil sekola</w:t>
+      </w:r>
+      <w:r>
+        <w:rPr>
+          <w:lang w:val="en-US"/>
+        </w:rPr>
+        <w:t>h</w:t>
+      </w:r>
+      <w:r>
+        <w:rPr>
+          <w:lang w:val="en-US"/>
+        </w:rPr>
+        <w:t>, perancangan, UI/UX.</w:t>
       </w:r>
     </w:p>
     <w:p>
@@ -2850,28 +2973,51 @@
         <w:spacing w:before="92"/>
         <w:ind w:right="1461"/>
         <w:sectPr>
-          <w:headerReference w:type="default" r:id="rId10"/>
+          <w:headerReference w:type="default" r:id="rId12"/>
           <w:pgSz w:w="11910" w:h="16840"/>
           <w:pgMar w:top="1960" w:right="1580" w:bottom="280" w:left="1680" w:header="1707" w:footer="0" w:gutter="0"/>
+          <w:pgNumType w:fmt="lowerRoman"/>
           <w:cols w:space="720"/>
         </w:sectPr>
       </w:pPr>
     </w:p>
     <w:p>
       <w:pPr>
-        <w:pStyle w:val="BodyText"/>
-        <w:rPr>
-          <w:sz w:val="20"/>
-        </w:rPr>
-      </w:pPr>
-    </w:p>
-    <w:p>
-      <w:pPr>
-        <w:pStyle w:val="BodyText"/>
-        <w:rPr>
-          <w:sz w:val="20"/>
-        </w:rPr>
-      </w:pPr>
+        <w:spacing w:before="12"/>
+        <w:ind w:left="20"/>
+        <w:jc w:val="center"/>
+        <w:rPr>
+          <w:rFonts w:ascii="Arial"/>
+          <w:b/>
+          <w:sz w:val="24"/>
+        </w:rPr>
+      </w:pPr>
+      <w:r>
+        <w:rPr>
+          <w:rFonts w:ascii="Arial"/>
+          <w:b/>
+          <w:sz w:val="24"/>
+        </w:rPr>
+        <w:lastRenderedPageBreak/>
+        <w:t>KATA</w:t>
+      </w:r>
+      <w:r>
+        <w:rPr>
+          <w:rFonts w:ascii="Arial"/>
+          <w:b/>
+          <w:spacing w:val="-3"/>
+          <w:sz w:val="24"/>
+        </w:rPr>
+        <w:t xml:space="preserve"> </w:t>
+      </w:r>
+      <w:r>
+        <w:rPr>
+          <w:rFonts w:ascii="Arial"/>
+          <w:b/>
+          <w:sz w:val="24"/>
+        </w:rPr>
+        <w:t>PENGANTAR</w:t>
+      </w:r>
     </w:p>
     <w:p>
       <w:pPr>
@@ -2886,7 +3032,19 @@
         <w:rPr>
           <w:lang w:val="en-US"/>
         </w:rPr>
-        <w:t>Puji dan syukur penulis ucapkan kepada Allah SWT yang telah memberikan rahmat dan hidayahnya dan juga karunianya berupa Kesehatan, kesempatan kepada penulis sehingga mampu menyelesaikan laporan kerja praktik ini.</w:t>
+        <w:t>Puji dan syukur penulis ucapkan kepada Allah SWT yang telah</w:t>
+      </w:r>
+      <w:r>
+        <w:rPr>
+          <w:lang w:val="en-US"/>
+        </w:rPr>
+        <w:t xml:space="preserve"> </w:t>
+      </w:r>
+      <w:r>
+        <w:rPr>
+          <w:lang w:val="en-US"/>
+        </w:rPr>
+        <w:t>memberikan rahmat dan hidayahnya dan juga karunianya berupa Kesehatan, kesempatan kepada penulis sehingga mampu menyelesaikan laporan kerja praktik ini.</w:t>
       </w:r>
     </w:p>
     <w:p>
@@ -2918,13 +3076,10 @@
       </w:r>
       <w:r>
         <w:rPr>
-          <w:color w:val="191B28" w:themeColor="text1"/>
+          <w:color w:val="000000" w:themeColor="text1"/>
           <w:lang w:val="en-US"/>
         </w:rPr>
         <w:t>untuk membantu dan memudahkan sekolah dalam penyampaian informasi kepada masyarakat umum</w:t>
-      </w:r>
-      <w:r>
-        <w:t xml:space="preserve"> </w:t>
       </w:r>
       <w:r>
         <w:rPr>
@@ -3166,12 +3321,53 @@
     <w:p>
       <w:pPr>
         <w:sectPr>
-          <w:headerReference w:type="default" r:id="rId11"/>
+          <w:headerReference w:type="default" r:id="rId13"/>
           <w:pgSz w:w="11910" w:h="16840"/>
           <w:pgMar w:top="1960" w:right="1580" w:bottom="280" w:left="1680" w:header="1707" w:footer="0" w:gutter="0"/>
+          <w:pgNumType w:fmt="lowerRoman"/>
           <w:cols w:space="720"/>
         </w:sectPr>
       </w:pPr>
+    </w:p>
+    <w:p>
+      <w:pPr>
+        <w:spacing w:before="12"/>
+        <w:ind w:left="20"/>
+        <w:jc w:val="center"/>
+        <w:rPr>
+          <w:rFonts w:ascii="Arial"/>
+          <w:b/>
+          <w:sz w:val="24"/>
+        </w:rPr>
+      </w:pPr>
+      <w:r>
+        <w:rPr>
+          <w:rFonts w:ascii="Arial"/>
+          <w:b/>
+          <w:sz w:val="24"/>
+        </w:rPr>
+        <w:lastRenderedPageBreak/>
+        <w:t>DAFTAR</w:t>
+      </w:r>
+      <w:r>
+        <w:rPr>
+          <w:rFonts w:ascii="Arial"/>
+          <w:b/>
+          <w:spacing w:val="-1"/>
+          <w:sz w:val="24"/>
+        </w:rPr>
+        <w:t xml:space="preserve"> </w:t>
+      </w:r>
+      <w:r>
+        <w:rPr>
+          <w:rFonts w:ascii="Arial"/>
+          <w:b/>
+          <w:sz w:val="24"/>
+        </w:rPr>
+        <w:t>ISI</w:t>
+      </w:r>
+      <w:bookmarkStart w:id="3" w:name="_GoBack"/>
+      <w:bookmarkEnd w:id="3"/>
     </w:p>
     <w:p>
       <w:pPr>
@@ -3197,7 +3393,6 @@
           <w:docPartUnique/>
         </w:docPartObj>
       </w:sdtPr>
-      <w:sdtEndPr/>
       <w:sdtContent>
         <w:p>
           <w:pPr>
@@ -3588,15 +3783,6 @@
             </w:r>
             <w:r>
               <w:t>Pembangunan</w:t>
-            </w:r>
-            <w:r>
-              <w:rPr>
-                <w:spacing w:val="-2"/>
-              </w:rPr>
-              <w:t xml:space="preserve"> </w:t>
-            </w:r>
-            <w:r>
-              <w:t>SIMKA (Contoh)</w:t>
             </w:r>
             <w:r>
               <w:tab/>
@@ -4282,623 +4468,34 @@
     </w:p>
     <w:p>
       <w:pPr>
-        <w:pStyle w:val="BodyText"/>
-        <w:rPr>
-          <w:sz w:val="26"/>
-        </w:rPr>
-      </w:pPr>
-    </w:p>
-    <w:p>
-      <w:pPr>
-        <w:pStyle w:val="BodyText"/>
-        <w:spacing w:before="157"/>
-        <w:ind w:left="467"/>
-        <w:jc w:val="center"/>
-      </w:pPr>
-      <w:r>
-        <w:t>v</w:t>
-      </w:r>
-    </w:p>
-    <w:p>
-      <w:pPr>
-        <w:jc w:val="center"/>
         <w:sectPr>
-          <w:headerReference w:type="default" r:id="rId12"/>
+          <w:headerReference w:type="default" r:id="rId14"/>
           <w:pgSz w:w="11910" w:h="16840"/>
           <w:pgMar w:top="1960" w:right="1580" w:bottom="280" w:left="1680" w:header="1707" w:footer="0" w:gutter="0"/>
+          <w:pgNumType w:fmt="lowerRoman"/>
           <w:cols w:space="720"/>
         </w:sectPr>
       </w:pPr>
     </w:p>
     <w:p>
       <w:pPr>
-        <w:pStyle w:val="BodyText"/>
+        <w:tabs>
+          <w:tab w:val="left" w:pos="1455"/>
+        </w:tabs>
+      </w:pPr>
+    </w:p>
+    <w:p>
+      <w:pPr>
+        <w:tabs>
+          <w:tab w:val="left" w:pos="1455"/>
+        </w:tabs>
         <w:rPr>
           <w:sz w:val="20"/>
         </w:rPr>
       </w:pPr>
-    </w:p>
-    <w:p>
-      <w:pPr>
-        <w:pStyle w:val="BodyText"/>
-        <w:rPr>
-          <w:sz w:val="20"/>
-        </w:rPr>
-      </w:pPr>
-    </w:p>
-    <w:p>
-      <w:pPr>
-        <w:pStyle w:val="BodyText"/>
-        <w:spacing w:before="92" w:line="360" w:lineRule="auto"/>
-        <w:ind w:left="588" w:right="122"/>
-        <w:jc w:val="both"/>
-      </w:pPr>
-      <w:r>
-        <w:t>Dapat ditambahkan berbagai daftar yang dibutuhkan seperti daftar tabel,</w:t>
-      </w:r>
-      <w:r>
-        <w:rPr>
-          <w:spacing w:val="1"/>
-        </w:rPr>
-        <w:t xml:space="preserve"> </w:t>
-      </w:r>
-      <w:r>
-        <w:t>daftar gambar, daftar algoritma, daftar padanan istilah, daftar singkatan,</w:t>
-      </w:r>
-      <w:r>
-        <w:rPr>
-          <w:spacing w:val="1"/>
-        </w:rPr>
-        <w:t xml:space="preserve"> </w:t>
-      </w:r>
-      <w:r>
-        <w:t>daftar istilah, daftar simbol. Khusus untuk daftar pustaka, dapat diletakkan</w:t>
-      </w:r>
-      <w:r>
-        <w:rPr>
-          <w:spacing w:val="1"/>
-        </w:rPr>
-        <w:t xml:space="preserve"> </w:t>
-      </w:r>
-      <w:r>
-        <w:t>setelah bab Penutup, sebelum lampiran.Jika hanya terdapat satu gambar</w:t>
-      </w:r>
-      <w:r>
-        <w:rPr>
-          <w:spacing w:val="1"/>
-        </w:rPr>
-        <w:t xml:space="preserve"> </w:t>
-      </w:r>
-      <w:r>
-        <w:t>atau satu tabel, maka tidak perlu dibuat daftar gambar atau daftar tabel.</w:t>
-      </w:r>
-      <w:r>
-        <w:rPr>
-          <w:spacing w:val="1"/>
-        </w:rPr>
-        <w:t xml:space="preserve"> </w:t>
-      </w:r>
-      <w:r>
-        <w:t>Setiap</w:t>
-      </w:r>
-      <w:r>
-        <w:rPr>
-          <w:spacing w:val="-14"/>
-        </w:rPr>
-        <w:t xml:space="preserve"> </w:t>
-      </w:r>
-      <w:r>
-        <w:t>daftar,</w:t>
-      </w:r>
-      <w:r>
-        <w:rPr>
-          <w:spacing w:val="-10"/>
-        </w:rPr>
-        <w:t xml:space="preserve"> </w:t>
-      </w:r>
-      <w:r>
-        <w:t>misal</w:t>
-      </w:r>
-      <w:r>
-        <w:rPr>
-          <w:spacing w:val="-8"/>
-        </w:rPr>
-        <w:t xml:space="preserve"> </w:t>
-      </w:r>
-      <w:r>
-        <w:t>daftar</w:t>
-      </w:r>
-      <w:r>
-        <w:rPr>
-          <w:spacing w:val="-12"/>
-        </w:rPr>
-        <w:t xml:space="preserve"> </w:t>
-      </w:r>
-      <w:r>
-        <w:t>gambar,</w:t>
-      </w:r>
-      <w:r>
-        <w:rPr>
-          <w:spacing w:val="-10"/>
-        </w:rPr>
-        <w:t xml:space="preserve"> </w:t>
-      </w:r>
-      <w:r>
-        <w:t>daftar</w:t>
-      </w:r>
-      <w:r>
-        <w:rPr>
-          <w:spacing w:val="-11"/>
-        </w:rPr>
-        <w:t xml:space="preserve"> </w:t>
-      </w:r>
-      <w:r>
-        <w:t>tabel,</w:t>
-      </w:r>
-      <w:r>
-        <w:rPr>
-          <w:spacing w:val="-10"/>
-        </w:rPr>
-        <w:t xml:space="preserve"> </w:t>
-      </w:r>
-      <w:r>
-        <w:t>daftar</w:t>
-      </w:r>
-      <w:r>
-        <w:rPr>
-          <w:spacing w:val="-12"/>
-        </w:rPr>
-        <w:t xml:space="preserve"> </w:t>
-      </w:r>
-      <w:r>
-        <w:t>istilah</w:t>
-      </w:r>
-      <w:r>
-        <w:rPr>
-          <w:spacing w:val="-13"/>
-        </w:rPr>
-        <w:t xml:space="preserve"> </w:t>
-      </w:r>
-      <w:r>
-        <w:t>dan</w:t>
-      </w:r>
-      <w:r>
-        <w:rPr>
-          <w:spacing w:val="-13"/>
-        </w:rPr>
-        <w:t xml:space="preserve"> </w:t>
-      </w:r>
-      <w:r>
-        <w:t>singkatan,</w:t>
-      </w:r>
-      <w:r>
-        <w:rPr>
-          <w:spacing w:val="-64"/>
-        </w:rPr>
-        <w:t xml:space="preserve"> </w:t>
-      </w:r>
-      <w:r>
-        <w:t>semuanya</w:t>
-      </w:r>
-      <w:r>
-        <w:rPr>
-          <w:spacing w:val="-2"/>
-        </w:rPr>
-        <w:t xml:space="preserve"> </w:t>
-      </w:r>
-      <w:r>
-        <w:t>diletakkkan</w:t>
-      </w:r>
-      <w:r>
-        <w:rPr>
-          <w:spacing w:val="-1"/>
-        </w:rPr>
-        <w:t xml:space="preserve"> </w:t>
-      </w:r>
-      <w:r>
-        <w:t>pada</w:t>
-      </w:r>
-      <w:r>
-        <w:rPr>
-          <w:spacing w:val="-2"/>
-        </w:rPr>
-        <w:t xml:space="preserve"> </w:t>
-      </w:r>
-      <w:r>
-        <w:t>halaman</w:t>
-      </w:r>
-      <w:r>
-        <w:rPr>
-          <w:spacing w:val="-1"/>
-        </w:rPr>
-        <w:t xml:space="preserve"> </w:t>
-      </w:r>
-      <w:r>
-        <w:t>terpisah.</w:t>
-      </w:r>
-    </w:p>
-    <w:p>
-      <w:pPr>
-        <w:pStyle w:val="BodyText"/>
-        <w:rPr>
-          <w:sz w:val="20"/>
-        </w:rPr>
-      </w:pPr>
-    </w:p>
-    <w:p>
-      <w:pPr>
-        <w:pStyle w:val="BodyText"/>
-        <w:rPr>
-          <w:sz w:val="20"/>
-        </w:rPr>
-      </w:pPr>
-    </w:p>
-    <w:p>
-      <w:pPr>
-        <w:pStyle w:val="BodyText"/>
-        <w:rPr>
-          <w:sz w:val="20"/>
-        </w:rPr>
-      </w:pPr>
-    </w:p>
-    <w:p>
-      <w:pPr>
-        <w:pStyle w:val="BodyText"/>
-        <w:rPr>
-          <w:sz w:val="20"/>
-        </w:rPr>
-      </w:pPr>
-    </w:p>
-    <w:p>
-      <w:pPr>
-        <w:pStyle w:val="BodyText"/>
-        <w:rPr>
-          <w:sz w:val="20"/>
-        </w:rPr>
-      </w:pPr>
-    </w:p>
-    <w:p>
-      <w:pPr>
-        <w:pStyle w:val="BodyText"/>
-        <w:rPr>
-          <w:sz w:val="20"/>
-        </w:rPr>
-      </w:pPr>
-    </w:p>
-    <w:p>
-      <w:pPr>
-        <w:pStyle w:val="BodyText"/>
-        <w:rPr>
-          <w:sz w:val="20"/>
-        </w:rPr>
-      </w:pPr>
-    </w:p>
-    <w:p>
-      <w:pPr>
-        <w:pStyle w:val="BodyText"/>
-        <w:rPr>
-          <w:sz w:val="20"/>
-        </w:rPr>
-      </w:pPr>
-    </w:p>
-    <w:p>
-      <w:pPr>
-        <w:pStyle w:val="BodyText"/>
-        <w:rPr>
-          <w:sz w:val="20"/>
-        </w:rPr>
-      </w:pPr>
-    </w:p>
-    <w:p>
-      <w:pPr>
-        <w:pStyle w:val="BodyText"/>
-        <w:rPr>
-          <w:sz w:val="20"/>
-        </w:rPr>
-      </w:pPr>
-    </w:p>
-    <w:p>
-      <w:pPr>
-        <w:pStyle w:val="BodyText"/>
-        <w:rPr>
-          <w:sz w:val="20"/>
-        </w:rPr>
-      </w:pPr>
-    </w:p>
-    <w:p>
-      <w:pPr>
-        <w:pStyle w:val="BodyText"/>
-        <w:rPr>
-          <w:sz w:val="20"/>
-        </w:rPr>
-      </w:pPr>
-    </w:p>
-    <w:p>
-      <w:pPr>
-        <w:pStyle w:val="BodyText"/>
-        <w:rPr>
-          <w:sz w:val="20"/>
-        </w:rPr>
-      </w:pPr>
-    </w:p>
-    <w:p>
-      <w:pPr>
-        <w:pStyle w:val="BodyText"/>
-        <w:rPr>
-          <w:sz w:val="20"/>
-        </w:rPr>
-      </w:pPr>
-    </w:p>
-    <w:p>
-      <w:pPr>
-        <w:pStyle w:val="BodyText"/>
-        <w:rPr>
-          <w:sz w:val="20"/>
-        </w:rPr>
-      </w:pPr>
-    </w:p>
-    <w:p>
-      <w:pPr>
-        <w:pStyle w:val="BodyText"/>
-        <w:rPr>
-          <w:sz w:val="20"/>
-        </w:rPr>
-      </w:pPr>
-    </w:p>
-    <w:p>
-      <w:pPr>
-        <w:pStyle w:val="BodyText"/>
-        <w:rPr>
-          <w:sz w:val="20"/>
-        </w:rPr>
-      </w:pPr>
-    </w:p>
-    <w:p>
-      <w:pPr>
-        <w:pStyle w:val="BodyText"/>
-        <w:rPr>
-          <w:sz w:val="20"/>
-        </w:rPr>
-      </w:pPr>
-    </w:p>
-    <w:p>
-      <w:pPr>
-        <w:pStyle w:val="BodyText"/>
-        <w:rPr>
-          <w:sz w:val="20"/>
-        </w:rPr>
-      </w:pPr>
-    </w:p>
-    <w:p>
-      <w:pPr>
-        <w:pStyle w:val="BodyText"/>
-        <w:rPr>
-          <w:sz w:val="20"/>
-        </w:rPr>
-      </w:pPr>
-    </w:p>
-    <w:p>
-      <w:pPr>
-        <w:pStyle w:val="BodyText"/>
-        <w:rPr>
-          <w:sz w:val="20"/>
-        </w:rPr>
-      </w:pPr>
-    </w:p>
-    <w:p>
-      <w:pPr>
-        <w:pStyle w:val="BodyText"/>
-        <w:rPr>
-          <w:sz w:val="20"/>
-        </w:rPr>
-      </w:pPr>
-    </w:p>
-    <w:p>
-      <w:pPr>
-        <w:pStyle w:val="BodyText"/>
-        <w:rPr>
-          <w:sz w:val="20"/>
-        </w:rPr>
-      </w:pPr>
-    </w:p>
-    <w:p>
-      <w:pPr>
-        <w:pStyle w:val="BodyText"/>
-        <w:rPr>
-          <w:sz w:val="20"/>
-        </w:rPr>
-      </w:pPr>
-    </w:p>
-    <w:p>
-      <w:pPr>
-        <w:pStyle w:val="BodyText"/>
-        <w:rPr>
-          <w:sz w:val="20"/>
-        </w:rPr>
-      </w:pPr>
-    </w:p>
-    <w:p>
-      <w:pPr>
-        <w:pStyle w:val="BodyText"/>
-        <w:rPr>
-          <w:sz w:val="20"/>
-        </w:rPr>
-      </w:pPr>
-    </w:p>
-    <w:p>
-      <w:pPr>
-        <w:pStyle w:val="BodyText"/>
-        <w:rPr>
-          <w:sz w:val="20"/>
-        </w:rPr>
-      </w:pPr>
-    </w:p>
-    <w:p>
-      <w:pPr>
-        <w:pStyle w:val="BodyText"/>
-        <w:rPr>
-          <w:sz w:val="20"/>
-        </w:rPr>
-      </w:pPr>
-    </w:p>
-    <w:p>
-      <w:pPr>
-        <w:pStyle w:val="BodyText"/>
-        <w:rPr>
-          <w:sz w:val="20"/>
-        </w:rPr>
-      </w:pPr>
-    </w:p>
-    <w:p>
-      <w:pPr>
-        <w:pStyle w:val="BodyText"/>
-        <w:rPr>
-          <w:sz w:val="20"/>
-        </w:rPr>
-      </w:pPr>
-    </w:p>
-    <w:p>
-      <w:pPr>
-        <w:pStyle w:val="BodyText"/>
-        <w:rPr>
-          <w:sz w:val="20"/>
-        </w:rPr>
-      </w:pPr>
-    </w:p>
-    <w:p>
-      <w:pPr>
-        <w:pStyle w:val="BodyText"/>
-        <w:rPr>
-          <w:sz w:val="20"/>
-        </w:rPr>
-      </w:pPr>
-    </w:p>
-    <w:p>
-      <w:pPr>
-        <w:pStyle w:val="BodyText"/>
-        <w:rPr>
-          <w:sz w:val="20"/>
-        </w:rPr>
-      </w:pPr>
-    </w:p>
-    <w:p>
-      <w:pPr>
-        <w:pStyle w:val="BodyText"/>
-        <w:rPr>
-          <w:sz w:val="20"/>
-        </w:rPr>
-      </w:pPr>
-    </w:p>
-    <w:p>
-      <w:pPr>
-        <w:pStyle w:val="BodyText"/>
-        <w:rPr>
-          <w:sz w:val="20"/>
-        </w:rPr>
-      </w:pPr>
-    </w:p>
-    <w:p>
-      <w:pPr>
-        <w:pStyle w:val="BodyText"/>
-        <w:rPr>
-          <w:sz w:val="20"/>
-        </w:rPr>
-      </w:pPr>
-    </w:p>
-    <w:p>
-      <w:pPr>
-        <w:pStyle w:val="BodyText"/>
-        <w:rPr>
-          <w:sz w:val="20"/>
-        </w:rPr>
-      </w:pPr>
-    </w:p>
-    <w:p>
-      <w:pPr>
-        <w:pStyle w:val="BodyText"/>
-        <w:rPr>
-          <w:sz w:val="20"/>
-        </w:rPr>
-      </w:pPr>
-    </w:p>
-    <w:p>
-      <w:pPr>
-        <w:pStyle w:val="BodyText"/>
-        <w:rPr>
-          <w:sz w:val="20"/>
-        </w:rPr>
-      </w:pPr>
-    </w:p>
-    <w:p>
-      <w:pPr>
-        <w:pStyle w:val="BodyText"/>
-        <w:rPr>
-          <w:sz w:val="20"/>
-        </w:rPr>
-      </w:pPr>
-    </w:p>
-    <w:p>
-      <w:pPr>
-        <w:pStyle w:val="BodyText"/>
-        <w:rPr>
-          <w:sz w:val="20"/>
-        </w:rPr>
-      </w:pPr>
-    </w:p>
-    <w:p>
-      <w:pPr>
-        <w:pStyle w:val="BodyText"/>
-        <w:rPr>
-          <w:sz w:val="20"/>
-        </w:rPr>
-      </w:pPr>
-    </w:p>
-    <w:p>
-      <w:pPr>
-        <w:pStyle w:val="BodyText"/>
-        <w:rPr>
-          <w:sz w:val="20"/>
-        </w:rPr>
-      </w:pPr>
-    </w:p>
-    <w:p>
-      <w:pPr>
-        <w:pStyle w:val="BodyText"/>
-        <w:spacing w:before="1"/>
-        <w:rPr>
-          <w:sz w:val="26"/>
-        </w:rPr>
-      </w:pPr>
-    </w:p>
-    <w:p>
-      <w:pPr>
-        <w:pStyle w:val="BodyText"/>
-        <w:spacing w:before="92"/>
-        <w:ind w:left="1925" w:right="1460"/>
-        <w:jc w:val="center"/>
-      </w:pPr>
-      <w:r>
-        <w:t>vi</w:t>
-      </w:r>
-    </w:p>
-    <w:p>
-      <w:pPr>
-        <w:jc w:val="center"/>
-        <w:sectPr>
-          <w:headerReference w:type="default" r:id="rId13"/>
-          <w:pgSz w:w="11910" w:h="16840"/>
-          <w:pgMar w:top="1960" w:right="1580" w:bottom="280" w:left="1680" w:header="1707" w:footer="0" w:gutter="0"/>
-          <w:cols w:space="720"/>
-        </w:sectPr>
-      </w:pPr>
-    </w:p>
-    <w:p>
-      <w:pPr>
-        <w:pStyle w:val="BodyText"/>
-        <w:rPr>
-          <w:sz w:val="20"/>
-        </w:rPr>
-      </w:pPr>
+      <w:r>
+        <w:tab/>
+      </w:r>
     </w:p>
     <w:p>
       <w:pPr>
@@ -4916,8 +4513,8 @@
         <w:ind w:left="3629" w:right="3167" w:firstLine="2"/>
         <w:jc w:val="center"/>
       </w:pPr>
-      <w:bookmarkStart w:id="3" w:name="_bookmark0"/>
-      <w:bookmarkEnd w:id="3"/>
+      <w:bookmarkStart w:id="4" w:name="_bookmark0"/>
+      <w:bookmarkEnd w:id="4"/>
       <w:r>
         <w:t>BAB I</w:t>
       </w:r>
@@ -4954,8 +4551,8 @@
         </w:tabs>
         <w:spacing w:before="225"/>
       </w:pPr>
-      <w:bookmarkStart w:id="4" w:name="_bookmark1"/>
-      <w:bookmarkEnd w:id="4"/>
+      <w:bookmarkStart w:id="5" w:name="_bookmark1"/>
+      <w:bookmarkEnd w:id="5"/>
       <w:r>
         <w:t>Latar</w:t>
       </w:r>
@@ -5087,7 +4684,21 @@
         <w:rPr>
           <w:lang w:val="en-US"/>
         </w:rPr>
-        <w:t xml:space="preserve">Salah satu aspek  yang penting dalam penyampaian informasi adalah </w:t>
+        <w:t xml:space="preserve">Salah satu </w:t>
+      </w:r>
+      <w:proofErr w:type="gramStart"/>
+      <w:r>
+        <w:rPr>
+          <w:lang w:val="en-US"/>
+        </w:rPr>
+        <w:t>aspek  yang</w:t>
+      </w:r>
+      <w:proofErr w:type="gramEnd"/>
+      <w:r>
+        <w:rPr>
+          <w:lang w:val="en-US"/>
+        </w:rPr>
+        <w:t xml:space="preserve"> penting dalam penyampaian informasi adalah </w:t>
       </w:r>
       <w:r>
         <w:rPr>
@@ -5123,7 +4734,19 @@
         <w:rPr>
           <w:lang w:val="en-US"/>
         </w:rPr>
-        <w:t>yang ada di MDT AL Musyarokah khususnya dalam aspek informasi profil sekolah serta memperoleh manfaat  yang signifikan seperti peningkatan efisiensi penyampaian informasi sekolah dan  peningkatan calon siswa yang berminat ke sekolah tersebut. Melalui kerja praktik ini, kami berharap dapat berkontribusi dalam meningkatkan jumlah siswa yang berminat dan penyampaian informasi sekolah kejangkauan yang lebih luas dan efektif.</w:t>
+        <w:t>yang ada di MDT AL Musyarokah khususnya dalam aspek informasi profil sekolah serta memperoleh manfaat yang signifikan seperti peningkatan efisiensi penyampaian informasi sekolah</w:t>
+      </w:r>
+      <w:r>
+        <w:rPr>
+          <w:lang w:val="en-US"/>
+        </w:rPr>
+        <w:t xml:space="preserve"> </w:t>
+      </w:r>
+      <w:r>
+        <w:rPr>
+          <w:lang w:val="en-US"/>
+        </w:rPr>
+        <w:t>dan peningkatan calon siswa yang berminat ke sekolah tersebut. Melalui kerja praktik ini, kami berharap dapat berkontribusi dalam meningkatkan jumlah siswa yang berminat dan penyampaian informasi sekolah kejangkauan yang lebih luas dan efektif.</w:t>
       </w:r>
     </w:p>
     <w:p>
@@ -5242,8 +4865,8 @@
         </w:tabs>
         <w:spacing w:before="232"/>
       </w:pPr>
-      <w:bookmarkStart w:id="5" w:name="_bookmark2"/>
-      <w:bookmarkEnd w:id="5"/>
+      <w:bookmarkStart w:id="6" w:name="_bookmark2"/>
+      <w:bookmarkEnd w:id="6"/>
       <w:r>
         <w:lastRenderedPageBreak/>
         <w:t>Lingkup</w:t>
@@ -5311,7 +4934,7 @@
         <w:rPr>
           <w:lang w:val="en-US"/>
         </w:rPr>
-        <w:t xml:space="preserve"> yang mencakup beberapa komponen . Ruang lingkup tersebut meliputi :</w:t>
+        <w:t xml:space="preserve"> yang mencakup beberapa komponen . Ruang lingkup tersebut meliputi:</w:t>
       </w:r>
     </w:p>
     <w:p>
@@ -5342,13 +4965,6 @@
           <w:sz w:val="24"/>
           <w:lang w:val="en-US"/>
         </w:rPr>
-        <w:t xml:space="preserve"> </w:t>
-      </w:r>
-      <w:r>
-        <w:rPr>
-          <w:sz w:val="24"/>
-          <w:lang w:val="en-US"/>
-        </w:rPr>
         <w:t>:</w:t>
       </w:r>
       <w:r>
@@ -5401,21 +5017,7 @@
           <w:sz w:val="24"/>
           <w:lang w:val="en-US"/>
         </w:rPr>
-        <w:t>Antarmuka Pengguna</w:t>
-      </w:r>
-      <w:r>
-        <w:rPr>
-          <w:sz w:val="24"/>
-          <w:lang w:val="en-US"/>
-        </w:rPr>
-        <w:t xml:space="preserve"> </w:t>
-      </w:r>
-      <w:r>
-        <w:rPr>
-          <w:sz w:val="24"/>
-          <w:lang w:val="en-US"/>
-        </w:rPr>
-        <w:t>: Desain antarmuka pengguna yang responsif akan dikembangkan agar pengguna dapat dengan mudah mengakses</w:t>
+        <w:t>Antarmuka Pengguna: Desain antarmuka pengguna yang responsif akan dikembangkan agar pengguna dapat dengan mudah mengakses</w:t>
       </w:r>
       <w:r>
         <w:rPr>
@@ -5491,8 +5093,8 @@
         <w:spacing w:before="230"/>
         <w:ind w:left="921" w:hanging="333"/>
       </w:pPr>
-      <w:bookmarkStart w:id="6" w:name="_bookmark3"/>
-      <w:bookmarkEnd w:id="6"/>
+      <w:bookmarkStart w:id="7" w:name="_bookmark3"/>
+      <w:bookmarkEnd w:id="7"/>
       <w:r>
         <w:t>Tujuan</w:t>
       </w:r>
@@ -5662,10 +5264,13 @@
           <w:sz w:val="24"/>
         </w:rPr>
         <w:sectPr>
-          <w:headerReference w:type="default" r:id="rId14"/>
+          <w:headerReference w:type="default" r:id="rId15"/>
+          <w:footerReference w:type="default" r:id="rId16"/>
           <w:pgSz w:w="11910" w:h="16840"/>
           <w:pgMar w:top="980" w:right="1580" w:bottom="280" w:left="1680" w:header="727" w:footer="0" w:gutter="0"/>
+          <w:pgNumType w:start="1"/>
           <w:cols w:space="720"/>
+          <w:docGrid w:linePitch="299"/>
         </w:sectPr>
       </w:pPr>
     </w:p>
@@ -5675,8 +5280,8 @@
         <w:spacing w:before="103" w:line="362" w:lineRule="auto"/>
         <w:ind w:left="2737" w:right="2263" w:firstLine="1460"/>
       </w:pPr>
-      <w:bookmarkStart w:id="7" w:name="_bookmark4"/>
-      <w:bookmarkEnd w:id="7"/>
+      <w:bookmarkStart w:id="8" w:name="_bookmark4"/>
+      <w:bookmarkEnd w:id="8"/>
       <w:r>
         <w:lastRenderedPageBreak/>
         <w:t>BAB II</w:t>
@@ -5830,8 +5435,8 @@
           <w:tab w:val="left" w:pos="993"/>
         </w:tabs>
       </w:pPr>
-      <w:bookmarkStart w:id="8" w:name="_bookmark5"/>
-      <w:bookmarkEnd w:id="8"/>
+      <w:bookmarkStart w:id="9" w:name="_bookmark5"/>
+      <w:bookmarkEnd w:id="9"/>
       <w:r>
         <w:t>Struktur</w:t>
       </w:r>
@@ -6700,8 +6305,8 @@
         </w:tabs>
         <w:spacing w:before="228"/>
       </w:pPr>
-      <w:bookmarkStart w:id="9" w:name="_bookmark6"/>
-      <w:bookmarkEnd w:id="9"/>
+      <w:bookmarkStart w:id="10" w:name="_bookmark6"/>
+      <w:bookmarkEnd w:id="10"/>
       <w:r>
         <w:t>Lingkup</w:t>
       </w:r>
@@ -6968,7 +6573,7 @@
       <w:pPr>
         <w:jc w:val="center"/>
         <w:sectPr>
-          <w:headerReference w:type="default" r:id="rId15"/>
+          <w:headerReference w:type="default" r:id="rId17"/>
           <w:pgSz w:w="11910" w:h="16840"/>
           <w:pgMar w:top="1580" w:right="1580" w:bottom="280" w:left="1680" w:header="0" w:footer="0" w:gutter="0"/>
           <w:cols w:space="720"/>
@@ -8927,7 +8532,7 @@
         <w:spacing w:line="360" w:lineRule="auto"/>
         <w:jc w:val="both"/>
         <w:sectPr>
-          <w:headerReference w:type="default" r:id="rId16"/>
+          <w:headerReference w:type="default" r:id="rId18"/>
           <w:pgSz w:w="11910" w:h="16840"/>
           <w:pgMar w:top="980" w:right="1580" w:bottom="280" w:left="1680" w:header="727" w:footer="0" w:gutter="0"/>
           <w:pgNumType w:start="6"/>
@@ -8972,8 +8577,8 @@
         </w:tabs>
         <w:spacing w:before="1"/>
       </w:pPr>
-      <w:bookmarkStart w:id="10" w:name="_bookmark7"/>
-      <w:bookmarkEnd w:id="10"/>
+      <w:bookmarkStart w:id="11" w:name="_bookmark7"/>
+      <w:bookmarkEnd w:id="11"/>
       <w:r>
         <w:rPr>
           <w:spacing w:val="-1"/>
@@ -11856,8 +11461,8 @@
         </w:tabs>
         <w:spacing w:before="231"/>
       </w:pPr>
-      <w:bookmarkStart w:id="11" w:name="_bookmark8"/>
-      <w:bookmarkEnd w:id="11"/>
+      <w:bookmarkStart w:id="12" w:name="_bookmark8"/>
+      <w:bookmarkEnd w:id="12"/>
       <w:r>
         <w:t>Jadwal</w:t>
       </w:r>
@@ -20709,8 +20314,8 @@
         <w:ind w:left="1922" w:right="1461"/>
         <w:jc w:val="center"/>
       </w:pPr>
-      <w:bookmarkStart w:id="12" w:name="_bookmark9"/>
-      <w:bookmarkEnd w:id="12"/>
+      <w:bookmarkStart w:id="13" w:name="_bookmark9"/>
+      <w:bookmarkEnd w:id="13"/>
       <w:r>
         <w:lastRenderedPageBreak/>
         <w:t>BAB</w:t>
@@ -21126,8 +20731,8 @@
         <w:spacing w:before="230"/>
         <w:jc w:val="both"/>
       </w:pPr>
-      <w:bookmarkStart w:id="13" w:name="_bookmark10"/>
-      <w:bookmarkEnd w:id="13"/>
+      <w:bookmarkStart w:id="14" w:name="_bookmark10"/>
+      <w:bookmarkEnd w:id="14"/>
       <w:r>
         <w:t>Teori</w:t>
       </w:r>
@@ -22006,8 +21611,8 @@
         <w:ind w:left="1058" w:hanging="471"/>
         <w:jc w:val="both"/>
       </w:pPr>
-      <w:bookmarkStart w:id="14" w:name="_bookmark11"/>
-      <w:bookmarkEnd w:id="14"/>
+      <w:bookmarkStart w:id="15" w:name="_bookmark11"/>
+      <w:bookmarkEnd w:id="15"/>
       <w:r>
         <w:t>Peralatan</w:t>
       </w:r>
@@ -22219,7 +21824,7 @@
       <w:pPr>
         <w:jc w:val="center"/>
         <w:sectPr>
-          <w:headerReference w:type="default" r:id="rId17"/>
+          <w:headerReference w:type="default" r:id="rId19"/>
           <w:pgSz w:w="11910" w:h="16840"/>
           <w:pgMar w:top="1580" w:right="1580" w:bottom="280" w:left="1680" w:header="0" w:footer="0" w:gutter="0"/>
           <w:cols w:space="720"/>
@@ -22563,7 +22168,7 @@
     <w:p>
       <w:pPr>
         <w:sectPr>
-          <w:headerReference w:type="default" r:id="rId18"/>
+          <w:headerReference w:type="default" r:id="rId20"/>
           <w:pgSz w:w="11910" w:h="16840"/>
           <w:pgMar w:top="640" w:right="1580" w:bottom="280" w:left="1680" w:header="0" w:footer="0" w:gutter="0"/>
           <w:cols w:space="720"/>
@@ -22576,8 +22181,8 @@
         <w:spacing w:before="103" w:line="362" w:lineRule="auto"/>
         <w:ind w:left="2629" w:right="2155" w:firstLine="1520"/>
       </w:pPr>
-      <w:bookmarkStart w:id="15" w:name="_bookmark12"/>
-      <w:bookmarkEnd w:id="15"/>
+      <w:bookmarkStart w:id="16" w:name="_bookmark12"/>
+      <w:bookmarkEnd w:id="16"/>
       <w:r>
         <w:lastRenderedPageBreak/>
         <w:t>BAB IV</w:t>
@@ -22688,8 +22293,8 @@
           <w:tab w:val="left" w:pos="1085"/>
         </w:tabs>
       </w:pPr>
-      <w:bookmarkStart w:id="16" w:name="_bookmark13"/>
-      <w:bookmarkEnd w:id="16"/>
+      <w:bookmarkStart w:id="17" w:name="_bookmark13"/>
+      <w:bookmarkEnd w:id="17"/>
       <w:r>
         <w:t>Input</w:t>
       </w:r>
@@ -23679,7 +23284,7 @@
       <w:pPr>
         <w:jc w:val="center"/>
         <w:sectPr>
-          <w:headerReference w:type="default" r:id="rId19"/>
+          <w:headerReference w:type="default" r:id="rId21"/>
           <w:pgSz w:w="11910" w:h="16840"/>
           <w:pgMar w:top="1580" w:right="1580" w:bottom="280" w:left="1680" w:header="0" w:footer="0" w:gutter="0"/>
           <w:cols w:space="720"/>
@@ -24552,8 +24157,8 @@
         </w:tabs>
         <w:spacing w:before="230"/>
       </w:pPr>
-      <w:bookmarkStart w:id="17" w:name="_bookmark14"/>
-      <w:bookmarkEnd w:id="17"/>
+      <w:bookmarkStart w:id="18" w:name="_bookmark14"/>
+      <w:bookmarkEnd w:id="18"/>
       <w:r>
         <w:t>Proses</w:t>
       </w:r>
@@ -24966,8 +24571,8 @@
         </w:tabs>
         <w:spacing w:before="230"/>
       </w:pPr>
-      <w:bookmarkStart w:id="18" w:name="_bookmark15"/>
-      <w:bookmarkEnd w:id="18"/>
+      <w:bookmarkStart w:id="19" w:name="_bookmark15"/>
+      <w:bookmarkEnd w:id="19"/>
       <w:r>
         <w:t>Eksplorasi</w:t>
       </w:r>
@@ -25260,7 +24865,7 @@
         <w:spacing w:line="360" w:lineRule="auto"/>
         <w:jc w:val="both"/>
         <w:sectPr>
-          <w:headerReference w:type="default" r:id="rId20"/>
+          <w:headerReference w:type="default" r:id="rId22"/>
           <w:pgSz w:w="11910" w:h="16840"/>
           <w:pgMar w:top="980" w:right="1580" w:bottom="280" w:left="1680" w:header="727" w:footer="0" w:gutter="0"/>
           <w:pgNumType w:start="16"/>
@@ -26187,8 +25792,8 @@
           <w:tab w:val="left" w:pos="1285"/>
         </w:tabs>
       </w:pPr>
-      <w:bookmarkStart w:id="19" w:name="_bookmark16"/>
-      <w:bookmarkEnd w:id="19"/>
+      <w:bookmarkStart w:id="20" w:name="_bookmark16"/>
+      <w:bookmarkEnd w:id="20"/>
       <w:r>
         <w:t>Pembangunan</w:t>
       </w:r>
@@ -28569,8 +28174,8 @@
           <w:tab w:val="left" w:pos="1285"/>
         </w:tabs>
       </w:pPr>
-      <w:bookmarkStart w:id="20" w:name="_bookmark17"/>
-      <w:bookmarkEnd w:id="20"/>
+      <w:bookmarkStart w:id="21" w:name="_bookmark17"/>
+      <w:bookmarkEnd w:id="21"/>
       <w:r>
         <w:t>Pelaporan</w:t>
       </w:r>
@@ -29023,8 +28628,8 @@
         </w:tabs>
         <w:spacing w:before="231"/>
       </w:pPr>
-      <w:bookmarkStart w:id="21" w:name="_bookmark18"/>
-      <w:bookmarkEnd w:id="21"/>
+      <w:bookmarkStart w:id="22" w:name="_bookmark18"/>
+      <w:bookmarkEnd w:id="22"/>
       <w:r>
         <w:t>Pencapaian</w:t>
       </w:r>
@@ -33051,8 +32656,8 @@
         <w:ind w:left="3982" w:right="3516" w:firstLine="4"/>
         <w:jc w:val="center"/>
       </w:pPr>
-      <w:bookmarkStart w:id="22" w:name="_bookmark19"/>
-      <w:bookmarkEnd w:id="22"/>
+      <w:bookmarkStart w:id="23" w:name="_bookmark19"/>
+      <w:bookmarkEnd w:id="23"/>
       <w:r>
         <w:lastRenderedPageBreak/>
         <w:t>BAB V</w:t>
@@ -33136,8 +32741,8 @@
           <w:tab w:val="left" w:pos="1017"/>
         </w:tabs>
       </w:pPr>
-      <w:bookmarkStart w:id="23" w:name="_bookmark20"/>
-      <w:bookmarkEnd w:id="23"/>
+      <w:bookmarkStart w:id="24" w:name="_bookmark20"/>
+      <w:bookmarkEnd w:id="24"/>
       <w:r>
         <w:t>Kesimpulan</w:t>
       </w:r>
@@ -33326,8 +32931,8 @@
           <w:tab w:val="left" w:pos="1217"/>
         </w:tabs>
       </w:pPr>
-      <w:bookmarkStart w:id="24" w:name="_bookmark21"/>
-      <w:bookmarkEnd w:id="24"/>
+      <w:bookmarkStart w:id="25" w:name="_bookmark21"/>
+      <w:bookmarkEnd w:id="25"/>
       <w:r>
         <w:t>Kesimpulan</w:t>
       </w:r>
@@ -34719,7 +34324,7 @@
       <w:pPr>
         <w:jc w:val="center"/>
         <w:sectPr>
-          <w:headerReference w:type="default" r:id="rId21"/>
+          <w:headerReference w:type="default" r:id="rId23"/>
           <w:pgSz w:w="11910" w:h="16840"/>
           <w:pgMar w:top="1580" w:right="1580" w:bottom="280" w:left="1680" w:header="0" w:footer="0" w:gutter="0"/>
           <w:cols w:space="720"/>
@@ -35629,8 +35234,8 @@
           <w:tab w:val="left" w:pos="1217"/>
         </w:tabs>
       </w:pPr>
-      <w:bookmarkStart w:id="25" w:name="_bookmark22"/>
-      <w:bookmarkEnd w:id="25"/>
+      <w:bookmarkStart w:id="26" w:name="_bookmark22"/>
+      <w:bookmarkEnd w:id="26"/>
       <w:r>
         <w:t>Saran</w:t>
       </w:r>
@@ -36101,7 +35706,7 @@
           <w:sz w:val="24"/>
         </w:rPr>
         <w:sectPr>
-          <w:headerReference w:type="default" r:id="rId22"/>
+          <w:headerReference w:type="default" r:id="rId24"/>
           <w:pgSz w:w="11910" w:h="16840"/>
           <w:pgMar w:top="980" w:right="1580" w:bottom="280" w:left="1680" w:header="727" w:footer="0" w:gutter="0"/>
           <w:pgNumType w:start="23"/>
@@ -36146,8 +35751,8 @@
         </w:tabs>
         <w:spacing w:before="1"/>
       </w:pPr>
-      <w:bookmarkStart w:id="26" w:name="_bookmark23"/>
-      <w:bookmarkEnd w:id="26"/>
+      <w:bookmarkStart w:id="27" w:name="_bookmark23"/>
+      <w:bookmarkEnd w:id="27"/>
       <w:r>
         <w:t>Kesimpulan</w:t>
       </w:r>
@@ -36373,8 +35978,8 @@
           <w:tab w:val="left" w:pos="1217"/>
         </w:tabs>
       </w:pPr>
-      <w:bookmarkStart w:id="27" w:name="_bookmark24"/>
-      <w:bookmarkEnd w:id="27"/>
+      <w:bookmarkStart w:id="28" w:name="_bookmark24"/>
+      <w:bookmarkEnd w:id="28"/>
       <w:r>
         <w:t>Kesimpulan</w:t>
       </w:r>
@@ -37995,8 +37600,8 @@
           <w:sz w:val="24"/>
         </w:rPr>
       </w:pPr>
-      <w:bookmarkStart w:id="28" w:name="_bookmark25"/>
-      <w:bookmarkEnd w:id="28"/>
+      <w:bookmarkStart w:id="29" w:name="_bookmark25"/>
+      <w:bookmarkEnd w:id="29"/>
       <w:r>
         <w:rPr>
           <w:rFonts w:ascii="Arial"/>
@@ -39280,7 +38885,7 @@
       <w:pPr>
         <w:jc w:val="center"/>
         <w:sectPr>
-          <w:headerReference w:type="default" r:id="rId23"/>
+          <w:headerReference w:type="default" r:id="rId25"/>
           <w:pgSz w:w="11910" w:h="16840"/>
           <w:pgMar w:top="1580" w:right="1580" w:bottom="280" w:left="1680" w:header="0" w:footer="0" w:gutter="0"/>
           <w:cols w:space="720"/>
@@ -40114,7 +39719,7 @@
       <w:pPr>
         <w:jc w:val="right"/>
         <w:sectPr>
-          <w:headerReference w:type="default" r:id="rId24"/>
+          <w:headerReference w:type="default" r:id="rId26"/>
           <w:pgSz w:w="11910" w:h="16840"/>
           <w:pgMar w:top="1580" w:right="1580" w:bottom="280" w:left="1680" w:header="0" w:footer="0" w:gutter="0"/>
           <w:cols w:space="720"/>
@@ -40730,7 +40335,7 @@
       <w:pPr>
         <w:jc w:val="right"/>
         <w:sectPr>
-          <w:headerReference w:type="default" r:id="rId25"/>
+          <w:headerReference w:type="default" r:id="rId27"/>
           <w:pgSz w:w="11910" w:h="16840"/>
           <w:pgMar w:top="1580" w:right="1580" w:bottom="280" w:left="1680" w:header="0" w:footer="0" w:gutter="0"/>
           <w:cols w:space="720"/>
@@ -41445,7 +41050,7 @@
       </w:r>
     </w:p>
     <w:sectPr>
-      <w:headerReference w:type="default" r:id="rId26"/>
+      <w:headerReference w:type="default" r:id="rId28"/>
       <w:pgSz w:w="11910" w:h="16840"/>
       <w:pgMar w:top="1580" w:right="1580" w:bottom="280" w:left="1680" w:header="0" w:footer="0" w:gutter="0"/>
       <w:cols w:space="720"/>
@@ -41455,7 +41060,7 @@
 </file>
 
 <file path=word/endnotes.xml><?xml version="1.0" encoding="utf-8"?>
-<w:endnotes xmlns:wpc="http://schemas.microsoft.com/office/word/2010/wordprocessingCanvas" xmlns:cx="http://schemas.microsoft.com/office/drawing/2014/chartex" xmlns:cx1="http://schemas.microsoft.com/office/drawing/2015/9/8/chartex" xmlns:cx2="http://schemas.microsoft.com/office/drawing/2015/10/21/chartex" xmlns:cx3="http://schemas.microsoft.com/office/drawing/2016/5/9/chartex" xmlns:cx4="http://schemas.microsoft.com/office/drawing/2016/5/10/chartex" xmlns:cx5="http://schemas.microsoft.com/office/drawing/2016/5/11/chartex" xmlns:cx6="http://schemas.microsoft.com/office/drawing/2016/5/12/chartex" xmlns:cx7="http://schemas.microsoft.com/office/drawing/2016/5/13/chartex" xmlns:cx8="http://schemas.microsoft.com/office/drawing/2016/5/14/chartex" xmlns:mc="http://schemas.openxmlformats.org/markup-compatibility/2006" xmlns:aink="http://schemas.microsoft.com/office/drawing/2016/ink" xmlns:am3d="http://schemas.microsoft.com/office/drawing/2017/model3d" xmlns:o="urn:schemas-microsoft-com:office:office" xmlns:r="http://schemas.openxmlformats.org/officeDocument/2006/relationships" xmlns:m="http://schemas.openxmlformats.org/officeDocument/2006/math" xmlns:v="urn:schemas-microsoft-com:vml" xmlns:wp14="http://schemas.microsoft.com/office/word/2010/wordprocessingDrawing" xmlns:wp="http://schemas.openxmlformats.org/drawingml/2006/wordprocessingDrawing" xmlns:w10="urn:schemas-microsoft-com:office:word" xmlns:w="http://schemas.openxmlformats.org/wordprocessingml/2006/main" xmlns:w14="http://schemas.microsoft.com/office/word/2010/wordml" xmlns:w15="http://schemas.microsoft.com/office/word/2012/wordml" xmlns:w16cex="http://schemas.microsoft.com/office/word/2018/wordml/cex" xmlns:w16cid="http://schemas.microsoft.com/office/word/2016/wordml/cid" xmlns:w16="http://schemas.microsoft.com/office/word/2018/wordml" xmlns:w16sdtdh="http://schemas.microsoft.com/office/word/2020/wordml/sdtdatahash" xmlns:w16se="http://schemas.microsoft.com/office/word/2015/wordml/symex" xmlns:wpg="http://schemas.microsoft.com/office/word/2010/wordprocessingGroup" xmlns:wpi="http://schemas.microsoft.com/office/word/2010/wordprocessingInk" xmlns:wne="http://schemas.microsoft.com/office/word/2006/wordml" xmlns:wps="http://schemas.microsoft.com/office/word/2010/wordprocessingShape" mc:Ignorable="w14 w15 w16se w16cid w16 w16cex w16sdtdh wp14">
+<w:endnotes xmlns:wpc="http://schemas.microsoft.com/office/word/2010/wordprocessingCanvas" xmlns:cx="http://schemas.microsoft.com/office/drawing/2014/chartex" xmlns:cx1="http://schemas.microsoft.com/office/drawing/2015/9/8/chartex" xmlns:cx2="http://schemas.microsoft.com/office/drawing/2015/10/21/chartex" xmlns:cx3="http://schemas.microsoft.com/office/drawing/2016/5/9/chartex" xmlns:cx4="http://schemas.microsoft.com/office/drawing/2016/5/10/chartex" xmlns:cx5="http://schemas.microsoft.com/office/drawing/2016/5/11/chartex" xmlns:cx6="http://schemas.microsoft.com/office/drawing/2016/5/12/chartex" xmlns:cx7="http://schemas.microsoft.com/office/drawing/2016/5/13/chartex" xmlns:cx8="http://schemas.microsoft.com/office/drawing/2016/5/14/chartex" xmlns:mc="http://schemas.openxmlformats.org/markup-compatibility/2006" xmlns:aink="http://schemas.microsoft.com/office/drawing/2016/ink" xmlns:am3d="http://schemas.microsoft.com/office/drawing/2017/model3d" xmlns:o="urn:schemas-microsoft-com:office:office" xmlns:r="http://schemas.openxmlformats.org/officeDocument/2006/relationships" xmlns:m="http://schemas.openxmlformats.org/officeDocument/2006/math" xmlns:v="urn:schemas-microsoft-com:vml" xmlns:wp14="http://schemas.microsoft.com/office/word/2010/wordprocessingDrawing" xmlns:wp="http://schemas.openxmlformats.org/drawingml/2006/wordprocessingDrawing" xmlns:w10="urn:schemas-microsoft-com:office:word" xmlns:w="http://schemas.openxmlformats.org/wordprocessingml/2006/main" xmlns:w14="http://schemas.microsoft.com/office/word/2010/wordml" xmlns:w15="http://schemas.microsoft.com/office/word/2012/wordml" xmlns:w16cid="http://schemas.microsoft.com/office/word/2016/wordml/cid" xmlns:w16se="http://schemas.microsoft.com/office/word/2015/wordml/symex" xmlns:wpg="http://schemas.microsoft.com/office/word/2010/wordprocessingGroup" xmlns:wpi="http://schemas.microsoft.com/office/word/2010/wordprocessingInk" xmlns:wne="http://schemas.microsoft.com/office/word/2006/wordml" xmlns:wps="http://schemas.microsoft.com/office/word/2010/wordprocessingShape" mc:Ignorable="w14 w15 w16se w16cid wp14">
   <w:endnote w:type="separator" w:id="-1">
     <w:p>
       <w:r>
@@ -41473,8 +41078,134 @@
 </w:endnotes>
 </file>
 
+<file path=word/footer1.xml><?xml version="1.0" encoding="utf-8"?>
+<w:ftr xmlns:wpc="http://schemas.microsoft.com/office/word/2010/wordprocessingCanvas" xmlns:cx="http://schemas.microsoft.com/office/drawing/2014/chartex" xmlns:cx1="http://schemas.microsoft.com/office/drawing/2015/9/8/chartex" xmlns:cx2="http://schemas.microsoft.com/office/drawing/2015/10/21/chartex" xmlns:cx3="http://schemas.microsoft.com/office/drawing/2016/5/9/chartex" xmlns:cx4="http://schemas.microsoft.com/office/drawing/2016/5/10/chartex" xmlns:cx5="http://schemas.microsoft.com/office/drawing/2016/5/11/chartex" xmlns:cx6="http://schemas.microsoft.com/office/drawing/2016/5/12/chartex" xmlns:cx7="http://schemas.microsoft.com/office/drawing/2016/5/13/chartex" xmlns:cx8="http://schemas.microsoft.com/office/drawing/2016/5/14/chartex" xmlns:mc="http://schemas.openxmlformats.org/markup-compatibility/2006" xmlns:aink="http://schemas.microsoft.com/office/drawing/2016/ink" xmlns:am3d="http://schemas.microsoft.com/office/drawing/2017/model3d" xmlns:o="urn:schemas-microsoft-com:office:office" xmlns:r="http://schemas.openxmlformats.org/officeDocument/2006/relationships" xmlns:m="http://schemas.openxmlformats.org/officeDocument/2006/math" xmlns:v="urn:schemas-microsoft-com:vml" xmlns:wp14="http://schemas.microsoft.com/office/word/2010/wordprocessingDrawing" xmlns:wp="http://schemas.openxmlformats.org/drawingml/2006/wordprocessingDrawing" xmlns:w10="urn:schemas-microsoft-com:office:word" xmlns:w="http://schemas.openxmlformats.org/wordprocessingml/2006/main" xmlns:w14="http://schemas.microsoft.com/office/word/2010/wordml" xmlns:w15="http://schemas.microsoft.com/office/word/2012/wordml" xmlns:w16cid="http://schemas.microsoft.com/office/word/2016/wordml/cid" xmlns:w16se="http://schemas.microsoft.com/office/word/2015/wordml/symex" xmlns:wpg="http://schemas.microsoft.com/office/word/2010/wordprocessingGroup" xmlns:wpi="http://schemas.microsoft.com/office/word/2010/wordprocessingInk" xmlns:wne="http://schemas.microsoft.com/office/word/2006/wordml" xmlns:wps="http://schemas.microsoft.com/office/word/2010/wordprocessingShape" mc:Ignorable="w14 w15 w16se w16cid wp14">
+  <w:p>
+    <w:pPr>
+      <w:pStyle w:val="Footer"/>
+      <w:jc w:val="center"/>
+      <w:rPr>
+        <w:caps/>
+        <w:noProof/>
+        <w:color w:val="4F81BD" w:themeColor="accent1"/>
+      </w:rPr>
+    </w:pPr>
+    <w:r>
+      <w:rPr>
+        <w:caps/>
+        <w:color w:val="4F81BD" w:themeColor="accent1"/>
+      </w:rPr>
+      <w:fldChar w:fldCharType="begin"/>
+    </w:r>
+    <w:r>
+      <w:rPr>
+        <w:caps/>
+        <w:color w:val="4F81BD" w:themeColor="accent1"/>
+      </w:rPr>
+      <w:instrText xml:space="preserve"> PAGE   \* MERGEFORMAT </w:instrText>
+    </w:r>
+    <w:r>
+      <w:rPr>
+        <w:caps/>
+        <w:color w:val="4F81BD" w:themeColor="accent1"/>
+      </w:rPr>
+      <w:fldChar w:fldCharType="separate"/>
+    </w:r>
+    <w:r>
+      <w:rPr>
+        <w:caps/>
+        <w:noProof/>
+        <w:color w:val="4F81BD" w:themeColor="accent1"/>
+      </w:rPr>
+      <w:t>2</w:t>
+    </w:r>
+    <w:r>
+      <w:rPr>
+        <w:caps/>
+        <w:noProof/>
+        <w:color w:val="4F81BD" w:themeColor="accent1"/>
+      </w:rPr>
+      <w:fldChar w:fldCharType="end"/>
+    </w:r>
+  </w:p>
+  <w:p>
+    <w:pPr>
+      <w:pStyle w:val="Footer"/>
+    </w:pPr>
+  </w:p>
+</w:ftr>
+</file>
+
+<file path=word/footer2.xml><?xml version="1.0" encoding="utf-8"?>
+<w:ftr xmlns:wpc="http://schemas.microsoft.com/office/word/2010/wordprocessingCanvas" xmlns:cx="http://schemas.microsoft.com/office/drawing/2014/chartex" xmlns:cx1="http://schemas.microsoft.com/office/drawing/2015/9/8/chartex" xmlns:cx2="http://schemas.microsoft.com/office/drawing/2015/10/21/chartex" xmlns:cx3="http://schemas.microsoft.com/office/drawing/2016/5/9/chartex" xmlns:cx4="http://schemas.microsoft.com/office/drawing/2016/5/10/chartex" xmlns:cx5="http://schemas.microsoft.com/office/drawing/2016/5/11/chartex" xmlns:cx6="http://schemas.microsoft.com/office/drawing/2016/5/12/chartex" xmlns:cx7="http://schemas.microsoft.com/office/drawing/2016/5/13/chartex" xmlns:cx8="http://schemas.microsoft.com/office/drawing/2016/5/14/chartex" xmlns:mc="http://schemas.openxmlformats.org/markup-compatibility/2006" xmlns:aink="http://schemas.microsoft.com/office/drawing/2016/ink" xmlns:am3d="http://schemas.microsoft.com/office/drawing/2017/model3d" xmlns:o="urn:schemas-microsoft-com:office:office" xmlns:r="http://schemas.openxmlformats.org/officeDocument/2006/relationships" xmlns:m="http://schemas.openxmlformats.org/officeDocument/2006/math" xmlns:v="urn:schemas-microsoft-com:vml" xmlns:wp14="http://schemas.microsoft.com/office/word/2010/wordprocessingDrawing" xmlns:wp="http://schemas.openxmlformats.org/drawingml/2006/wordprocessingDrawing" xmlns:w10="urn:schemas-microsoft-com:office:word" xmlns:w="http://schemas.openxmlformats.org/wordprocessingml/2006/main" xmlns:w14="http://schemas.microsoft.com/office/word/2010/wordml" xmlns:w15="http://schemas.microsoft.com/office/word/2012/wordml" xmlns:w16cid="http://schemas.microsoft.com/office/word/2016/wordml/cid" xmlns:w16se="http://schemas.microsoft.com/office/word/2015/wordml/symex" xmlns:wpg="http://schemas.microsoft.com/office/word/2010/wordprocessingGroup" xmlns:wpi="http://schemas.microsoft.com/office/word/2010/wordprocessingInk" xmlns:wne="http://schemas.microsoft.com/office/word/2006/wordml" xmlns:wps="http://schemas.microsoft.com/office/word/2010/wordprocessingShape" mc:Ignorable="w14 w15 w16se w16cid wp14">
+  <w:p>
+    <w:pPr>
+      <w:pStyle w:val="Footer"/>
+      <w:jc w:val="center"/>
+      <w:rPr>
+        <w:caps/>
+        <w:noProof/>
+        <w:color w:val="4F81BD" w:themeColor="accent1"/>
+      </w:rPr>
+    </w:pPr>
+    <w:r>
+      <w:rPr>
+        <w:caps/>
+        <w:color w:val="4F81BD" w:themeColor="accent1"/>
+      </w:rPr>
+      <w:fldChar w:fldCharType="begin"/>
+    </w:r>
+    <w:r>
+      <w:rPr>
+        <w:caps/>
+        <w:color w:val="4F81BD" w:themeColor="accent1"/>
+      </w:rPr>
+      <w:instrText xml:space="preserve"> PAGE   \* MERGEFORMAT </w:instrText>
+    </w:r>
+    <w:r>
+      <w:rPr>
+        <w:caps/>
+        <w:color w:val="4F81BD" w:themeColor="accent1"/>
+      </w:rPr>
+      <w:fldChar w:fldCharType="separate"/>
+    </w:r>
+    <w:r>
+      <w:rPr>
+        <w:caps/>
+        <w:noProof/>
+        <w:color w:val="4F81BD" w:themeColor="accent1"/>
+      </w:rPr>
+      <w:t>2</w:t>
+    </w:r>
+    <w:r>
+      <w:rPr>
+        <w:caps/>
+        <w:noProof/>
+        <w:color w:val="4F81BD" w:themeColor="accent1"/>
+      </w:rPr>
+      <w:fldChar w:fldCharType="end"/>
+    </w:r>
+  </w:p>
+  <w:p>
+    <w:pPr>
+      <w:pStyle w:val="Footer"/>
+    </w:pPr>
+  </w:p>
+</w:ftr>
+</file>
+
+<file path=word/footer3.xml><?xml version="1.0" encoding="utf-8"?>
+<w:ftr xmlns:wpc="http://schemas.microsoft.com/office/word/2010/wordprocessingCanvas" xmlns:cx="http://schemas.microsoft.com/office/drawing/2014/chartex" xmlns:cx1="http://schemas.microsoft.com/office/drawing/2015/9/8/chartex" xmlns:cx2="http://schemas.microsoft.com/office/drawing/2015/10/21/chartex" xmlns:cx3="http://schemas.microsoft.com/office/drawing/2016/5/9/chartex" xmlns:cx4="http://schemas.microsoft.com/office/drawing/2016/5/10/chartex" xmlns:cx5="http://schemas.microsoft.com/office/drawing/2016/5/11/chartex" xmlns:cx6="http://schemas.microsoft.com/office/drawing/2016/5/12/chartex" xmlns:cx7="http://schemas.microsoft.com/office/drawing/2016/5/13/chartex" xmlns:cx8="http://schemas.microsoft.com/office/drawing/2016/5/14/chartex" xmlns:mc="http://schemas.openxmlformats.org/markup-compatibility/2006" xmlns:aink="http://schemas.microsoft.com/office/drawing/2016/ink" xmlns:am3d="http://schemas.microsoft.com/office/drawing/2017/model3d" xmlns:o="urn:schemas-microsoft-com:office:office" xmlns:r="http://schemas.openxmlformats.org/officeDocument/2006/relationships" xmlns:m="http://schemas.openxmlformats.org/officeDocument/2006/math" xmlns:v="urn:schemas-microsoft-com:vml" xmlns:wp14="http://schemas.microsoft.com/office/word/2010/wordprocessingDrawing" xmlns:wp="http://schemas.openxmlformats.org/drawingml/2006/wordprocessingDrawing" xmlns:w10="urn:schemas-microsoft-com:office:word" xmlns:w="http://schemas.openxmlformats.org/wordprocessingml/2006/main" xmlns:w14="http://schemas.microsoft.com/office/word/2010/wordml" xmlns:w15="http://schemas.microsoft.com/office/word/2012/wordml" xmlns:w16cid="http://schemas.microsoft.com/office/word/2016/wordml/cid" xmlns:w16se="http://schemas.microsoft.com/office/word/2015/wordml/symex" xmlns:wpg="http://schemas.microsoft.com/office/word/2010/wordprocessingGroup" xmlns:wpi="http://schemas.microsoft.com/office/word/2010/wordprocessingInk" xmlns:wne="http://schemas.microsoft.com/office/word/2006/wordml" xmlns:wps="http://schemas.microsoft.com/office/word/2010/wordprocessingShape" mc:Ignorable="w14 w15 w16se w16cid wp14">
+  <w:p>
+    <w:pPr>
+      <w:pStyle w:val="Footer"/>
+    </w:pPr>
+  </w:p>
+</w:ftr>
+</file>
+
 <file path=word/footnotes.xml><?xml version="1.0" encoding="utf-8"?>
-<w:footnotes xmlns:wpc="http://schemas.microsoft.com/office/word/2010/wordprocessingCanvas" xmlns:cx="http://schemas.microsoft.com/office/drawing/2014/chartex" xmlns:cx1="http://schemas.microsoft.com/office/drawing/2015/9/8/chartex" xmlns:cx2="http://schemas.microsoft.com/office/drawing/2015/10/21/chartex" xmlns:cx3="http://schemas.microsoft.com/office/drawing/2016/5/9/chartex" xmlns:cx4="http://schemas.microsoft.com/office/drawing/2016/5/10/chartex" xmlns:cx5="http://schemas.microsoft.com/office/drawing/2016/5/11/chartex" xmlns:cx6="http://schemas.microsoft.com/office/drawing/2016/5/12/chartex" xmlns:cx7="http://schemas.microsoft.com/office/drawing/2016/5/13/chartex" xmlns:cx8="http://schemas.microsoft.com/office/drawing/2016/5/14/chartex" xmlns:mc="http://schemas.openxmlformats.org/markup-compatibility/2006" xmlns:aink="http://schemas.microsoft.com/office/drawing/2016/ink" xmlns:am3d="http://schemas.microsoft.com/office/drawing/2017/model3d" xmlns:o="urn:schemas-microsoft-com:office:office" xmlns:r="http://schemas.openxmlformats.org/officeDocument/2006/relationships" xmlns:m="http://schemas.openxmlformats.org/officeDocument/2006/math" xmlns:v="urn:schemas-microsoft-com:vml" xmlns:wp14="http://schemas.microsoft.com/office/word/2010/wordprocessingDrawing" xmlns:wp="http://schemas.openxmlformats.org/drawingml/2006/wordprocessingDrawing" xmlns:w10="urn:schemas-microsoft-com:office:word" xmlns:w="http://schemas.openxmlformats.org/wordprocessingml/2006/main" xmlns:w14="http://schemas.microsoft.com/office/word/2010/wordml" xmlns:w15="http://schemas.microsoft.com/office/word/2012/wordml" xmlns:w16cex="http://schemas.microsoft.com/office/word/2018/wordml/cex" xmlns:w16cid="http://schemas.microsoft.com/office/word/2016/wordml/cid" xmlns:w16="http://schemas.microsoft.com/office/word/2018/wordml" xmlns:w16sdtdh="http://schemas.microsoft.com/office/word/2020/wordml/sdtdatahash" xmlns:w16se="http://schemas.microsoft.com/office/word/2015/wordml/symex" xmlns:wpg="http://schemas.microsoft.com/office/word/2010/wordprocessingGroup" xmlns:wpi="http://schemas.microsoft.com/office/word/2010/wordprocessingInk" xmlns:wne="http://schemas.microsoft.com/office/word/2006/wordml" xmlns:wps="http://schemas.microsoft.com/office/word/2010/wordprocessingShape" mc:Ignorable="w14 w15 w16se w16cid w16 w16cex w16sdtdh wp14">
+<w:footnotes xmlns:wpc="http://schemas.microsoft.com/office/word/2010/wordprocessingCanvas" xmlns:cx="http://schemas.microsoft.com/office/drawing/2014/chartex" xmlns:cx1="http://schemas.microsoft.com/office/drawing/2015/9/8/chartex" xmlns:cx2="http://schemas.microsoft.com/office/drawing/2015/10/21/chartex" xmlns:cx3="http://schemas.microsoft.com/office/drawing/2016/5/9/chartex" xmlns:cx4="http://schemas.microsoft.com/office/drawing/2016/5/10/chartex" xmlns:cx5="http://schemas.microsoft.com/office/drawing/2016/5/11/chartex" xmlns:cx6="http://schemas.microsoft.com/office/drawing/2016/5/12/chartex" xmlns:cx7="http://schemas.microsoft.com/office/drawing/2016/5/13/chartex" xmlns:cx8="http://schemas.microsoft.com/office/drawing/2016/5/14/chartex" xmlns:mc="http://schemas.openxmlformats.org/markup-compatibility/2006" xmlns:aink="http://schemas.microsoft.com/office/drawing/2016/ink" xmlns:am3d="http://schemas.microsoft.com/office/drawing/2017/model3d" xmlns:o="urn:schemas-microsoft-com:office:office" xmlns:r="http://schemas.openxmlformats.org/officeDocument/2006/relationships" xmlns:m="http://schemas.openxmlformats.org/officeDocument/2006/math" xmlns:v="urn:schemas-microsoft-com:vml" xmlns:wp14="http://schemas.microsoft.com/office/word/2010/wordprocessingDrawing" xmlns:wp="http://schemas.openxmlformats.org/drawingml/2006/wordprocessingDrawing" xmlns:w10="urn:schemas-microsoft-com:office:word" xmlns:w="http://schemas.openxmlformats.org/wordprocessingml/2006/main" xmlns:w14="http://schemas.microsoft.com/office/word/2010/wordml" xmlns:w15="http://schemas.microsoft.com/office/word/2012/wordml" xmlns:w16cid="http://schemas.microsoft.com/office/word/2016/wordml/cid" xmlns:w16se="http://schemas.microsoft.com/office/word/2015/wordml/symex" xmlns:wpg="http://schemas.microsoft.com/office/word/2010/wordprocessingGroup" xmlns:wpi="http://schemas.microsoft.com/office/word/2010/wordprocessingInk" xmlns:wne="http://schemas.microsoft.com/office/word/2006/wordml" xmlns:wps="http://schemas.microsoft.com/office/word/2010/wordprocessingShape" mc:Ignorable="w14 w15 w16se w16cid wp14">
   <w:footnote w:type="separator" w:id="-1">
     <w:p>
       <w:r>
@@ -41493,7 +41224,7 @@
 </file>
 
 <file path=word/header1.xml><?xml version="1.0" encoding="utf-8"?>
-<w:hdr xmlns:wpc="http://schemas.microsoft.com/office/word/2010/wordprocessingCanvas" xmlns:cx="http://schemas.microsoft.com/office/drawing/2014/chartex" xmlns:cx1="http://schemas.microsoft.com/office/drawing/2015/9/8/chartex" xmlns:cx2="http://schemas.microsoft.com/office/drawing/2015/10/21/chartex" xmlns:cx3="http://schemas.microsoft.com/office/drawing/2016/5/9/chartex" xmlns:cx4="http://schemas.microsoft.com/office/drawing/2016/5/10/chartex" xmlns:cx5="http://schemas.microsoft.com/office/drawing/2016/5/11/chartex" xmlns:cx6="http://schemas.microsoft.com/office/drawing/2016/5/12/chartex" xmlns:cx7="http://schemas.microsoft.com/office/drawing/2016/5/13/chartex" xmlns:cx8="http://schemas.microsoft.com/office/drawing/2016/5/14/chartex" xmlns:mc="http://schemas.openxmlformats.org/markup-compatibility/2006" xmlns:aink="http://schemas.microsoft.com/office/drawing/2016/ink" xmlns:am3d="http://schemas.microsoft.com/office/drawing/2017/model3d" xmlns:o="urn:schemas-microsoft-com:office:office" xmlns:r="http://schemas.openxmlformats.org/officeDocument/2006/relationships" xmlns:m="http://schemas.openxmlformats.org/officeDocument/2006/math" xmlns:v="urn:schemas-microsoft-com:vml" xmlns:wp14="http://schemas.microsoft.com/office/word/2010/wordprocessingDrawing" xmlns:wp="http://schemas.openxmlformats.org/drawingml/2006/wordprocessingDrawing" xmlns:w10="urn:schemas-microsoft-com:office:word" xmlns:w="http://schemas.openxmlformats.org/wordprocessingml/2006/main" xmlns:w14="http://schemas.microsoft.com/office/word/2010/wordml" xmlns:w15="http://schemas.microsoft.com/office/word/2012/wordml" xmlns:w16cex="http://schemas.microsoft.com/office/word/2018/wordml/cex" xmlns:w16cid="http://schemas.microsoft.com/office/word/2016/wordml/cid" xmlns:w16="http://schemas.microsoft.com/office/word/2018/wordml" xmlns:w16sdtdh="http://schemas.microsoft.com/office/word/2020/wordml/sdtdatahash" xmlns:w16se="http://schemas.microsoft.com/office/word/2015/wordml/symex" xmlns:wpg="http://schemas.microsoft.com/office/word/2010/wordprocessingGroup" xmlns:wpi="http://schemas.microsoft.com/office/word/2010/wordprocessingInk" xmlns:wne="http://schemas.microsoft.com/office/word/2006/wordml" xmlns:wps="http://schemas.microsoft.com/office/word/2010/wordprocessingShape" mc:Ignorable="w14 w15 w16se w16cid w16 w16cex w16sdtdh wp14">
+<w:hdr xmlns:wpc="http://schemas.microsoft.com/office/word/2010/wordprocessingCanvas" xmlns:cx="http://schemas.microsoft.com/office/drawing/2014/chartex" xmlns:cx1="http://schemas.microsoft.com/office/drawing/2015/9/8/chartex" xmlns:cx2="http://schemas.microsoft.com/office/drawing/2015/10/21/chartex" xmlns:cx3="http://schemas.microsoft.com/office/drawing/2016/5/9/chartex" xmlns:cx4="http://schemas.microsoft.com/office/drawing/2016/5/10/chartex" xmlns:cx5="http://schemas.microsoft.com/office/drawing/2016/5/11/chartex" xmlns:cx6="http://schemas.microsoft.com/office/drawing/2016/5/12/chartex" xmlns:cx7="http://schemas.microsoft.com/office/drawing/2016/5/13/chartex" xmlns:cx8="http://schemas.microsoft.com/office/drawing/2016/5/14/chartex" xmlns:mc="http://schemas.openxmlformats.org/markup-compatibility/2006" xmlns:aink="http://schemas.microsoft.com/office/drawing/2016/ink" xmlns:am3d="http://schemas.microsoft.com/office/drawing/2017/model3d" xmlns:o="urn:schemas-microsoft-com:office:office" xmlns:r="http://schemas.openxmlformats.org/officeDocument/2006/relationships" xmlns:m="http://schemas.openxmlformats.org/officeDocument/2006/math" xmlns:v="urn:schemas-microsoft-com:vml" xmlns:wp14="http://schemas.microsoft.com/office/word/2010/wordprocessingDrawing" xmlns:wp="http://schemas.openxmlformats.org/drawingml/2006/wordprocessingDrawing" xmlns:w10="urn:schemas-microsoft-com:office:word" xmlns:w="http://schemas.openxmlformats.org/wordprocessingml/2006/main" xmlns:w14="http://schemas.microsoft.com/office/word/2010/wordml" xmlns:w15="http://schemas.microsoft.com/office/word/2012/wordml" xmlns:w16cid="http://schemas.microsoft.com/office/word/2016/wordml/cid" xmlns:w16se="http://schemas.microsoft.com/office/word/2015/wordml/symex" xmlns:wpg="http://schemas.microsoft.com/office/word/2010/wordprocessingGroup" xmlns:wpi="http://schemas.microsoft.com/office/word/2010/wordprocessingInk" xmlns:wne="http://schemas.microsoft.com/office/word/2006/wordml" xmlns:wps="http://schemas.microsoft.com/office/word/2010/wordprocessingShape" mc:Ignorable="w14 w15 w16se w16cid wp14">
   <w:p>
     <w:pPr>
       <w:pStyle w:val="BodyText"/>
@@ -41502,63 +41233,12 @@
         <w:sz w:val="20"/>
       </w:rPr>
     </w:pPr>
-    <w:r>
-      <w:pict w14:anchorId="5E68C639">
-        <v:shapetype id="_x0000_t202" coordsize="21600,21600" o:spt="202" path="m,l,21600r21600,l21600,xe">
-          <v:stroke joinstyle="miter"/>
-          <v:path gradientshapeok="t" o:connecttype="rect"/>
-        </v:shapetype>
-        <v:shape id="_x0000_s1033" type="#_x0000_t202" style="position:absolute;margin-left:241.1pt;margin-top:84.35pt;width:141.25pt;height:15.45pt;z-index:-16365568;mso-position-horizontal-relative:page;mso-position-vertical-relative:page" filled="f" stroked="f">
-          <v:textbox inset="0,0,0,0">
-            <w:txbxContent>
-              <w:p>
-                <w:pPr>
-                  <w:spacing w:before="12"/>
-                  <w:ind w:left="20"/>
-                  <w:rPr>
-                    <w:rFonts w:ascii="Arial"/>
-                    <w:b/>
-                    <w:sz w:val="24"/>
-                  </w:rPr>
-                </w:pPr>
-                <w:r>
-                  <w:rPr>
-                    <w:rFonts w:ascii="Arial"/>
-                    <w:b/>
-                    <w:sz w:val="24"/>
-                  </w:rPr>
-                  <w:t>LEMBAR</w:t>
-                </w:r>
-                <w:r>
-                  <w:rPr>
-                    <w:rFonts w:ascii="Arial"/>
-                    <w:b/>
-                    <w:spacing w:val="-7"/>
-                    <w:sz w:val="24"/>
-                  </w:rPr>
-                  <w:t xml:space="preserve"> </w:t>
-                </w:r>
-                <w:r>
-                  <w:rPr>
-                    <w:rFonts w:ascii="Arial"/>
-                    <w:b/>
-                    <w:sz w:val="24"/>
-                  </w:rPr>
-                  <w:t>PENGESAHAN</w:t>
-                </w:r>
-              </w:p>
-            </w:txbxContent>
-          </v:textbox>
-          <w10:wrap anchorx="page" anchory="page"/>
-        </v:shape>
-      </w:pict>
-    </w:r>
   </w:p>
 </w:hdr>
 </file>
 
 <file path=word/header10.xml><?xml version="1.0" encoding="utf-8"?>
-<w:hdr xmlns:wpc="http://schemas.microsoft.com/office/word/2010/wordprocessingCanvas" xmlns:cx="http://schemas.microsoft.com/office/drawing/2014/chartex" xmlns:cx1="http://schemas.microsoft.com/office/drawing/2015/9/8/chartex" xmlns:cx2="http://schemas.microsoft.com/office/drawing/2015/10/21/chartex" xmlns:cx3="http://schemas.microsoft.com/office/drawing/2016/5/9/chartex" xmlns:cx4="http://schemas.microsoft.com/office/drawing/2016/5/10/chartex" xmlns:cx5="http://schemas.microsoft.com/office/drawing/2016/5/11/chartex" xmlns:cx6="http://schemas.microsoft.com/office/drawing/2016/5/12/chartex" xmlns:cx7="http://schemas.microsoft.com/office/drawing/2016/5/13/chartex" xmlns:cx8="http://schemas.microsoft.com/office/drawing/2016/5/14/chartex" xmlns:mc="http://schemas.openxmlformats.org/markup-compatibility/2006" xmlns:aink="http://schemas.microsoft.com/office/drawing/2016/ink" xmlns:am3d="http://schemas.microsoft.com/office/drawing/2017/model3d" xmlns:o="urn:schemas-microsoft-com:office:office" xmlns:r="http://schemas.openxmlformats.org/officeDocument/2006/relationships" xmlns:m="http://schemas.openxmlformats.org/officeDocument/2006/math" xmlns:v="urn:schemas-microsoft-com:vml" xmlns:wp14="http://schemas.microsoft.com/office/word/2010/wordprocessingDrawing" xmlns:wp="http://schemas.openxmlformats.org/drawingml/2006/wordprocessingDrawing" xmlns:w10="urn:schemas-microsoft-com:office:word" xmlns:w="http://schemas.openxmlformats.org/wordprocessingml/2006/main" xmlns:w14="http://schemas.microsoft.com/office/word/2010/wordml" xmlns:w15="http://schemas.microsoft.com/office/word/2012/wordml" xmlns:w16cex="http://schemas.microsoft.com/office/word/2018/wordml/cex" xmlns:w16cid="http://schemas.microsoft.com/office/word/2016/wordml/cid" xmlns:w16="http://schemas.microsoft.com/office/word/2018/wordml" xmlns:w16sdtdh="http://schemas.microsoft.com/office/word/2020/wordml/sdtdatahash" xmlns:w16se="http://schemas.microsoft.com/office/word/2015/wordml/symex" xmlns:wpg="http://schemas.microsoft.com/office/word/2010/wordprocessingGroup" xmlns:wpi="http://schemas.microsoft.com/office/word/2010/wordprocessingInk" xmlns:wne="http://schemas.microsoft.com/office/word/2006/wordml" xmlns:wps="http://schemas.microsoft.com/office/word/2010/wordprocessingShape" mc:Ignorable="w14 w15 w16se w16cid w16 w16cex w16sdtdh wp14">
+<w:hdr xmlns:wpc="http://schemas.microsoft.com/office/word/2010/wordprocessingCanvas" xmlns:cx="http://schemas.microsoft.com/office/drawing/2014/chartex" xmlns:cx1="http://schemas.microsoft.com/office/drawing/2015/9/8/chartex" xmlns:cx2="http://schemas.microsoft.com/office/drawing/2015/10/21/chartex" xmlns:cx3="http://schemas.microsoft.com/office/drawing/2016/5/9/chartex" xmlns:cx4="http://schemas.microsoft.com/office/drawing/2016/5/10/chartex" xmlns:cx5="http://schemas.microsoft.com/office/drawing/2016/5/11/chartex" xmlns:cx6="http://schemas.microsoft.com/office/drawing/2016/5/12/chartex" xmlns:cx7="http://schemas.microsoft.com/office/drawing/2016/5/13/chartex" xmlns:cx8="http://schemas.microsoft.com/office/drawing/2016/5/14/chartex" xmlns:mc="http://schemas.openxmlformats.org/markup-compatibility/2006" xmlns:aink="http://schemas.microsoft.com/office/drawing/2016/ink" xmlns:am3d="http://schemas.microsoft.com/office/drawing/2017/model3d" xmlns:o="urn:schemas-microsoft-com:office:office" xmlns:r="http://schemas.openxmlformats.org/officeDocument/2006/relationships" xmlns:m="http://schemas.openxmlformats.org/officeDocument/2006/math" xmlns:v="urn:schemas-microsoft-com:vml" xmlns:wp14="http://schemas.microsoft.com/office/word/2010/wordprocessingDrawing" xmlns:wp="http://schemas.openxmlformats.org/drawingml/2006/wordprocessingDrawing" xmlns:w10="urn:schemas-microsoft-com:office:word" xmlns:w="http://schemas.openxmlformats.org/wordprocessingml/2006/main" xmlns:w14="http://schemas.microsoft.com/office/word/2010/wordml" xmlns:w15="http://schemas.microsoft.com/office/word/2012/wordml" xmlns:w16cid="http://schemas.microsoft.com/office/word/2016/wordml/cid" xmlns:w16se="http://schemas.microsoft.com/office/word/2015/wordml/symex" xmlns:wpg="http://schemas.microsoft.com/office/word/2010/wordprocessingGroup" xmlns:wpi="http://schemas.microsoft.com/office/word/2010/wordprocessingInk" xmlns:wne="http://schemas.microsoft.com/office/word/2006/wordml" xmlns:wps="http://schemas.microsoft.com/office/word/2010/wordprocessingShape" mc:Ignorable="w14 w15 w16se w16cid wp14">
   <w:p>
     <w:pPr>
       <w:pStyle w:val="BodyText"/>
@@ -41572,21 +41252,7 @@
 </file>
 
 <file path=word/header11.xml><?xml version="1.0" encoding="utf-8"?>
-<w:hdr xmlns:wpc="http://schemas.microsoft.com/office/word/2010/wordprocessingCanvas" xmlns:cx="http://schemas.microsoft.com/office/drawing/2014/chartex" xmlns:cx1="http://schemas.microsoft.com/office/drawing/2015/9/8/chartex" xmlns:cx2="http://schemas.microsoft.com/office/drawing/2015/10/21/chartex" xmlns:cx3="http://schemas.microsoft.com/office/drawing/2016/5/9/chartex" xmlns:cx4="http://schemas.microsoft.com/office/drawing/2016/5/10/chartex" xmlns:cx5="http://schemas.microsoft.com/office/drawing/2016/5/11/chartex" xmlns:cx6="http://schemas.microsoft.com/office/drawing/2016/5/12/chartex" xmlns:cx7="http://schemas.microsoft.com/office/drawing/2016/5/13/chartex" xmlns:cx8="http://schemas.microsoft.com/office/drawing/2016/5/14/chartex" xmlns:mc="http://schemas.openxmlformats.org/markup-compatibility/2006" xmlns:aink="http://schemas.microsoft.com/office/drawing/2016/ink" xmlns:am3d="http://schemas.microsoft.com/office/drawing/2017/model3d" xmlns:o="urn:schemas-microsoft-com:office:office" xmlns:r="http://schemas.openxmlformats.org/officeDocument/2006/relationships" xmlns:m="http://schemas.openxmlformats.org/officeDocument/2006/math" xmlns:v="urn:schemas-microsoft-com:vml" xmlns:wp14="http://schemas.microsoft.com/office/word/2010/wordprocessingDrawing" xmlns:wp="http://schemas.openxmlformats.org/drawingml/2006/wordprocessingDrawing" xmlns:w10="urn:schemas-microsoft-com:office:word" xmlns:w="http://schemas.openxmlformats.org/wordprocessingml/2006/main" xmlns:w14="http://schemas.microsoft.com/office/word/2010/wordml" xmlns:w15="http://schemas.microsoft.com/office/word/2012/wordml" xmlns:w16cex="http://schemas.microsoft.com/office/word/2018/wordml/cex" xmlns:w16cid="http://schemas.microsoft.com/office/word/2016/wordml/cid" xmlns:w16="http://schemas.microsoft.com/office/word/2018/wordml" xmlns:w16sdtdh="http://schemas.microsoft.com/office/word/2020/wordml/sdtdatahash" xmlns:w16se="http://schemas.microsoft.com/office/word/2015/wordml/symex" xmlns:wpg="http://schemas.microsoft.com/office/word/2010/wordprocessingGroup" xmlns:wpi="http://schemas.microsoft.com/office/word/2010/wordprocessingInk" xmlns:wne="http://schemas.microsoft.com/office/word/2006/wordml" xmlns:wps="http://schemas.microsoft.com/office/word/2010/wordprocessingShape" mc:Ignorable="w14 w15 w16se w16cid w16 w16cex w16sdtdh wp14">
-  <w:p>
-    <w:pPr>
-      <w:pStyle w:val="BodyText"/>
-      <w:spacing w:line="14" w:lineRule="auto"/>
-      <w:rPr>
-        <w:sz w:val="2"/>
-      </w:rPr>
-    </w:pPr>
-  </w:p>
-</w:hdr>
-</file>
-
-<file path=word/header12.xml><?xml version="1.0" encoding="utf-8"?>
-<w:hdr xmlns:wpc="http://schemas.microsoft.com/office/word/2010/wordprocessingCanvas" xmlns:cx="http://schemas.microsoft.com/office/drawing/2014/chartex" xmlns:cx1="http://schemas.microsoft.com/office/drawing/2015/9/8/chartex" xmlns:cx2="http://schemas.microsoft.com/office/drawing/2015/10/21/chartex" xmlns:cx3="http://schemas.microsoft.com/office/drawing/2016/5/9/chartex" xmlns:cx4="http://schemas.microsoft.com/office/drawing/2016/5/10/chartex" xmlns:cx5="http://schemas.microsoft.com/office/drawing/2016/5/11/chartex" xmlns:cx6="http://schemas.microsoft.com/office/drawing/2016/5/12/chartex" xmlns:cx7="http://schemas.microsoft.com/office/drawing/2016/5/13/chartex" xmlns:cx8="http://schemas.microsoft.com/office/drawing/2016/5/14/chartex" xmlns:mc="http://schemas.openxmlformats.org/markup-compatibility/2006" xmlns:aink="http://schemas.microsoft.com/office/drawing/2016/ink" xmlns:am3d="http://schemas.microsoft.com/office/drawing/2017/model3d" xmlns:o="urn:schemas-microsoft-com:office:office" xmlns:r="http://schemas.openxmlformats.org/officeDocument/2006/relationships" xmlns:m="http://schemas.openxmlformats.org/officeDocument/2006/math" xmlns:v="urn:schemas-microsoft-com:vml" xmlns:wp14="http://schemas.microsoft.com/office/word/2010/wordprocessingDrawing" xmlns:wp="http://schemas.openxmlformats.org/drawingml/2006/wordprocessingDrawing" xmlns:w10="urn:schemas-microsoft-com:office:word" xmlns:w="http://schemas.openxmlformats.org/wordprocessingml/2006/main" xmlns:w14="http://schemas.microsoft.com/office/word/2010/wordml" xmlns:w15="http://schemas.microsoft.com/office/word/2012/wordml" xmlns:w16cex="http://schemas.microsoft.com/office/word/2018/wordml/cex" xmlns:w16cid="http://schemas.microsoft.com/office/word/2016/wordml/cid" xmlns:w16="http://schemas.microsoft.com/office/word/2018/wordml" xmlns:w16sdtdh="http://schemas.microsoft.com/office/word/2020/wordml/sdtdatahash" xmlns:w16se="http://schemas.microsoft.com/office/word/2015/wordml/symex" xmlns:wpg="http://schemas.microsoft.com/office/word/2010/wordprocessingGroup" xmlns:wpi="http://schemas.microsoft.com/office/word/2010/wordprocessingInk" xmlns:wne="http://schemas.microsoft.com/office/word/2006/wordml" xmlns:wps="http://schemas.microsoft.com/office/word/2010/wordprocessingShape" mc:Ignorable="w14 w15 w16se w16cid w16 w16cex w16sdtdh wp14">
+<w:hdr xmlns:wpc="http://schemas.microsoft.com/office/word/2010/wordprocessingCanvas" xmlns:cx="http://schemas.microsoft.com/office/drawing/2014/chartex" xmlns:cx1="http://schemas.microsoft.com/office/drawing/2015/9/8/chartex" xmlns:cx2="http://schemas.microsoft.com/office/drawing/2015/10/21/chartex" xmlns:cx3="http://schemas.microsoft.com/office/drawing/2016/5/9/chartex" xmlns:cx4="http://schemas.microsoft.com/office/drawing/2016/5/10/chartex" xmlns:cx5="http://schemas.microsoft.com/office/drawing/2016/5/11/chartex" xmlns:cx6="http://schemas.microsoft.com/office/drawing/2016/5/12/chartex" xmlns:cx7="http://schemas.microsoft.com/office/drawing/2016/5/13/chartex" xmlns:cx8="http://schemas.microsoft.com/office/drawing/2016/5/14/chartex" xmlns:mc="http://schemas.openxmlformats.org/markup-compatibility/2006" xmlns:aink="http://schemas.microsoft.com/office/drawing/2016/ink" xmlns:am3d="http://schemas.microsoft.com/office/drawing/2017/model3d" xmlns:o="urn:schemas-microsoft-com:office:office" xmlns:r="http://schemas.openxmlformats.org/officeDocument/2006/relationships" xmlns:m="http://schemas.openxmlformats.org/officeDocument/2006/math" xmlns:v="urn:schemas-microsoft-com:vml" xmlns:wp14="http://schemas.microsoft.com/office/word/2010/wordprocessingDrawing" xmlns:wp="http://schemas.openxmlformats.org/drawingml/2006/wordprocessingDrawing" xmlns:w10="urn:schemas-microsoft-com:office:word" xmlns:w="http://schemas.openxmlformats.org/wordprocessingml/2006/main" xmlns:w14="http://schemas.microsoft.com/office/word/2010/wordml" xmlns:w15="http://schemas.microsoft.com/office/word/2012/wordml" xmlns:w16cid="http://schemas.microsoft.com/office/word/2016/wordml/cid" xmlns:w16se="http://schemas.microsoft.com/office/word/2015/wordml/symex" xmlns:wpg="http://schemas.microsoft.com/office/word/2010/wordprocessingGroup" xmlns:wpi="http://schemas.microsoft.com/office/word/2010/wordprocessingInk" xmlns:wne="http://schemas.microsoft.com/office/word/2006/wordml" xmlns:wps="http://schemas.microsoft.com/office/word/2010/wordprocessingShape" mc:Ignorable="w14 w15 w16se w16cid wp14">
   <w:p>
     <w:pPr>
       <w:pStyle w:val="BodyText"/>
@@ -41601,8 +41267,8 @@
           <v:stroke joinstyle="miter"/>
           <v:path gradientshapeok="t" o:connecttype="rect"/>
         </v:shapetype>
-        <v:shape id="_x0000_s1026" type="#_x0000_t202" style="position:absolute;margin-left:493.95pt;margin-top:35.35pt;width:19.2pt;height:15.45pt;z-index:-16361984;mso-position-horizontal-relative:page;mso-position-vertical-relative:page" filled="f" stroked="f">
-          <v:textbox inset="0,0,0,0">
+        <v:shape id="_x0000_s2050" type="#_x0000_t202" style="position:absolute;margin-left:493.95pt;margin-top:35.35pt;width:19.2pt;height:15.45pt;z-index:-16361984;mso-position-horizontal-relative:page;mso-position-vertical-relative:page" filled="f" stroked="f">
+          <v:textbox style="mso-next-textbox:#_x0000_s2050" inset="0,0,0,0">
             <w:txbxContent>
               <w:p>
                 <w:pPr>
@@ -41620,7 +41286,10 @@
                   <w:fldChar w:fldCharType="separate"/>
                 </w:r>
                 <w:r>
-                  <w:t>16</w:t>
+                  <w:t>1</w:t>
+                </w:r>
+                <w:r>
+                  <w:t>6</w:t>
                 </w:r>
                 <w:r>
                   <w:fldChar w:fldCharType="end"/>
@@ -41636,8 +41305,8 @@
 </w:hdr>
 </file>
 
-<file path=word/header13.xml><?xml version="1.0" encoding="utf-8"?>
-<w:hdr xmlns:wpc="http://schemas.microsoft.com/office/word/2010/wordprocessingCanvas" xmlns:cx="http://schemas.microsoft.com/office/drawing/2014/chartex" xmlns:cx1="http://schemas.microsoft.com/office/drawing/2015/9/8/chartex" xmlns:cx2="http://schemas.microsoft.com/office/drawing/2015/10/21/chartex" xmlns:cx3="http://schemas.microsoft.com/office/drawing/2016/5/9/chartex" xmlns:cx4="http://schemas.microsoft.com/office/drawing/2016/5/10/chartex" xmlns:cx5="http://schemas.microsoft.com/office/drawing/2016/5/11/chartex" xmlns:cx6="http://schemas.microsoft.com/office/drawing/2016/5/12/chartex" xmlns:cx7="http://schemas.microsoft.com/office/drawing/2016/5/13/chartex" xmlns:cx8="http://schemas.microsoft.com/office/drawing/2016/5/14/chartex" xmlns:mc="http://schemas.openxmlformats.org/markup-compatibility/2006" xmlns:aink="http://schemas.microsoft.com/office/drawing/2016/ink" xmlns:am3d="http://schemas.microsoft.com/office/drawing/2017/model3d" xmlns:o="urn:schemas-microsoft-com:office:office" xmlns:r="http://schemas.openxmlformats.org/officeDocument/2006/relationships" xmlns:m="http://schemas.openxmlformats.org/officeDocument/2006/math" xmlns:v="urn:schemas-microsoft-com:vml" xmlns:wp14="http://schemas.microsoft.com/office/word/2010/wordprocessingDrawing" xmlns:wp="http://schemas.openxmlformats.org/drawingml/2006/wordprocessingDrawing" xmlns:w10="urn:schemas-microsoft-com:office:word" xmlns:w="http://schemas.openxmlformats.org/wordprocessingml/2006/main" xmlns:w14="http://schemas.microsoft.com/office/word/2010/wordml" xmlns:w15="http://schemas.microsoft.com/office/word/2012/wordml" xmlns:w16cex="http://schemas.microsoft.com/office/word/2018/wordml/cex" xmlns:w16cid="http://schemas.microsoft.com/office/word/2016/wordml/cid" xmlns:w16="http://schemas.microsoft.com/office/word/2018/wordml" xmlns:w16sdtdh="http://schemas.microsoft.com/office/word/2020/wordml/sdtdatahash" xmlns:w16se="http://schemas.microsoft.com/office/word/2015/wordml/symex" xmlns:wpg="http://schemas.microsoft.com/office/word/2010/wordprocessingGroup" xmlns:wpi="http://schemas.microsoft.com/office/word/2010/wordprocessingInk" xmlns:wne="http://schemas.microsoft.com/office/word/2006/wordml" xmlns:wps="http://schemas.microsoft.com/office/word/2010/wordprocessingShape" mc:Ignorable="w14 w15 w16se w16cid w16 w16cex w16sdtdh wp14">
+<file path=word/header12.xml><?xml version="1.0" encoding="utf-8"?>
+<w:hdr xmlns:wpc="http://schemas.microsoft.com/office/word/2010/wordprocessingCanvas" xmlns:cx="http://schemas.microsoft.com/office/drawing/2014/chartex" xmlns:cx1="http://schemas.microsoft.com/office/drawing/2015/9/8/chartex" xmlns:cx2="http://schemas.microsoft.com/office/drawing/2015/10/21/chartex" xmlns:cx3="http://schemas.microsoft.com/office/drawing/2016/5/9/chartex" xmlns:cx4="http://schemas.microsoft.com/office/drawing/2016/5/10/chartex" xmlns:cx5="http://schemas.microsoft.com/office/drawing/2016/5/11/chartex" xmlns:cx6="http://schemas.microsoft.com/office/drawing/2016/5/12/chartex" xmlns:cx7="http://schemas.microsoft.com/office/drawing/2016/5/13/chartex" xmlns:cx8="http://schemas.microsoft.com/office/drawing/2016/5/14/chartex" xmlns:mc="http://schemas.openxmlformats.org/markup-compatibility/2006" xmlns:aink="http://schemas.microsoft.com/office/drawing/2016/ink" xmlns:am3d="http://schemas.microsoft.com/office/drawing/2017/model3d" xmlns:o="urn:schemas-microsoft-com:office:office" xmlns:r="http://schemas.openxmlformats.org/officeDocument/2006/relationships" xmlns:m="http://schemas.openxmlformats.org/officeDocument/2006/math" xmlns:v="urn:schemas-microsoft-com:vml" xmlns:wp14="http://schemas.microsoft.com/office/word/2010/wordprocessingDrawing" xmlns:wp="http://schemas.openxmlformats.org/drawingml/2006/wordprocessingDrawing" xmlns:w10="urn:schemas-microsoft-com:office:word" xmlns:w="http://schemas.openxmlformats.org/wordprocessingml/2006/main" xmlns:w14="http://schemas.microsoft.com/office/word/2010/wordml" xmlns:w15="http://schemas.microsoft.com/office/word/2012/wordml" xmlns:w16cid="http://schemas.microsoft.com/office/word/2016/wordml/cid" xmlns:w16se="http://schemas.microsoft.com/office/word/2015/wordml/symex" xmlns:wpg="http://schemas.microsoft.com/office/word/2010/wordprocessingGroup" xmlns:wpi="http://schemas.microsoft.com/office/word/2010/wordprocessingInk" xmlns:wne="http://schemas.microsoft.com/office/word/2006/wordml" xmlns:wps="http://schemas.microsoft.com/office/word/2010/wordprocessingShape" mc:Ignorable="w14 w15 w16se w16cid wp14">
   <w:p>
     <w:pPr>
       <w:pStyle w:val="BodyText"/>
@@ -41650,8 +41319,8 @@
 </w:hdr>
 </file>
 
-<file path=word/header14.xml><?xml version="1.0" encoding="utf-8"?>
-<w:hdr xmlns:wpc="http://schemas.microsoft.com/office/word/2010/wordprocessingCanvas" xmlns:cx="http://schemas.microsoft.com/office/drawing/2014/chartex" xmlns:cx1="http://schemas.microsoft.com/office/drawing/2015/9/8/chartex" xmlns:cx2="http://schemas.microsoft.com/office/drawing/2015/10/21/chartex" xmlns:cx3="http://schemas.microsoft.com/office/drawing/2016/5/9/chartex" xmlns:cx4="http://schemas.microsoft.com/office/drawing/2016/5/10/chartex" xmlns:cx5="http://schemas.microsoft.com/office/drawing/2016/5/11/chartex" xmlns:cx6="http://schemas.microsoft.com/office/drawing/2016/5/12/chartex" xmlns:cx7="http://schemas.microsoft.com/office/drawing/2016/5/13/chartex" xmlns:cx8="http://schemas.microsoft.com/office/drawing/2016/5/14/chartex" xmlns:mc="http://schemas.openxmlformats.org/markup-compatibility/2006" xmlns:aink="http://schemas.microsoft.com/office/drawing/2016/ink" xmlns:am3d="http://schemas.microsoft.com/office/drawing/2017/model3d" xmlns:o="urn:schemas-microsoft-com:office:office" xmlns:r="http://schemas.openxmlformats.org/officeDocument/2006/relationships" xmlns:m="http://schemas.openxmlformats.org/officeDocument/2006/math" xmlns:v="urn:schemas-microsoft-com:vml" xmlns:wp14="http://schemas.microsoft.com/office/word/2010/wordprocessingDrawing" xmlns:wp="http://schemas.openxmlformats.org/drawingml/2006/wordprocessingDrawing" xmlns:w10="urn:schemas-microsoft-com:office:word" xmlns:w="http://schemas.openxmlformats.org/wordprocessingml/2006/main" xmlns:w14="http://schemas.microsoft.com/office/word/2010/wordml" xmlns:w15="http://schemas.microsoft.com/office/word/2012/wordml" xmlns:w16cex="http://schemas.microsoft.com/office/word/2018/wordml/cex" xmlns:w16cid="http://schemas.microsoft.com/office/word/2016/wordml/cid" xmlns:w16="http://schemas.microsoft.com/office/word/2018/wordml" xmlns:w16sdtdh="http://schemas.microsoft.com/office/word/2020/wordml/sdtdatahash" xmlns:w16se="http://schemas.microsoft.com/office/word/2015/wordml/symex" xmlns:wpg="http://schemas.microsoft.com/office/word/2010/wordprocessingGroup" xmlns:wpi="http://schemas.microsoft.com/office/word/2010/wordprocessingInk" xmlns:wne="http://schemas.microsoft.com/office/word/2006/wordml" xmlns:wps="http://schemas.microsoft.com/office/word/2010/wordprocessingShape" mc:Ignorable="w14 w15 w16se w16cid w16 w16cex w16sdtdh wp14">
+<file path=word/header13.xml><?xml version="1.0" encoding="utf-8"?>
+<w:hdr xmlns:wpc="http://schemas.microsoft.com/office/word/2010/wordprocessingCanvas" xmlns:cx="http://schemas.microsoft.com/office/drawing/2014/chartex" xmlns:cx1="http://schemas.microsoft.com/office/drawing/2015/9/8/chartex" xmlns:cx2="http://schemas.microsoft.com/office/drawing/2015/10/21/chartex" xmlns:cx3="http://schemas.microsoft.com/office/drawing/2016/5/9/chartex" xmlns:cx4="http://schemas.microsoft.com/office/drawing/2016/5/10/chartex" xmlns:cx5="http://schemas.microsoft.com/office/drawing/2016/5/11/chartex" xmlns:cx6="http://schemas.microsoft.com/office/drawing/2016/5/12/chartex" xmlns:cx7="http://schemas.microsoft.com/office/drawing/2016/5/13/chartex" xmlns:cx8="http://schemas.microsoft.com/office/drawing/2016/5/14/chartex" xmlns:mc="http://schemas.openxmlformats.org/markup-compatibility/2006" xmlns:aink="http://schemas.microsoft.com/office/drawing/2016/ink" xmlns:am3d="http://schemas.microsoft.com/office/drawing/2017/model3d" xmlns:o="urn:schemas-microsoft-com:office:office" xmlns:r="http://schemas.openxmlformats.org/officeDocument/2006/relationships" xmlns:m="http://schemas.openxmlformats.org/officeDocument/2006/math" xmlns:v="urn:schemas-microsoft-com:vml" xmlns:wp14="http://schemas.microsoft.com/office/word/2010/wordprocessingDrawing" xmlns:wp="http://schemas.openxmlformats.org/drawingml/2006/wordprocessingDrawing" xmlns:w10="urn:schemas-microsoft-com:office:word" xmlns:w="http://schemas.openxmlformats.org/wordprocessingml/2006/main" xmlns:w14="http://schemas.microsoft.com/office/word/2010/wordml" xmlns:w15="http://schemas.microsoft.com/office/word/2012/wordml" xmlns:w16cid="http://schemas.microsoft.com/office/word/2016/wordml/cid" xmlns:w16se="http://schemas.microsoft.com/office/word/2015/wordml/symex" xmlns:wpg="http://schemas.microsoft.com/office/word/2010/wordprocessingGroup" xmlns:wpi="http://schemas.microsoft.com/office/word/2010/wordprocessingInk" xmlns:wne="http://schemas.microsoft.com/office/word/2006/wordml" xmlns:wps="http://schemas.microsoft.com/office/word/2010/wordprocessingShape" mc:Ignorable="w14 w15 w16se w16cid wp14">
   <w:p>
     <w:pPr>
       <w:pStyle w:val="BodyText"/>
@@ -41666,8 +41335,8 @@
           <v:stroke joinstyle="miter"/>
           <v:path gradientshapeok="t" o:connecttype="rect"/>
         </v:shapetype>
-        <v:shape id="_x0000_s1025" type="#_x0000_t202" style="position:absolute;margin-left:493.95pt;margin-top:35.35pt;width:19.2pt;height:15.45pt;z-index:-16361472;mso-position-horizontal-relative:page;mso-position-vertical-relative:page" filled="f" stroked="f">
-          <v:textbox inset="0,0,0,0">
+        <v:shape id="_x0000_s2049" type="#_x0000_t202" style="position:absolute;margin-left:493.95pt;margin-top:35.35pt;width:19.2pt;height:15.45pt;z-index:-16361472;mso-position-horizontal-relative:page;mso-position-vertical-relative:page" filled="f" stroked="f">
+          <v:textbox style="mso-next-textbox:#_x0000_s2049" inset="0,0,0,0">
             <w:txbxContent>
               <w:p>
                 <w:pPr>
@@ -41685,7 +41354,10 @@
                   <w:fldChar w:fldCharType="separate"/>
                 </w:r>
                 <w:r>
-                  <w:t>23</w:t>
+                  <w:t>2</w:t>
+                </w:r>
+                <w:r>
+                  <w:t>3</w:t>
                 </w:r>
                 <w:r>
                   <w:fldChar w:fldCharType="end"/>
@@ -41701,8 +41373,22 @@
 </w:hdr>
 </file>
 
+<file path=word/header14.xml><?xml version="1.0" encoding="utf-8"?>
+<w:hdr xmlns:wpc="http://schemas.microsoft.com/office/word/2010/wordprocessingCanvas" xmlns:cx="http://schemas.microsoft.com/office/drawing/2014/chartex" xmlns:cx1="http://schemas.microsoft.com/office/drawing/2015/9/8/chartex" xmlns:cx2="http://schemas.microsoft.com/office/drawing/2015/10/21/chartex" xmlns:cx3="http://schemas.microsoft.com/office/drawing/2016/5/9/chartex" xmlns:cx4="http://schemas.microsoft.com/office/drawing/2016/5/10/chartex" xmlns:cx5="http://schemas.microsoft.com/office/drawing/2016/5/11/chartex" xmlns:cx6="http://schemas.microsoft.com/office/drawing/2016/5/12/chartex" xmlns:cx7="http://schemas.microsoft.com/office/drawing/2016/5/13/chartex" xmlns:cx8="http://schemas.microsoft.com/office/drawing/2016/5/14/chartex" xmlns:mc="http://schemas.openxmlformats.org/markup-compatibility/2006" xmlns:aink="http://schemas.microsoft.com/office/drawing/2016/ink" xmlns:am3d="http://schemas.microsoft.com/office/drawing/2017/model3d" xmlns:o="urn:schemas-microsoft-com:office:office" xmlns:r="http://schemas.openxmlformats.org/officeDocument/2006/relationships" xmlns:m="http://schemas.openxmlformats.org/officeDocument/2006/math" xmlns:v="urn:schemas-microsoft-com:vml" xmlns:wp14="http://schemas.microsoft.com/office/word/2010/wordprocessingDrawing" xmlns:wp="http://schemas.openxmlformats.org/drawingml/2006/wordprocessingDrawing" xmlns:w10="urn:schemas-microsoft-com:office:word" xmlns:w="http://schemas.openxmlformats.org/wordprocessingml/2006/main" xmlns:w14="http://schemas.microsoft.com/office/word/2010/wordml" xmlns:w15="http://schemas.microsoft.com/office/word/2012/wordml" xmlns:w16cid="http://schemas.microsoft.com/office/word/2016/wordml/cid" xmlns:w16se="http://schemas.microsoft.com/office/word/2015/wordml/symex" xmlns:wpg="http://schemas.microsoft.com/office/word/2010/wordprocessingGroup" xmlns:wpi="http://schemas.microsoft.com/office/word/2010/wordprocessingInk" xmlns:wne="http://schemas.microsoft.com/office/word/2006/wordml" xmlns:wps="http://schemas.microsoft.com/office/word/2010/wordprocessingShape" mc:Ignorable="w14 w15 w16se w16cid wp14">
+  <w:p>
+    <w:pPr>
+      <w:pStyle w:val="BodyText"/>
+      <w:spacing w:line="14" w:lineRule="auto"/>
+      <w:rPr>
+        <w:sz w:val="2"/>
+      </w:rPr>
+    </w:pPr>
+  </w:p>
+</w:hdr>
+</file>
+
 <file path=word/header15.xml><?xml version="1.0" encoding="utf-8"?>
-<w:hdr xmlns:wpc="http://schemas.microsoft.com/office/word/2010/wordprocessingCanvas" xmlns:cx="http://schemas.microsoft.com/office/drawing/2014/chartex" xmlns:cx1="http://schemas.microsoft.com/office/drawing/2015/9/8/chartex" xmlns:cx2="http://schemas.microsoft.com/office/drawing/2015/10/21/chartex" xmlns:cx3="http://schemas.microsoft.com/office/drawing/2016/5/9/chartex" xmlns:cx4="http://schemas.microsoft.com/office/drawing/2016/5/10/chartex" xmlns:cx5="http://schemas.microsoft.com/office/drawing/2016/5/11/chartex" xmlns:cx6="http://schemas.microsoft.com/office/drawing/2016/5/12/chartex" xmlns:cx7="http://schemas.microsoft.com/office/drawing/2016/5/13/chartex" xmlns:cx8="http://schemas.microsoft.com/office/drawing/2016/5/14/chartex" xmlns:mc="http://schemas.openxmlformats.org/markup-compatibility/2006" xmlns:aink="http://schemas.microsoft.com/office/drawing/2016/ink" xmlns:am3d="http://schemas.microsoft.com/office/drawing/2017/model3d" xmlns:o="urn:schemas-microsoft-com:office:office" xmlns:r="http://schemas.openxmlformats.org/officeDocument/2006/relationships" xmlns:m="http://schemas.openxmlformats.org/officeDocument/2006/math" xmlns:v="urn:schemas-microsoft-com:vml" xmlns:wp14="http://schemas.microsoft.com/office/word/2010/wordprocessingDrawing" xmlns:wp="http://schemas.openxmlformats.org/drawingml/2006/wordprocessingDrawing" xmlns:w10="urn:schemas-microsoft-com:office:word" xmlns:w="http://schemas.openxmlformats.org/wordprocessingml/2006/main" xmlns:w14="http://schemas.microsoft.com/office/word/2010/wordml" xmlns:w15="http://schemas.microsoft.com/office/word/2012/wordml" xmlns:w16cex="http://schemas.microsoft.com/office/word/2018/wordml/cex" xmlns:w16cid="http://schemas.microsoft.com/office/word/2016/wordml/cid" xmlns:w16="http://schemas.microsoft.com/office/word/2018/wordml" xmlns:w16sdtdh="http://schemas.microsoft.com/office/word/2020/wordml/sdtdatahash" xmlns:w16se="http://schemas.microsoft.com/office/word/2015/wordml/symex" xmlns:wpg="http://schemas.microsoft.com/office/word/2010/wordprocessingGroup" xmlns:wpi="http://schemas.microsoft.com/office/word/2010/wordprocessingInk" xmlns:wne="http://schemas.microsoft.com/office/word/2006/wordml" xmlns:wps="http://schemas.microsoft.com/office/word/2010/wordprocessingShape" mc:Ignorable="w14 w15 w16se w16cid w16 w16cex w16sdtdh wp14">
+<w:hdr xmlns:wpc="http://schemas.microsoft.com/office/word/2010/wordprocessingCanvas" xmlns:cx="http://schemas.microsoft.com/office/drawing/2014/chartex" xmlns:cx1="http://schemas.microsoft.com/office/drawing/2015/9/8/chartex" xmlns:cx2="http://schemas.microsoft.com/office/drawing/2015/10/21/chartex" xmlns:cx3="http://schemas.microsoft.com/office/drawing/2016/5/9/chartex" xmlns:cx4="http://schemas.microsoft.com/office/drawing/2016/5/10/chartex" xmlns:cx5="http://schemas.microsoft.com/office/drawing/2016/5/11/chartex" xmlns:cx6="http://schemas.microsoft.com/office/drawing/2016/5/12/chartex" xmlns:cx7="http://schemas.microsoft.com/office/drawing/2016/5/13/chartex" xmlns:cx8="http://schemas.microsoft.com/office/drawing/2016/5/14/chartex" xmlns:mc="http://schemas.openxmlformats.org/markup-compatibility/2006" xmlns:aink="http://schemas.microsoft.com/office/drawing/2016/ink" xmlns:am3d="http://schemas.microsoft.com/office/drawing/2017/model3d" xmlns:o="urn:schemas-microsoft-com:office:office" xmlns:r="http://schemas.openxmlformats.org/officeDocument/2006/relationships" xmlns:m="http://schemas.openxmlformats.org/officeDocument/2006/math" xmlns:v="urn:schemas-microsoft-com:vml" xmlns:wp14="http://schemas.microsoft.com/office/word/2010/wordprocessingDrawing" xmlns:wp="http://schemas.openxmlformats.org/drawingml/2006/wordprocessingDrawing" xmlns:w10="urn:schemas-microsoft-com:office:word" xmlns:w="http://schemas.openxmlformats.org/wordprocessingml/2006/main" xmlns:w14="http://schemas.microsoft.com/office/word/2010/wordml" xmlns:w15="http://schemas.microsoft.com/office/word/2012/wordml" xmlns:w16cid="http://schemas.microsoft.com/office/word/2016/wordml/cid" xmlns:w16se="http://schemas.microsoft.com/office/word/2015/wordml/symex" xmlns:wpg="http://schemas.microsoft.com/office/word/2010/wordprocessingGroup" xmlns:wpi="http://schemas.microsoft.com/office/word/2010/wordprocessingInk" xmlns:wne="http://schemas.microsoft.com/office/word/2006/wordml" xmlns:wps="http://schemas.microsoft.com/office/word/2010/wordprocessingShape" mc:Ignorable="w14 w15 w16se w16cid wp14">
   <w:p>
     <w:pPr>
       <w:pStyle w:val="BodyText"/>
@@ -41716,7 +41402,7 @@
 </file>
 
 <file path=word/header16.xml><?xml version="1.0" encoding="utf-8"?>
-<w:hdr xmlns:wpc="http://schemas.microsoft.com/office/word/2010/wordprocessingCanvas" xmlns:cx="http://schemas.microsoft.com/office/drawing/2014/chartex" xmlns:cx1="http://schemas.microsoft.com/office/drawing/2015/9/8/chartex" xmlns:cx2="http://schemas.microsoft.com/office/drawing/2015/10/21/chartex" xmlns:cx3="http://schemas.microsoft.com/office/drawing/2016/5/9/chartex" xmlns:cx4="http://schemas.microsoft.com/office/drawing/2016/5/10/chartex" xmlns:cx5="http://schemas.microsoft.com/office/drawing/2016/5/11/chartex" xmlns:cx6="http://schemas.microsoft.com/office/drawing/2016/5/12/chartex" xmlns:cx7="http://schemas.microsoft.com/office/drawing/2016/5/13/chartex" xmlns:cx8="http://schemas.microsoft.com/office/drawing/2016/5/14/chartex" xmlns:mc="http://schemas.openxmlformats.org/markup-compatibility/2006" xmlns:aink="http://schemas.microsoft.com/office/drawing/2016/ink" xmlns:am3d="http://schemas.microsoft.com/office/drawing/2017/model3d" xmlns:o="urn:schemas-microsoft-com:office:office" xmlns:r="http://schemas.openxmlformats.org/officeDocument/2006/relationships" xmlns:m="http://schemas.openxmlformats.org/officeDocument/2006/math" xmlns:v="urn:schemas-microsoft-com:vml" xmlns:wp14="http://schemas.microsoft.com/office/word/2010/wordprocessingDrawing" xmlns:wp="http://schemas.openxmlformats.org/drawingml/2006/wordprocessingDrawing" xmlns:w10="urn:schemas-microsoft-com:office:word" xmlns:w="http://schemas.openxmlformats.org/wordprocessingml/2006/main" xmlns:w14="http://schemas.microsoft.com/office/word/2010/wordml" xmlns:w15="http://schemas.microsoft.com/office/word/2012/wordml" xmlns:w16cex="http://schemas.microsoft.com/office/word/2018/wordml/cex" xmlns:w16cid="http://schemas.microsoft.com/office/word/2016/wordml/cid" xmlns:w16="http://schemas.microsoft.com/office/word/2018/wordml" xmlns:w16sdtdh="http://schemas.microsoft.com/office/word/2020/wordml/sdtdatahash" xmlns:w16se="http://schemas.microsoft.com/office/word/2015/wordml/symex" xmlns:wpg="http://schemas.microsoft.com/office/word/2010/wordprocessingGroup" xmlns:wpi="http://schemas.microsoft.com/office/word/2010/wordprocessingInk" xmlns:wne="http://schemas.microsoft.com/office/word/2006/wordml" xmlns:wps="http://schemas.microsoft.com/office/word/2010/wordprocessingShape" mc:Ignorable="w14 w15 w16se w16cid w16 w16cex w16sdtdh wp14">
+<w:hdr xmlns:wpc="http://schemas.microsoft.com/office/word/2010/wordprocessingCanvas" xmlns:cx="http://schemas.microsoft.com/office/drawing/2014/chartex" xmlns:cx1="http://schemas.microsoft.com/office/drawing/2015/9/8/chartex" xmlns:cx2="http://schemas.microsoft.com/office/drawing/2015/10/21/chartex" xmlns:cx3="http://schemas.microsoft.com/office/drawing/2016/5/9/chartex" xmlns:cx4="http://schemas.microsoft.com/office/drawing/2016/5/10/chartex" xmlns:cx5="http://schemas.microsoft.com/office/drawing/2016/5/11/chartex" xmlns:cx6="http://schemas.microsoft.com/office/drawing/2016/5/12/chartex" xmlns:cx7="http://schemas.microsoft.com/office/drawing/2016/5/13/chartex" xmlns:cx8="http://schemas.microsoft.com/office/drawing/2016/5/14/chartex" xmlns:mc="http://schemas.openxmlformats.org/markup-compatibility/2006" xmlns:aink="http://schemas.microsoft.com/office/drawing/2016/ink" xmlns:am3d="http://schemas.microsoft.com/office/drawing/2017/model3d" xmlns:o="urn:schemas-microsoft-com:office:office" xmlns:r="http://schemas.openxmlformats.org/officeDocument/2006/relationships" xmlns:m="http://schemas.openxmlformats.org/officeDocument/2006/math" xmlns:v="urn:schemas-microsoft-com:vml" xmlns:wp14="http://schemas.microsoft.com/office/word/2010/wordprocessingDrawing" xmlns:wp="http://schemas.openxmlformats.org/drawingml/2006/wordprocessingDrawing" xmlns:w10="urn:schemas-microsoft-com:office:word" xmlns:w="http://schemas.openxmlformats.org/wordprocessingml/2006/main" xmlns:w14="http://schemas.microsoft.com/office/word/2010/wordml" xmlns:w15="http://schemas.microsoft.com/office/word/2012/wordml" xmlns:w16cid="http://schemas.microsoft.com/office/word/2016/wordml/cid" xmlns:w16se="http://schemas.microsoft.com/office/word/2015/wordml/symex" xmlns:wpg="http://schemas.microsoft.com/office/word/2010/wordprocessingGroup" xmlns:wpi="http://schemas.microsoft.com/office/word/2010/wordprocessingInk" xmlns:wne="http://schemas.microsoft.com/office/word/2006/wordml" xmlns:wps="http://schemas.microsoft.com/office/word/2010/wordprocessingShape" mc:Ignorable="w14 w15 w16se w16cid wp14">
   <w:p>
     <w:pPr>
       <w:pStyle w:val="BodyText"/>
@@ -41730,21 +41416,7 @@
 </file>
 
 <file path=word/header17.xml><?xml version="1.0" encoding="utf-8"?>
-<w:hdr xmlns:wpc="http://schemas.microsoft.com/office/word/2010/wordprocessingCanvas" xmlns:cx="http://schemas.microsoft.com/office/drawing/2014/chartex" xmlns:cx1="http://schemas.microsoft.com/office/drawing/2015/9/8/chartex" xmlns:cx2="http://schemas.microsoft.com/office/drawing/2015/10/21/chartex" xmlns:cx3="http://schemas.microsoft.com/office/drawing/2016/5/9/chartex" xmlns:cx4="http://schemas.microsoft.com/office/drawing/2016/5/10/chartex" xmlns:cx5="http://schemas.microsoft.com/office/drawing/2016/5/11/chartex" xmlns:cx6="http://schemas.microsoft.com/office/drawing/2016/5/12/chartex" xmlns:cx7="http://schemas.microsoft.com/office/drawing/2016/5/13/chartex" xmlns:cx8="http://schemas.microsoft.com/office/drawing/2016/5/14/chartex" xmlns:mc="http://schemas.openxmlformats.org/markup-compatibility/2006" xmlns:aink="http://schemas.microsoft.com/office/drawing/2016/ink" xmlns:am3d="http://schemas.microsoft.com/office/drawing/2017/model3d" xmlns:o="urn:schemas-microsoft-com:office:office" xmlns:r="http://schemas.openxmlformats.org/officeDocument/2006/relationships" xmlns:m="http://schemas.openxmlformats.org/officeDocument/2006/math" xmlns:v="urn:schemas-microsoft-com:vml" xmlns:wp14="http://schemas.microsoft.com/office/word/2010/wordprocessingDrawing" xmlns:wp="http://schemas.openxmlformats.org/drawingml/2006/wordprocessingDrawing" xmlns:w10="urn:schemas-microsoft-com:office:word" xmlns:w="http://schemas.openxmlformats.org/wordprocessingml/2006/main" xmlns:w14="http://schemas.microsoft.com/office/word/2010/wordml" xmlns:w15="http://schemas.microsoft.com/office/word/2012/wordml" xmlns:w16cex="http://schemas.microsoft.com/office/word/2018/wordml/cex" xmlns:w16cid="http://schemas.microsoft.com/office/word/2016/wordml/cid" xmlns:w16="http://schemas.microsoft.com/office/word/2018/wordml" xmlns:w16sdtdh="http://schemas.microsoft.com/office/word/2020/wordml/sdtdatahash" xmlns:w16se="http://schemas.microsoft.com/office/word/2015/wordml/symex" xmlns:wpg="http://schemas.microsoft.com/office/word/2010/wordprocessingGroup" xmlns:wpi="http://schemas.microsoft.com/office/word/2010/wordprocessingInk" xmlns:wne="http://schemas.microsoft.com/office/word/2006/wordml" xmlns:wps="http://schemas.microsoft.com/office/word/2010/wordprocessingShape" mc:Ignorable="w14 w15 w16se w16cid w16 w16cex w16sdtdh wp14">
-  <w:p>
-    <w:pPr>
-      <w:pStyle w:val="BodyText"/>
-      <w:spacing w:line="14" w:lineRule="auto"/>
-      <w:rPr>
-        <w:sz w:val="2"/>
-      </w:rPr>
-    </w:pPr>
-  </w:p>
-</w:hdr>
-</file>
-
-<file path=word/header18.xml><?xml version="1.0" encoding="utf-8"?>
-<w:hdr xmlns:wpc="http://schemas.microsoft.com/office/word/2010/wordprocessingCanvas" xmlns:cx="http://schemas.microsoft.com/office/drawing/2014/chartex" xmlns:cx1="http://schemas.microsoft.com/office/drawing/2015/9/8/chartex" xmlns:cx2="http://schemas.microsoft.com/office/drawing/2015/10/21/chartex" xmlns:cx3="http://schemas.microsoft.com/office/drawing/2016/5/9/chartex" xmlns:cx4="http://schemas.microsoft.com/office/drawing/2016/5/10/chartex" xmlns:cx5="http://schemas.microsoft.com/office/drawing/2016/5/11/chartex" xmlns:cx6="http://schemas.microsoft.com/office/drawing/2016/5/12/chartex" xmlns:cx7="http://schemas.microsoft.com/office/drawing/2016/5/13/chartex" xmlns:cx8="http://schemas.microsoft.com/office/drawing/2016/5/14/chartex" xmlns:mc="http://schemas.openxmlformats.org/markup-compatibility/2006" xmlns:aink="http://schemas.microsoft.com/office/drawing/2016/ink" xmlns:am3d="http://schemas.microsoft.com/office/drawing/2017/model3d" xmlns:o="urn:schemas-microsoft-com:office:office" xmlns:r="http://schemas.openxmlformats.org/officeDocument/2006/relationships" xmlns:m="http://schemas.openxmlformats.org/officeDocument/2006/math" xmlns:v="urn:schemas-microsoft-com:vml" xmlns:wp14="http://schemas.microsoft.com/office/word/2010/wordprocessingDrawing" xmlns:wp="http://schemas.openxmlformats.org/drawingml/2006/wordprocessingDrawing" xmlns:w10="urn:schemas-microsoft-com:office:word" xmlns:w="http://schemas.openxmlformats.org/wordprocessingml/2006/main" xmlns:w14="http://schemas.microsoft.com/office/word/2010/wordml" xmlns:w15="http://schemas.microsoft.com/office/word/2012/wordml" xmlns:w16cex="http://schemas.microsoft.com/office/word/2018/wordml/cex" xmlns:w16cid="http://schemas.microsoft.com/office/word/2016/wordml/cid" xmlns:w16="http://schemas.microsoft.com/office/word/2018/wordml" xmlns:w16sdtdh="http://schemas.microsoft.com/office/word/2020/wordml/sdtdatahash" xmlns:w16se="http://schemas.microsoft.com/office/word/2015/wordml/symex" xmlns:wpg="http://schemas.microsoft.com/office/word/2010/wordprocessingGroup" xmlns:wpi="http://schemas.microsoft.com/office/word/2010/wordprocessingInk" xmlns:wne="http://schemas.microsoft.com/office/word/2006/wordml" xmlns:wps="http://schemas.microsoft.com/office/word/2010/wordprocessingShape" mc:Ignorable="w14 w15 w16se w16cid w16 w16cex w16sdtdh wp14">
+<w:hdr xmlns:wpc="http://schemas.microsoft.com/office/word/2010/wordprocessingCanvas" xmlns:cx="http://schemas.microsoft.com/office/drawing/2014/chartex" xmlns:cx1="http://schemas.microsoft.com/office/drawing/2015/9/8/chartex" xmlns:cx2="http://schemas.microsoft.com/office/drawing/2015/10/21/chartex" xmlns:cx3="http://schemas.microsoft.com/office/drawing/2016/5/9/chartex" xmlns:cx4="http://schemas.microsoft.com/office/drawing/2016/5/10/chartex" xmlns:cx5="http://schemas.microsoft.com/office/drawing/2016/5/11/chartex" xmlns:cx6="http://schemas.microsoft.com/office/drawing/2016/5/12/chartex" xmlns:cx7="http://schemas.microsoft.com/office/drawing/2016/5/13/chartex" xmlns:cx8="http://schemas.microsoft.com/office/drawing/2016/5/14/chartex" xmlns:mc="http://schemas.openxmlformats.org/markup-compatibility/2006" xmlns:aink="http://schemas.microsoft.com/office/drawing/2016/ink" xmlns:am3d="http://schemas.microsoft.com/office/drawing/2017/model3d" xmlns:o="urn:schemas-microsoft-com:office:office" xmlns:r="http://schemas.openxmlformats.org/officeDocument/2006/relationships" xmlns:m="http://schemas.openxmlformats.org/officeDocument/2006/math" xmlns:v="urn:schemas-microsoft-com:vml" xmlns:wp14="http://schemas.microsoft.com/office/word/2010/wordprocessingDrawing" xmlns:wp="http://schemas.openxmlformats.org/drawingml/2006/wordprocessingDrawing" xmlns:w10="urn:schemas-microsoft-com:office:word" xmlns:w="http://schemas.openxmlformats.org/wordprocessingml/2006/main" xmlns:w14="http://schemas.microsoft.com/office/word/2010/wordml" xmlns:w15="http://schemas.microsoft.com/office/word/2012/wordml" xmlns:w16cid="http://schemas.microsoft.com/office/word/2016/wordml/cid" xmlns:w16se="http://schemas.microsoft.com/office/word/2015/wordml/symex" xmlns:wpg="http://schemas.microsoft.com/office/word/2010/wordprocessingGroup" xmlns:wpi="http://schemas.microsoft.com/office/word/2010/wordprocessingInk" xmlns:wne="http://schemas.microsoft.com/office/word/2006/wordml" xmlns:wps="http://schemas.microsoft.com/office/word/2010/wordprocessingShape" mc:Ignorable="w14 w15 w16se w16cid wp14">
   <w:p>
     <w:pPr>
       <w:pStyle w:val="BodyText"/>
@@ -41758,55 +41430,17 @@
 </file>
 
 <file path=word/header2.xml><?xml version="1.0" encoding="utf-8"?>
-<w:hdr xmlns:wpc="http://schemas.microsoft.com/office/word/2010/wordprocessingCanvas" xmlns:cx="http://schemas.microsoft.com/office/drawing/2014/chartex" xmlns:cx1="http://schemas.microsoft.com/office/drawing/2015/9/8/chartex" xmlns:cx2="http://schemas.microsoft.com/office/drawing/2015/10/21/chartex" xmlns:cx3="http://schemas.microsoft.com/office/drawing/2016/5/9/chartex" xmlns:cx4="http://schemas.microsoft.com/office/drawing/2016/5/10/chartex" xmlns:cx5="http://schemas.microsoft.com/office/drawing/2016/5/11/chartex" xmlns:cx6="http://schemas.microsoft.com/office/drawing/2016/5/12/chartex" xmlns:cx7="http://schemas.microsoft.com/office/drawing/2016/5/13/chartex" xmlns:cx8="http://schemas.microsoft.com/office/drawing/2016/5/14/chartex" xmlns:mc="http://schemas.openxmlformats.org/markup-compatibility/2006" xmlns:aink="http://schemas.microsoft.com/office/drawing/2016/ink" xmlns:am3d="http://schemas.microsoft.com/office/drawing/2017/model3d" xmlns:o="urn:schemas-microsoft-com:office:office" xmlns:r="http://schemas.openxmlformats.org/officeDocument/2006/relationships" xmlns:m="http://schemas.openxmlformats.org/officeDocument/2006/math" xmlns:v="urn:schemas-microsoft-com:vml" xmlns:wp14="http://schemas.microsoft.com/office/word/2010/wordprocessingDrawing" xmlns:wp="http://schemas.openxmlformats.org/drawingml/2006/wordprocessingDrawing" xmlns:w10="urn:schemas-microsoft-com:office:word" xmlns:w="http://schemas.openxmlformats.org/wordprocessingml/2006/main" xmlns:w14="http://schemas.microsoft.com/office/word/2010/wordml" xmlns:w15="http://schemas.microsoft.com/office/word/2012/wordml" xmlns:w16cex="http://schemas.microsoft.com/office/word/2018/wordml/cex" xmlns:w16cid="http://schemas.microsoft.com/office/word/2016/wordml/cid" xmlns:w16="http://schemas.microsoft.com/office/word/2018/wordml" xmlns:w16sdtdh="http://schemas.microsoft.com/office/word/2020/wordml/sdtdatahash" xmlns:w16se="http://schemas.microsoft.com/office/word/2015/wordml/symex" xmlns:wpg="http://schemas.microsoft.com/office/word/2010/wordprocessingGroup" xmlns:wpi="http://schemas.microsoft.com/office/word/2010/wordprocessingInk" xmlns:wne="http://schemas.microsoft.com/office/word/2006/wordml" xmlns:wps="http://schemas.microsoft.com/office/word/2010/wordprocessingShape" mc:Ignorable="w14 w15 w16se w16cid w16 w16cex w16sdtdh wp14">
+<w:hdr xmlns:wpc="http://schemas.microsoft.com/office/word/2010/wordprocessingCanvas" xmlns:cx="http://schemas.microsoft.com/office/drawing/2014/chartex" xmlns:cx1="http://schemas.microsoft.com/office/drawing/2015/9/8/chartex" xmlns:cx2="http://schemas.microsoft.com/office/drawing/2015/10/21/chartex" xmlns:cx3="http://schemas.microsoft.com/office/drawing/2016/5/9/chartex" xmlns:cx4="http://schemas.microsoft.com/office/drawing/2016/5/10/chartex" xmlns:cx5="http://schemas.microsoft.com/office/drawing/2016/5/11/chartex" xmlns:cx6="http://schemas.microsoft.com/office/drawing/2016/5/12/chartex" xmlns:cx7="http://schemas.microsoft.com/office/drawing/2016/5/13/chartex" xmlns:cx8="http://schemas.microsoft.com/office/drawing/2016/5/14/chartex" xmlns:mc="http://schemas.openxmlformats.org/markup-compatibility/2006" xmlns:aink="http://schemas.microsoft.com/office/drawing/2016/ink" xmlns:am3d="http://schemas.microsoft.com/office/drawing/2017/model3d" xmlns:o="urn:schemas-microsoft-com:office:office" xmlns:r="http://schemas.openxmlformats.org/officeDocument/2006/relationships" xmlns:m="http://schemas.openxmlformats.org/officeDocument/2006/math" xmlns:v="urn:schemas-microsoft-com:vml" xmlns:wp14="http://schemas.microsoft.com/office/word/2010/wordprocessingDrawing" xmlns:wp="http://schemas.openxmlformats.org/drawingml/2006/wordprocessingDrawing" xmlns:w10="urn:schemas-microsoft-com:office:word" xmlns:w="http://schemas.openxmlformats.org/wordprocessingml/2006/main" xmlns:w14="http://schemas.microsoft.com/office/word/2010/wordml" xmlns:w15="http://schemas.microsoft.com/office/word/2012/wordml" xmlns:w16cid="http://schemas.microsoft.com/office/word/2016/wordml/cid" xmlns:w16se="http://schemas.microsoft.com/office/word/2015/wordml/symex" xmlns:wpg="http://schemas.microsoft.com/office/word/2010/wordprocessingGroup" xmlns:wpi="http://schemas.microsoft.com/office/word/2010/wordprocessingInk" xmlns:wne="http://schemas.microsoft.com/office/word/2006/wordml" xmlns:wps="http://schemas.microsoft.com/office/word/2010/wordprocessingShape" mc:Ignorable="w14 w15 w16se w16cid wp14">
   <w:p>
     <w:pPr>
-      <w:pStyle w:val="BodyText"/>
-      <w:spacing w:line="14" w:lineRule="auto"/>
-      <w:rPr>
-        <w:sz w:val="20"/>
-      </w:rPr>
+      <w:pStyle w:val="Header"/>
     </w:pPr>
-    <w:r>
-      <w:pict w14:anchorId="74897157">
-        <v:shapetype id="_x0000_t202" coordsize="21600,21600" o:spt="202" path="m,l,21600r21600,l21600,xe">
-          <v:stroke joinstyle="miter"/>
-          <v:path gradientshapeok="t" o:connecttype="rect"/>
-        </v:shapetype>
-        <v:shape id="_x0000_s1032" type="#_x0000_t202" style="position:absolute;margin-left:275.9pt;margin-top:84.35pt;width:71.95pt;height:15.45pt;z-index:-16365056;mso-position-horizontal-relative:page;mso-position-vertical-relative:page" filled="f" stroked="f">
-          <v:textbox inset="0,0,0,0">
-            <w:txbxContent>
-              <w:p>
-                <w:pPr>
-                  <w:spacing w:before="12"/>
-                  <w:ind w:left="20"/>
-                  <w:rPr>
-                    <w:rFonts w:ascii="Arial"/>
-                    <w:b/>
-                    <w:sz w:val="24"/>
-                  </w:rPr>
-                </w:pPr>
-                <w:r>
-                  <w:rPr>
-                    <w:rFonts w:ascii="Arial"/>
-                    <w:b/>
-                    <w:sz w:val="24"/>
-                  </w:rPr>
-                  <w:t>ABSTRAKSI</w:t>
-                </w:r>
-              </w:p>
-            </w:txbxContent>
-          </v:textbox>
-          <w10:wrap anchorx="page" anchory="page"/>
-        </v:shape>
-      </w:pict>
-    </w:r>
   </w:p>
 </w:hdr>
 </file>
 
 <file path=word/header3.xml><?xml version="1.0" encoding="utf-8"?>
-<w:hdr xmlns:wpc="http://schemas.microsoft.com/office/word/2010/wordprocessingCanvas" xmlns:cx="http://schemas.microsoft.com/office/drawing/2014/chartex" xmlns:cx1="http://schemas.microsoft.com/office/drawing/2015/9/8/chartex" xmlns:cx2="http://schemas.microsoft.com/office/drawing/2015/10/21/chartex" xmlns:cx3="http://schemas.microsoft.com/office/drawing/2016/5/9/chartex" xmlns:cx4="http://schemas.microsoft.com/office/drawing/2016/5/10/chartex" xmlns:cx5="http://schemas.microsoft.com/office/drawing/2016/5/11/chartex" xmlns:cx6="http://schemas.microsoft.com/office/drawing/2016/5/12/chartex" xmlns:cx7="http://schemas.microsoft.com/office/drawing/2016/5/13/chartex" xmlns:cx8="http://schemas.microsoft.com/office/drawing/2016/5/14/chartex" xmlns:mc="http://schemas.openxmlformats.org/markup-compatibility/2006" xmlns:aink="http://schemas.microsoft.com/office/drawing/2016/ink" xmlns:am3d="http://schemas.microsoft.com/office/drawing/2017/model3d" xmlns:o="urn:schemas-microsoft-com:office:office" xmlns:r="http://schemas.openxmlformats.org/officeDocument/2006/relationships" xmlns:m="http://schemas.openxmlformats.org/officeDocument/2006/math" xmlns:v="urn:schemas-microsoft-com:vml" xmlns:wp14="http://schemas.microsoft.com/office/word/2010/wordprocessingDrawing" xmlns:wp="http://schemas.openxmlformats.org/drawingml/2006/wordprocessingDrawing" xmlns:w10="urn:schemas-microsoft-com:office:word" xmlns:w="http://schemas.openxmlformats.org/wordprocessingml/2006/main" xmlns:w14="http://schemas.microsoft.com/office/word/2010/wordml" xmlns:w15="http://schemas.microsoft.com/office/word/2012/wordml" xmlns:w16cex="http://schemas.microsoft.com/office/word/2018/wordml/cex" xmlns:w16cid="http://schemas.microsoft.com/office/word/2016/wordml/cid" xmlns:w16="http://schemas.microsoft.com/office/word/2018/wordml" xmlns:w16sdtdh="http://schemas.microsoft.com/office/word/2020/wordml/sdtdatahash" xmlns:w16se="http://schemas.microsoft.com/office/word/2015/wordml/symex" xmlns:wpg="http://schemas.microsoft.com/office/word/2010/wordprocessingGroup" xmlns:wpi="http://schemas.microsoft.com/office/word/2010/wordprocessingInk" xmlns:wne="http://schemas.microsoft.com/office/word/2006/wordml" xmlns:wps="http://schemas.microsoft.com/office/word/2010/wordprocessingShape" mc:Ignorable="w14 w15 w16se w16cid w16 w16cex w16sdtdh wp14">
+<w:hdr xmlns:wpc="http://schemas.microsoft.com/office/word/2010/wordprocessingCanvas" xmlns:cx="http://schemas.microsoft.com/office/drawing/2014/chartex" xmlns:cx1="http://schemas.microsoft.com/office/drawing/2015/9/8/chartex" xmlns:cx2="http://schemas.microsoft.com/office/drawing/2015/10/21/chartex" xmlns:cx3="http://schemas.microsoft.com/office/drawing/2016/5/9/chartex" xmlns:cx4="http://schemas.microsoft.com/office/drawing/2016/5/10/chartex" xmlns:cx5="http://schemas.microsoft.com/office/drawing/2016/5/11/chartex" xmlns:cx6="http://schemas.microsoft.com/office/drawing/2016/5/12/chartex" xmlns:cx7="http://schemas.microsoft.com/office/drawing/2016/5/13/chartex" xmlns:cx8="http://schemas.microsoft.com/office/drawing/2016/5/14/chartex" xmlns:mc="http://schemas.openxmlformats.org/markup-compatibility/2006" xmlns:aink="http://schemas.microsoft.com/office/drawing/2016/ink" xmlns:am3d="http://schemas.microsoft.com/office/drawing/2017/model3d" xmlns:o="urn:schemas-microsoft-com:office:office" xmlns:r="http://schemas.openxmlformats.org/officeDocument/2006/relationships" xmlns:m="http://schemas.openxmlformats.org/officeDocument/2006/math" xmlns:v="urn:schemas-microsoft-com:vml" xmlns:wp14="http://schemas.microsoft.com/office/word/2010/wordprocessingDrawing" xmlns:wp="http://schemas.openxmlformats.org/drawingml/2006/wordprocessingDrawing" xmlns:w10="urn:schemas-microsoft-com:office:word" xmlns:w="http://schemas.openxmlformats.org/wordprocessingml/2006/main" xmlns:w14="http://schemas.microsoft.com/office/word/2010/wordml" xmlns:w15="http://schemas.microsoft.com/office/word/2012/wordml" xmlns:w16cid="http://schemas.microsoft.com/office/word/2016/wordml/cid" xmlns:w16se="http://schemas.microsoft.com/office/word/2015/wordml/symex" xmlns:wpg="http://schemas.microsoft.com/office/word/2010/wordprocessingGroup" xmlns:wpi="http://schemas.microsoft.com/office/word/2010/wordprocessingInk" xmlns:wne="http://schemas.microsoft.com/office/word/2006/wordml" xmlns:wps="http://schemas.microsoft.com/office/word/2010/wordprocessingShape" mc:Ignorable="w14 w15 w16se w16cid wp14">
   <w:p>
     <w:pPr>
       <w:pStyle w:val="BodyText"/>
@@ -41821,8 +41455,8 @@
           <v:stroke joinstyle="miter"/>
           <v:path gradientshapeok="t" o:connecttype="rect"/>
         </v:shapetype>
-        <v:shape id="_x0000_s1031" type="#_x0000_t202" style="position:absolute;margin-left:254.45pt;margin-top:84.35pt;width:114.85pt;height:15.45pt;z-index:-16364544;mso-position-horizontal-relative:page;mso-position-vertical-relative:page" filled="f" stroked="f">
-          <v:textbox inset="0,0,0,0">
+        <v:shape id="_x0000_s2055" type="#_x0000_t202" style="position:absolute;margin-left:254.45pt;margin-top:84.35pt;width:114.85pt;height:15.45pt;z-index:-16364544;mso-position-horizontal-relative:page;mso-position-vertical-relative:page" filled="f" stroked="f">
+          <v:textbox style="mso-next-textbox:#_x0000_s2055" inset="0,0,0,0">
             <w:txbxContent>
               <w:p>
                 <w:pPr>
@@ -41834,31 +41468,6 @@
                     <w:sz w:val="24"/>
                   </w:rPr>
                 </w:pPr>
-                <w:r>
-                  <w:rPr>
-                    <w:rFonts w:ascii="Arial"/>
-                    <w:b/>
-                    <w:sz w:val="24"/>
-                  </w:rPr>
-                  <w:t>KATA</w:t>
-                </w:r>
-                <w:r>
-                  <w:rPr>
-                    <w:rFonts w:ascii="Arial"/>
-                    <w:b/>
-                    <w:spacing w:val="-3"/>
-                    <w:sz w:val="24"/>
-                  </w:rPr>
-                  <w:t xml:space="preserve"> </w:t>
-                </w:r>
-                <w:r>
-                  <w:rPr>
-                    <w:rFonts w:ascii="Arial"/>
-                    <w:b/>
-                    <w:sz w:val="24"/>
-                  </w:rPr>
-                  <w:t>PENGANTAR</w:t>
-                </w:r>
               </w:p>
             </w:txbxContent>
           </v:textbox>
@@ -41871,7 +41480,7 @@
 </file>
 
 <file path=word/header4.xml><?xml version="1.0" encoding="utf-8"?>
-<w:hdr xmlns:wpc="http://schemas.microsoft.com/office/word/2010/wordprocessingCanvas" xmlns:cx="http://schemas.microsoft.com/office/drawing/2014/chartex" xmlns:cx1="http://schemas.microsoft.com/office/drawing/2015/9/8/chartex" xmlns:cx2="http://schemas.microsoft.com/office/drawing/2015/10/21/chartex" xmlns:cx3="http://schemas.microsoft.com/office/drawing/2016/5/9/chartex" xmlns:cx4="http://schemas.microsoft.com/office/drawing/2016/5/10/chartex" xmlns:cx5="http://schemas.microsoft.com/office/drawing/2016/5/11/chartex" xmlns:cx6="http://schemas.microsoft.com/office/drawing/2016/5/12/chartex" xmlns:cx7="http://schemas.microsoft.com/office/drawing/2016/5/13/chartex" xmlns:cx8="http://schemas.microsoft.com/office/drawing/2016/5/14/chartex" xmlns:mc="http://schemas.openxmlformats.org/markup-compatibility/2006" xmlns:aink="http://schemas.microsoft.com/office/drawing/2016/ink" xmlns:am3d="http://schemas.microsoft.com/office/drawing/2017/model3d" xmlns:o="urn:schemas-microsoft-com:office:office" xmlns:r="http://schemas.openxmlformats.org/officeDocument/2006/relationships" xmlns:m="http://schemas.openxmlformats.org/officeDocument/2006/math" xmlns:v="urn:schemas-microsoft-com:vml" xmlns:wp14="http://schemas.microsoft.com/office/word/2010/wordprocessingDrawing" xmlns:wp="http://schemas.openxmlformats.org/drawingml/2006/wordprocessingDrawing" xmlns:w10="urn:schemas-microsoft-com:office:word" xmlns:w="http://schemas.openxmlformats.org/wordprocessingml/2006/main" xmlns:w14="http://schemas.microsoft.com/office/word/2010/wordml" xmlns:w15="http://schemas.microsoft.com/office/word/2012/wordml" xmlns:w16cex="http://schemas.microsoft.com/office/word/2018/wordml/cex" xmlns:w16cid="http://schemas.microsoft.com/office/word/2016/wordml/cid" xmlns:w16="http://schemas.microsoft.com/office/word/2018/wordml" xmlns:w16sdtdh="http://schemas.microsoft.com/office/word/2020/wordml/sdtdatahash" xmlns:w16se="http://schemas.microsoft.com/office/word/2015/wordml/symex" xmlns:wpg="http://schemas.microsoft.com/office/word/2010/wordprocessingGroup" xmlns:wpi="http://schemas.microsoft.com/office/word/2010/wordprocessingInk" xmlns:wne="http://schemas.microsoft.com/office/word/2006/wordml" xmlns:wps="http://schemas.microsoft.com/office/word/2010/wordprocessingShape" mc:Ignorable="w14 w15 w16se w16cid w16 w16cex w16sdtdh wp14">
+<w:hdr xmlns:wpc="http://schemas.microsoft.com/office/word/2010/wordprocessingCanvas" xmlns:cx="http://schemas.microsoft.com/office/drawing/2014/chartex" xmlns:cx1="http://schemas.microsoft.com/office/drawing/2015/9/8/chartex" xmlns:cx2="http://schemas.microsoft.com/office/drawing/2015/10/21/chartex" xmlns:cx3="http://schemas.microsoft.com/office/drawing/2016/5/9/chartex" xmlns:cx4="http://schemas.microsoft.com/office/drawing/2016/5/10/chartex" xmlns:cx5="http://schemas.microsoft.com/office/drawing/2016/5/11/chartex" xmlns:cx6="http://schemas.microsoft.com/office/drawing/2016/5/12/chartex" xmlns:cx7="http://schemas.microsoft.com/office/drawing/2016/5/13/chartex" xmlns:cx8="http://schemas.microsoft.com/office/drawing/2016/5/14/chartex" xmlns:mc="http://schemas.openxmlformats.org/markup-compatibility/2006" xmlns:aink="http://schemas.microsoft.com/office/drawing/2016/ink" xmlns:am3d="http://schemas.microsoft.com/office/drawing/2017/model3d" xmlns:o="urn:schemas-microsoft-com:office:office" xmlns:r="http://schemas.openxmlformats.org/officeDocument/2006/relationships" xmlns:m="http://schemas.openxmlformats.org/officeDocument/2006/math" xmlns:v="urn:schemas-microsoft-com:vml" xmlns:wp14="http://schemas.microsoft.com/office/word/2010/wordprocessingDrawing" xmlns:wp="http://schemas.openxmlformats.org/drawingml/2006/wordprocessingDrawing" xmlns:w10="urn:schemas-microsoft-com:office:word" xmlns:w="http://schemas.openxmlformats.org/wordprocessingml/2006/main" xmlns:w14="http://schemas.microsoft.com/office/word/2010/wordml" xmlns:w15="http://schemas.microsoft.com/office/word/2012/wordml" xmlns:w16cid="http://schemas.microsoft.com/office/word/2016/wordml/cid" xmlns:w16se="http://schemas.microsoft.com/office/word/2015/wordml/symex" xmlns:wpg="http://schemas.microsoft.com/office/word/2010/wordprocessingGroup" xmlns:wpi="http://schemas.microsoft.com/office/word/2010/wordprocessingInk" xmlns:wne="http://schemas.microsoft.com/office/word/2006/wordml" xmlns:wps="http://schemas.microsoft.com/office/word/2010/wordprocessingShape" mc:Ignorable="w14 w15 w16se w16cid wp14">
   <w:p>
     <w:pPr>
       <w:pStyle w:val="BodyText"/>
@@ -41880,128 +41489,12 @@
         <w:sz w:val="20"/>
       </w:rPr>
     </w:pPr>
-    <w:r>
-      <w:pict w14:anchorId="1517B9F0">
-        <v:shapetype id="_x0000_t202" coordsize="21600,21600" o:spt="202" path="m,l,21600r21600,l21600,xe">
-          <v:stroke joinstyle="miter"/>
-          <v:path gradientshapeok="t" o:connecttype="rect"/>
-        </v:shapetype>
-        <v:shape id="_x0000_s1030" type="#_x0000_t202" style="position:absolute;margin-left:277.1pt;margin-top:84.35pt;width:69.5pt;height:15.45pt;z-index:-16364032;mso-position-horizontal-relative:page;mso-position-vertical-relative:page" filled="f" stroked="f">
-          <v:textbox inset="0,0,0,0">
-            <w:txbxContent>
-              <w:p>
-                <w:pPr>
-                  <w:spacing w:before="12"/>
-                  <w:ind w:left="20"/>
-                  <w:rPr>
-                    <w:rFonts w:ascii="Arial"/>
-                    <w:b/>
-                    <w:sz w:val="24"/>
-                  </w:rPr>
-                </w:pPr>
-                <w:r>
-                  <w:rPr>
-                    <w:rFonts w:ascii="Arial"/>
-                    <w:b/>
-                    <w:sz w:val="24"/>
-                  </w:rPr>
-                  <w:t>DAFTAR</w:t>
-                </w:r>
-                <w:r>
-                  <w:rPr>
-                    <w:rFonts w:ascii="Arial"/>
-                    <w:b/>
-                    <w:spacing w:val="-1"/>
-                    <w:sz w:val="24"/>
-                  </w:rPr>
-                  <w:t xml:space="preserve"> </w:t>
-                </w:r>
-                <w:r>
-                  <w:rPr>
-                    <w:rFonts w:ascii="Arial"/>
-                    <w:b/>
-                    <w:sz w:val="24"/>
-                  </w:rPr>
-                  <w:t>ISI</w:t>
-                </w:r>
-              </w:p>
-            </w:txbxContent>
-          </v:textbox>
-          <w10:wrap anchorx="page" anchory="page"/>
-        </v:shape>
-      </w:pict>
-    </w:r>
   </w:p>
 </w:hdr>
 </file>
 
 <file path=word/header5.xml><?xml version="1.0" encoding="utf-8"?>
-<w:hdr xmlns:wpc="http://schemas.microsoft.com/office/word/2010/wordprocessingCanvas" xmlns:cx="http://schemas.microsoft.com/office/drawing/2014/chartex" xmlns:cx1="http://schemas.microsoft.com/office/drawing/2015/9/8/chartex" xmlns:cx2="http://schemas.microsoft.com/office/drawing/2015/10/21/chartex" xmlns:cx3="http://schemas.microsoft.com/office/drawing/2016/5/9/chartex" xmlns:cx4="http://schemas.microsoft.com/office/drawing/2016/5/10/chartex" xmlns:cx5="http://schemas.microsoft.com/office/drawing/2016/5/11/chartex" xmlns:cx6="http://schemas.microsoft.com/office/drawing/2016/5/12/chartex" xmlns:cx7="http://schemas.microsoft.com/office/drawing/2016/5/13/chartex" xmlns:cx8="http://schemas.microsoft.com/office/drawing/2016/5/14/chartex" xmlns:mc="http://schemas.openxmlformats.org/markup-compatibility/2006" xmlns:aink="http://schemas.microsoft.com/office/drawing/2016/ink" xmlns:am3d="http://schemas.microsoft.com/office/drawing/2017/model3d" xmlns:o="urn:schemas-microsoft-com:office:office" xmlns:r="http://schemas.openxmlformats.org/officeDocument/2006/relationships" xmlns:m="http://schemas.openxmlformats.org/officeDocument/2006/math" xmlns:v="urn:schemas-microsoft-com:vml" xmlns:wp14="http://schemas.microsoft.com/office/word/2010/wordprocessingDrawing" xmlns:wp="http://schemas.openxmlformats.org/drawingml/2006/wordprocessingDrawing" xmlns:w10="urn:schemas-microsoft-com:office:word" xmlns:w="http://schemas.openxmlformats.org/wordprocessingml/2006/main" xmlns:w14="http://schemas.microsoft.com/office/word/2010/wordml" xmlns:w15="http://schemas.microsoft.com/office/word/2012/wordml" xmlns:w16cex="http://schemas.microsoft.com/office/word/2018/wordml/cex" xmlns:w16cid="http://schemas.microsoft.com/office/word/2016/wordml/cid" xmlns:w16="http://schemas.microsoft.com/office/word/2018/wordml" xmlns:w16sdtdh="http://schemas.microsoft.com/office/word/2020/wordml/sdtdatahash" xmlns:w16se="http://schemas.microsoft.com/office/word/2015/wordml/symex" xmlns:wpg="http://schemas.microsoft.com/office/word/2010/wordprocessingGroup" xmlns:wpi="http://schemas.microsoft.com/office/word/2010/wordprocessingInk" xmlns:wne="http://schemas.microsoft.com/office/word/2006/wordml" xmlns:wps="http://schemas.microsoft.com/office/word/2010/wordprocessingShape" mc:Ignorable="w14 w15 w16se w16cid w16 w16cex w16sdtdh wp14">
-  <w:p>
-    <w:pPr>
-      <w:pStyle w:val="BodyText"/>
-      <w:spacing w:line="14" w:lineRule="auto"/>
-      <w:rPr>
-        <w:sz w:val="20"/>
-      </w:rPr>
-    </w:pPr>
-    <w:r>
-      <w:pict w14:anchorId="4A44DB8B">
-        <v:shapetype id="_x0000_t202" coordsize="21600,21600" o:spt="202" path="m,l,21600r21600,l21600,xe">
-          <v:stroke joinstyle="miter"/>
-          <v:path gradientshapeok="t" o:connecttype="rect"/>
-        </v:shapetype>
-        <v:shape id="_x0000_s1029" type="#_x0000_t202" style="position:absolute;margin-left:247.5pt;margin-top:84.35pt;width:128.85pt;height:15.45pt;z-index:-16363520;mso-position-horizontal-relative:page;mso-position-vertical-relative:page" filled="f" stroked="f">
-          <v:textbox inset="0,0,0,0">
-            <w:txbxContent>
-              <w:p>
-                <w:pPr>
-                  <w:spacing w:before="12"/>
-                  <w:ind w:left="20"/>
-                  <w:rPr>
-                    <w:rFonts w:ascii="Arial"/>
-                    <w:b/>
-                    <w:sz w:val="24"/>
-                  </w:rPr>
-                </w:pPr>
-                <w:r>
-                  <w:rPr>
-                    <w:rFonts w:ascii="Arial"/>
-                    <w:b/>
-                    <w:sz w:val="24"/>
-                  </w:rPr>
-                  <w:t>&lt;DAFTAR</w:t>
-                </w:r>
-                <w:r>
-                  <w:rPr>
-                    <w:rFonts w:ascii="Arial"/>
-                    <w:b/>
-                    <w:spacing w:val="-4"/>
-                    <w:sz w:val="24"/>
-                  </w:rPr>
-                  <w:t xml:space="preserve"> </w:t>
-                </w:r>
-                <w:r>
-                  <w:rPr>
-                    <w:rFonts w:ascii="Arial"/>
-                    <w:b/>
-                    <w:sz w:val="24"/>
-                  </w:rPr>
-                  <w:t>LAIN-LAIN&gt;</w:t>
-                </w:r>
-              </w:p>
-            </w:txbxContent>
-          </v:textbox>
-          <w10:wrap anchorx="page" anchory="page"/>
-        </v:shape>
-      </w:pict>
-    </w:r>
-  </w:p>
-</w:hdr>
-</file>
-
-<file path=word/header6.xml><?xml version="1.0" encoding="utf-8"?>
-<w:hdr xmlns:wpc="http://schemas.microsoft.com/office/word/2010/wordprocessingCanvas" xmlns:cx="http://schemas.microsoft.com/office/drawing/2014/chartex" xmlns:cx1="http://schemas.microsoft.com/office/drawing/2015/9/8/chartex" xmlns:cx2="http://schemas.microsoft.com/office/drawing/2015/10/21/chartex" xmlns:cx3="http://schemas.microsoft.com/office/drawing/2016/5/9/chartex" xmlns:cx4="http://schemas.microsoft.com/office/drawing/2016/5/10/chartex" xmlns:cx5="http://schemas.microsoft.com/office/drawing/2016/5/11/chartex" xmlns:cx6="http://schemas.microsoft.com/office/drawing/2016/5/12/chartex" xmlns:cx7="http://schemas.microsoft.com/office/drawing/2016/5/13/chartex" xmlns:cx8="http://schemas.microsoft.com/office/drawing/2016/5/14/chartex" xmlns:mc="http://schemas.openxmlformats.org/markup-compatibility/2006" xmlns:aink="http://schemas.microsoft.com/office/drawing/2016/ink" xmlns:am3d="http://schemas.microsoft.com/office/drawing/2017/model3d" xmlns:o="urn:schemas-microsoft-com:office:office" xmlns:r="http://schemas.openxmlformats.org/officeDocument/2006/relationships" xmlns:m="http://schemas.openxmlformats.org/officeDocument/2006/math" xmlns:v="urn:schemas-microsoft-com:vml" xmlns:wp14="http://schemas.microsoft.com/office/word/2010/wordprocessingDrawing" xmlns:wp="http://schemas.openxmlformats.org/drawingml/2006/wordprocessingDrawing" xmlns:w10="urn:schemas-microsoft-com:office:word" xmlns:w="http://schemas.openxmlformats.org/wordprocessingml/2006/main" xmlns:w14="http://schemas.microsoft.com/office/word/2010/wordml" xmlns:w15="http://schemas.microsoft.com/office/word/2012/wordml" xmlns:w16cex="http://schemas.microsoft.com/office/word/2018/wordml/cex" xmlns:w16cid="http://schemas.microsoft.com/office/word/2016/wordml/cid" xmlns:w16="http://schemas.microsoft.com/office/word/2018/wordml" xmlns:w16sdtdh="http://schemas.microsoft.com/office/word/2020/wordml/sdtdatahash" xmlns:w16se="http://schemas.microsoft.com/office/word/2015/wordml/symex" xmlns:wpg="http://schemas.microsoft.com/office/word/2010/wordprocessingGroup" xmlns:wpi="http://schemas.microsoft.com/office/word/2010/wordprocessingInk" xmlns:wne="http://schemas.microsoft.com/office/word/2006/wordml" xmlns:wps="http://schemas.microsoft.com/office/word/2010/wordprocessingShape" mc:Ignorable="w14 w15 w16se w16cid w16 w16cex w16sdtdh wp14">
+<w:hdr xmlns:wpc="http://schemas.microsoft.com/office/word/2010/wordprocessingCanvas" xmlns:cx="http://schemas.microsoft.com/office/drawing/2014/chartex" xmlns:cx1="http://schemas.microsoft.com/office/drawing/2015/9/8/chartex" xmlns:cx2="http://schemas.microsoft.com/office/drawing/2015/10/21/chartex" xmlns:cx3="http://schemas.microsoft.com/office/drawing/2016/5/9/chartex" xmlns:cx4="http://schemas.microsoft.com/office/drawing/2016/5/10/chartex" xmlns:cx5="http://schemas.microsoft.com/office/drawing/2016/5/11/chartex" xmlns:cx6="http://schemas.microsoft.com/office/drawing/2016/5/12/chartex" xmlns:cx7="http://schemas.microsoft.com/office/drawing/2016/5/13/chartex" xmlns:cx8="http://schemas.microsoft.com/office/drawing/2016/5/14/chartex" xmlns:mc="http://schemas.openxmlformats.org/markup-compatibility/2006" xmlns:aink="http://schemas.microsoft.com/office/drawing/2016/ink" xmlns:am3d="http://schemas.microsoft.com/office/drawing/2017/model3d" xmlns:o="urn:schemas-microsoft-com:office:office" xmlns:r="http://schemas.openxmlformats.org/officeDocument/2006/relationships" xmlns:m="http://schemas.openxmlformats.org/officeDocument/2006/math" xmlns:v="urn:schemas-microsoft-com:vml" xmlns:wp14="http://schemas.microsoft.com/office/word/2010/wordprocessingDrawing" xmlns:wp="http://schemas.openxmlformats.org/drawingml/2006/wordprocessingDrawing" xmlns:w10="urn:schemas-microsoft-com:office:word" xmlns:w="http://schemas.openxmlformats.org/wordprocessingml/2006/main" xmlns:w14="http://schemas.microsoft.com/office/word/2010/wordml" xmlns:w15="http://schemas.microsoft.com/office/word/2012/wordml" xmlns:w16cid="http://schemas.microsoft.com/office/word/2016/wordml/cid" xmlns:w16se="http://schemas.microsoft.com/office/word/2015/wordml/symex" xmlns:wpg="http://schemas.microsoft.com/office/word/2010/wordprocessingGroup" xmlns:wpi="http://schemas.microsoft.com/office/word/2010/wordprocessingInk" xmlns:wne="http://schemas.microsoft.com/office/word/2006/wordml" xmlns:wps="http://schemas.microsoft.com/office/word/2010/wordprocessingShape" mc:Ignorable="w14 w15 w16se w16cid wp14">
   <w:p>
     <w:pPr>
       <w:pStyle w:val="BodyText"/>
@@ -42016,8 +41509,8 @@
           <v:stroke joinstyle="miter"/>
           <v:path gradientshapeok="t" o:connecttype="rect"/>
         </v:shapetype>
-        <v:shape id="_x0000_s1028" type="#_x0000_t202" style="position:absolute;margin-left:500.75pt;margin-top:35.35pt;width:12.7pt;height:15.45pt;z-index:-16363008;mso-position-horizontal-relative:page;mso-position-vertical-relative:page" filled="f" stroked="f">
-          <v:textbox style="mso-next-textbox:#_x0000_s1028" inset="0,0,0,0">
+        <v:shape id="_x0000_s2052" type="#_x0000_t202" style="position:absolute;margin-left:500.75pt;margin-top:35.35pt;width:12.7pt;height:15.45pt;z-index:-16363008;mso-position-horizontal-relative:page;mso-position-vertical-relative:page" filled="f" stroked="f">
+          <v:textbox style="mso-next-textbox:#_x0000_s2052" inset="0,0,0,0">
             <w:txbxContent>
               <w:p>
                 <w:pPr>
@@ -42054,8 +41547,8 @@
 </w:hdr>
 </file>
 
-<file path=word/header7.xml><?xml version="1.0" encoding="utf-8"?>
-<w:hdr xmlns:wpc="http://schemas.microsoft.com/office/word/2010/wordprocessingCanvas" xmlns:cx="http://schemas.microsoft.com/office/drawing/2014/chartex" xmlns:cx1="http://schemas.microsoft.com/office/drawing/2015/9/8/chartex" xmlns:cx2="http://schemas.microsoft.com/office/drawing/2015/10/21/chartex" xmlns:cx3="http://schemas.microsoft.com/office/drawing/2016/5/9/chartex" xmlns:cx4="http://schemas.microsoft.com/office/drawing/2016/5/10/chartex" xmlns:cx5="http://schemas.microsoft.com/office/drawing/2016/5/11/chartex" xmlns:cx6="http://schemas.microsoft.com/office/drawing/2016/5/12/chartex" xmlns:cx7="http://schemas.microsoft.com/office/drawing/2016/5/13/chartex" xmlns:cx8="http://schemas.microsoft.com/office/drawing/2016/5/14/chartex" xmlns:mc="http://schemas.openxmlformats.org/markup-compatibility/2006" xmlns:aink="http://schemas.microsoft.com/office/drawing/2016/ink" xmlns:am3d="http://schemas.microsoft.com/office/drawing/2017/model3d" xmlns:o="urn:schemas-microsoft-com:office:office" xmlns:r="http://schemas.openxmlformats.org/officeDocument/2006/relationships" xmlns:m="http://schemas.openxmlformats.org/officeDocument/2006/math" xmlns:v="urn:schemas-microsoft-com:vml" xmlns:wp14="http://schemas.microsoft.com/office/word/2010/wordprocessingDrawing" xmlns:wp="http://schemas.openxmlformats.org/drawingml/2006/wordprocessingDrawing" xmlns:w10="urn:schemas-microsoft-com:office:word" xmlns:w="http://schemas.openxmlformats.org/wordprocessingml/2006/main" xmlns:w14="http://schemas.microsoft.com/office/word/2010/wordml" xmlns:w15="http://schemas.microsoft.com/office/word/2012/wordml" xmlns:w16cex="http://schemas.microsoft.com/office/word/2018/wordml/cex" xmlns:w16cid="http://schemas.microsoft.com/office/word/2016/wordml/cid" xmlns:w16="http://schemas.microsoft.com/office/word/2018/wordml" xmlns:w16sdtdh="http://schemas.microsoft.com/office/word/2020/wordml/sdtdatahash" xmlns:w16se="http://schemas.microsoft.com/office/word/2015/wordml/symex" xmlns:wpg="http://schemas.microsoft.com/office/word/2010/wordprocessingGroup" xmlns:wpi="http://schemas.microsoft.com/office/word/2010/wordprocessingInk" xmlns:wne="http://schemas.microsoft.com/office/word/2006/wordml" xmlns:wps="http://schemas.microsoft.com/office/word/2010/wordprocessingShape" mc:Ignorable="w14 w15 w16se w16cid w16 w16cex w16sdtdh wp14">
+<file path=word/header6.xml><?xml version="1.0" encoding="utf-8"?>
+<w:hdr xmlns:wpc="http://schemas.microsoft.com/office/word/2010/wordprocessingCanvas" xmlns:cx="http://schemas.microsoft.com/office/drawing/2014/chartex" xmlns:cx1="http://schemas.microsoft.com/office/drawing/2015/9/8/chartex" xmlns:cx2="http://schemas.microsoft.com/office/drawing/2015/10/21/chartex" xmlns:cx3="http://schemas.microsoft.com/office/drawing/2016/5/9/chartex" xmlns:cx4="http://schemas.microsoft.com/office/drawing/2016/5/10/chartex" xmlns:cx5="http://schemas.microsoft.com/office/drawing/2016/5/11/chartex" xmlns:cx6="http://schemas.microsoft.com/office/drawing/2016/5/12/chartex" xmlns:cx7="http://schemas.microsoft.com/office/drawing/2016/5/13/chartex" xmlns:cx8="http://schemas.microsoft.com/office/drawing/2016/5/14/chartex" xmlns:mc="http://schemas.openxmlformats.org/markup-compatibility/2006" xmlns:aink="http://schemas.microsoft.com/office/drawing/2016/ink" xmlns:am3d="http://schemas.microsoft.com/office/drawing/2017/model3d" xmlns:o="urn:schemas-microsoft-com:office:office" xmlns:r="http://schemas.openxmlformats.org/officeDocument/2006/relationships" xmlns:m="http://schemas.openxmlformats.org/officeDocument/2006/math" xmlns:v="urn:schemas-microsoft-com:vml" xmlns:wp14="http://schemas.microsoft.com/office/word/2010/wordprocessingDrawing" xmlns:wp="http://schemas.openxmlformats.org/drawingml/2006/wordprocessingDrawing" xmlns:w10="urn:schemas-microsoft-com:office:word" xmlns:w="http://schemas.openxmlformats.org/wordprocessingml/2006/main" xmlns:w14="http://schemas.microsoft.com/office/word/2010/wordml" xmlns:w15="http://schemas.microsoft.com/office/word/2012/wordml" xmlns:w16cid="http://schemas.microsoft.com/office/word/2016/wordml/cid" xmlns:w16se="http://schemas.microsoft.com/office/word/2015/wordml/symex" xmlns:wpg="http://schemas.microsoft.com/office/word/2010/wordprocessingGroup" xmlns:wpi="http://schemas.microsoft.com/office/word/2010/wordprocessingInk" xmlns:wne="http://schemas.microsoft.com/office/word/2006/wordml" xmlns:wps="http://schemas.microsoft.com/office/word/2010/wordprocessingShape" mc:Ignorable="w14 w15 w16se w16cid wp14">
   <w:p>
     <w:pPr>
       <w:pStyle w:val="BodyText"/>
@@ -42068,8 +41561,8 @@
 </w:hdr>
 </file>
 
-<file path=word/header8.xml><?xml version="1.0" encoding="utf-8"?>
-<w:hdr xmlns:wpc="http://schemas.microsoft.com/office/word/2010/wordprocessingCanvas" xmlns:cx="http://schemas.microsoft.com/office/drawing/2014/chartex" xmlns:cx1="http://schemas.microsoft.com/office/drawing/2015/9/8/chartex" xmlns:cx2="http://schemas.microsoft.com/office/drawing/2015/10/21/chartex" xmlns:cx3="http://schemas.microsoft.com/office/drawing/2016/5/9/chartex" xmlns:cx4="http://schemas.microsoft.com/office/drawing/2016/5/10/chartex" xmlns:cx5="http://schemas.microsoft.com/office/drawing/2016/5/11/chartex" xmlns:cx6="http://schemas.microsoft.com/office/drawing/2016/5/12/chartex" xmlns:cx7="http://schemas.microsoft.com/office/drawing/2016/5/13/chartex" xmlns:cx8="http://schemas.microsoft.com/office/drawing/2016/5/14/chartex" xmlns:mc="http://schemas.openxmlformats.org/markup-compatibility/2006" xmlns:aink="http://schemas.microsoft.com/office/drawing/2016/ink" xmlns:am3d="http://schemas.microsoft.com/office/drawing/2017/model3d" xmlns:o="urn:schemas-microsoft-com:office:office" xmlns:r="http://schemas.openxmlformats.org/officeDocument/2006/relationships" xmlns:m="http://schemas.openxmlformats.org/officeDocument/2006/math" xmlns:v="urn:schemas-microsoft-com:vml" xmlns:wp14="http://schemas.microsoft.com/office/word/2010/wordprocessingDrawing" xmlns:wp="http://schemas.openxmlformats.org/drawingml/2006/wordprocessingDrawing" xmlns:w10="urn:schemas-microsoft-com:office:word" xmlns:w="http://schemas.openxmlformats.org/wordprocessingml/2006/main" xmlns:w14="http://schemas.microsoft.com/office/word/2010/wordml" xmlns:w15="http://schemas.microsoft.com/office/word/2012/wordml" xmlns:w16cex="http://schemas.microsoft.com/office/word/2018/wordml/cex" xmlns:w16cid="http://schemas.microsoft.com/office/word/2016/wordml/cid" xmlns:w16="http://schemas.microsoft.com/office/word/2018/wordml" xmlns:w16sdtdh="http://schemas.microsoft.com/office/word/2020/wordml/sdtdatahash" xmlns:w16se="http://schemas.microsoft.com/office/word/2015/wordml/symex" xmlns:wpg="http://schemas.microsoft.com/office/word/2010/wordprocessingGroup" xmlns:wpi="http://schemas.microsoft.com/office/word/2010/wordprocessingInk" xmlns:wne="http://schemas.microsoft.com/office/word/2006/wordml" xmlns:wps="http://schemas.microsoft.com/office/word/2010/wordprocessingShape" mc:Ignorable="w14 w15 w16se w16cid w16 w16cex w16sdtdh wp14">
+<file path=word/header7.xml><?xml version="1.0" encoding="utf-8"?>
+<w:hdr xmlns:wpc="http://schemas.microsoft.com/office/word/2010/wordprocessingCanvas" xmlns:cx="http://schemas.microsoft.com/office/drawing/2014/chartex" xmlns:cx1="http://schemas.microsoft.com/office/drawing/2015/9/8/chartex" xmlns:cx2="http://schemas.microsoft.com/office/drawing/2015/10/21/chartex" xmlns:cx3="http://schemas.microsoft.com/office/drawing/2016/5/9/chartex" xmlns:cx4="http://schemas.microsoft.com/office/drawing/2016/5/10/chartex" xmlns:cx5="http://schemas.microsoft.com/office/drawing/2016/5/11/chartex" xmlns:cx6="http://schemas.microsoft.com/office/drawing/2016/5/12/chartex" xmlns:cx7="http://schemas.microsoft.com/office/drawing/2016/5/13/chartex" xmlns:cx8="http://schemas.microsoft.com/office/drawing/2016/5/14/chartex" xmlns:mc="http://schemas.openxmlformats.org/markup-compatibility/2006" xmlns:aink="http://schemas.microsoft.com/office/drawing/2016/ink" xmlns:am3d="http://schemas.microsoft.com/office/drawing/2017/model3d" xmlns:o="urn:schemas-microsoft-com:office:office" xmlns:r="http://schemas.openxmlformats.org/officeDocument/2006/relationships" xmlns:m="http://schemas.openxmlformats.org/officeDocument/2006/math" xmlns:v="urn:schemas-microsoft-com:vml" xmlns:wp14="http://schemas.microsoft.com/office/word/2010/wordprocessingDrawing" xmlns:wp="http://schemas.openxmlformats.org/drawingml/2006/wordprocessingDrawing" xmlns:w10="urn:schemas-microsoft-com:office:word" xmlns:w="http://schemas.openxmlformats.org/wordprocessingml/2006/main" xmlns:w14="http://schemas.microsoft.com/office/word/2010/wordml" xmlns:w15="http://schemas.microsoft.com/office/word/2012/wordml" xmlns:w16cid="http://schemas.microsoft.com/office/word/2016/wordml/cid" xmlns:w16se="http://schemas.microsoft.com/office/word/2015/wordml/symex" xmlns:wpg="http://schemas.microsoft.com/office/word/2010/wordprocessingGroup" xmlns:wpi="http://schemas.microsoft.com/office/word/2010/wordprocessingInk" xmlns:wne="http://schemas.microsoft.com/office/word/2006/wordml" xmlns:wps="http://schemas.microsoft.com/office/word/2010/wordprocessingShape" mc:Ignorable="w14 w15 w16se w16cid wp14">
   <w:p>
     <w:pPr>
       <w:pStyle w:val="BodyText"/>
@@ -42084,8 +41577,8 @@
           <v:stroke joinstyle="miter"/>
           <v:path gradientshapeok="t" o:connecttype="rect"/>
         </v:shapetype>
-        <v:shape id="_x0000_s1027" type="#_x0000_t202" style="position:absolute;margin-left:493.95pt;margin-top:35.35pt;width:19.5pt;height:15.45pt;z-index:-16362496;mso-position-horizontal-relative:page;mso-position-vertical-relative:page" filled="f" stroked="f">
-          <v:textbox inset="0,0,0,0">
+        <v:shape id="_x0000_s2051" type="#_x0000_t202" style="position:absolute;margin-left:493.95pt;margin-top:35.35pt;width:19.5pt;height:15.45pt;z-index:-16362496;mso-position-horizontal-relative:page;mso-position-vertical-relative:page" filled="f" stroked="f">
+          <v:textbox style="mso-next-textbox:#_x0000_s2051" inset="0,0,0,0">
             <w:txbxContent>
               <w:p>
                 <w:pPr>
@@ -42103,7 +41596,10 @@
                   <w:fldChar w:fldCharType="separate"/>
                 </w:r>
                 <w:r>
-                  <w:t>10</w:t>
+                  <w:t>1</w:t>
+                </w:r>
+                <w:r>
+                  <w:t>0</w:t>
                 </w:r>
                 <w:r>
                   <w:fldChar w:fldCharType="end"/>
@@ -42119,8 +41615,22 @@
 </w:hdr>
 </file>
 
+<file path=word/header8.xml><?xml version="1.0" encoding="utf-8"?>
+<w:hdr xmlns:wpc="http://schemas.microsoft.com/office/word/2010/wordprocessingCanvas" xmlns:cx="http://schemas.microsoft.com/office/drawing/2014/chartex" xmlns:cx1="http://schemas.microsoft.com/office/drawing/2015/9/8/chartex" xmlns:cx2="http://schemas.microsoft.com/office/drawing/2015/10/21/chartex" xmlns:cx3="http://schemas.microsoft.com/office/drawing/2016/5/9/chartex" xmlns:cx4="http://schemas.microsoft.com/office/drawing/2016/5/10/chartex" xmlns:cx5="http://schemas.microsoft.com/office/drawing/2016/5/11/chartex" xmlns:cx6="http://schemas.microsoft.com/office/drawing/2016/5/12/chartex" xmlns:cx7="http://schemas.microsoft.com/office/drawing/2016/5/13/chartex" xmlns:cx8="http://schemas.microsoft.com/office/drawing/2016/5/14/chartex" xmlns:mc="http://schemas.openxmlformats.org/markup-compatibility/2006" xmlns:aink="http://schemas.microsoft.com/office/drawing/2016/ink" xmlns:am3d="http://schemas.microsoft.com/office/drawing/2017/model3d" xmlns:o="urn:schemas-microsoft-com:office:office" xmlns:r="http://schemas.openxmlformats.org/officeDocument/2006/relationships" xmlns:m="http://schemas.openxmlformats.org/officeDocument/2006/math" xmlns:v="urn:schemas-microsoft-com:vml" xmlns:wp14="http://schemas.microsoft.com/office/word/2010/wordprocessingDrawing" xmlns:wp="http://schemas.openxmlformats.org/drawingml/2006/wordprocessingDrawing" xmlns:w10="urn:schemas-microsoft-com:office:word" xmlns:w="http://schemas.openxmlformats.org/wordprocessingml/2006/main" xmlns:w14="http://schemas.microsoft.com/office/word/2010/wordml" xmlns:w15="http://schemas.microsoft.com/office/word/2012/wordml" xmlns:w16cid="http://schemas.microsoft.com/office/word/2016/wordml/cid" xmlns:w16se="http://schemas.microsoft.com/office/word/2015/wordml/symex" xmlns:wpg="http://schemas.microsoft.com/office/word/2010/wordprocessingGroup" xmlns:wpi="http://schemas.microsoft.com/office/word/2010/wordprocessingInk" xmlns:wne="http://schemas.microsoft.com/office/word/2006/wordml" xmlns:wps="http://schemas.microsoft.com/office/word/2010/wordprocessingShape" mc:Ignorable="w14 w15 w16se w16cid wp14">
+  <w:p>
+    <w:pPr>
+      <w:pStyle w:val="BodyText"/>
+      <w:spacing w:line="14" w:lineRule="auto"/>
+      <w:rPr>
+        <w:sz w:val="2"/>
+      </w:rPr>
+    </w:pPr>
+  </w:p>
+</w:hdr>
+</file>
+
 <file path=word/header9.xml><?xml version="1.0" encoding="utf-8"?>
-<w:hdr xmlns:wpc="http://schemas.microsoft.com/office/word/2010/wordprocessingCanvas" xmlns:cx="http://schemas.microsoft.com/office/drawing/2014/chartex" xmlns:cx1="http://schemas.microsoft.com/office/drawing/2015/9/8/chartex" xmlns:cx2="http://schemas.microsoft.com/office/drawing/2015/10/21/chartex" xmlns:cx3="http://schemas.microsoft.com/office/drawing/2016/5/9/chartex" xmlns:cx4="http://schemas.microsoft.com/office/drawing/2016/5/10/chartex" xmlns:cx5="http://schemas.microsoft.com/office/drawing/2016/5/11/chartex" xmlns:cx6="http://schemas.microsoft.com/office/drawing/2016/5/12/chartex" xmlns:cx7="http://schemas.microsoft.com/office/drawing/2016/5/13/chartex" xmlns:cx8="http://schemas.microsoft.com/office/drawing/2016/5/14/chartex" xmlns:mc="http://schemas.openxmlformats.org/markup-compatibility/2006" xmlns:aink="http://schemas.microsoft.com/office/drawing/2016/ink" xmlns:am3d="http://schemas.microsoft.com/office/drawing/2017/model3d" xmlns:o="urn:schemas-microsoft-com:office:office" xmlns:r="http://schemas.openxmlformats.org/officeDocument/2006/relationships" xmlns:m="http://schemas.openxmlformats.org/officeDocument/2006/math" xmlns:v="urn:schemas-microsoft-com:vml" xmlns:wp14="http://schemas.microsoft.com/office/word/2010/wordprocessingDrawing" xmlns:wp="http://schemas.openxmlformats.org/drawingml/2006/wordprocessingDrawing" xmlns:w10="urn:schemas-microsoft-com:office:word" xmlns:w="http://schemas.openxmlformats.org/wordprocessingml/2006/main" xmlns:w14="http://schemas.microsoft.com/office/word/2010/wordml" xmlns:w15="http://schemas.microsoft.com/office/word/2012/wordml" xmlns:w16cex="http://schemas.microsoft.com/office/word/2018/wordml/cex" xmlns:w16cid="http://schemas.microsoft.com/office/word/2016/wordml/cid" xmlns:w16="http://schemas.microsoft.com/office/word/2018/wordml" xmlns:w16sdtdh="http://schemas.microsoft.com/office/word/2020/wordml/sdtdatahash" xmlns:w16se="http://schemas.microsoft.com/office/word/2015/wordml/symex" xmlns:wpg="http://schemas.microsoft.com/office/word/2010/wordprocessingGroup" xmlns:wpi="http://schemas.microsoft.com/office/word/2010/wordprocessingInk" xmlns:wne="http://schemas.microsoft.com/office/word/2006/wordml" xmlns:wps="http://schemas.microsoft.com/office/word/2010/wordprocessingShape" mc:Ignorable="w14 w15 w16se w16cid w16 w16cex w16sdtdh wp14">
+<w:hdr xmlns:wpc="http://schemas.microsoft.com/office/word/2010/wordprocessingCanvas" xmlns:cx="http://schemas.microsoft.com/office/drawing/2014/chartex" xmlns:cx1="http://schemas.microsoft.com/office/drawing/2015/9/8/chartex" xmlns:cx2="http://schemas.microsoft.com/office/drawing/2015/10/21/chartex" xmlns:cx3="http://schemas.microsoft.com/office/drawing/2016/5/9/chartex" xmlns:cx4="http://schemas.microsoft.com/office/drawing/2016/5/10/chartex" xmlns:cx5="http://schemas.microsoft.com/office/drawing/2016/5/11/chartex" xmlns:cx6="http://schemas.microsoft.com/office/drawing/2016/5/12/chartex" xmlns:cx7="http://schemas.microsoft.com/office/drawing/2016/5/13/chartex" xmlns:cx8="http://schemas.microsoft.com/office/drawing/2016/5/14/chartex" xmlns:mc="http://schemas.openxmlformats.org/markup-compatibility/2006" xmlns:aink="http://schemas.microsoft.com/office/drawing/2016/ink" xmlns:am3d="http://schemas.microsoft.com/office/drawing/2017/model3d" xmlns:o="urn:schemas-microsoft-com:office:office" xmlns:r="http://schemas.openxmlformats.org/officeDocument/2006/relationships" xmlns:m="http://schemas.openxmlformats.org/officeDocument/2006/math" xmlns:v="urn:schemas-microsoft-com:vml" xmlns:wp14="http://schemas.microsoft.com/office/word/2010/wordprocessingDrawing" xmlns:wp="http://schemas.openxmlformats.org/drawingml/2006/wordprocessingDrawing" xmlns:w10="urn:schemas-microsoft-com:office:word" xmlns:w="http://schemas.openxmlformats.org/wordprocessingml/2006/main" xmlns:w14="http://schemas.microsoft.com/office/word/2010/wordml" xmlns:w15="http://schemas.microsoft.com/office/word/2012/wordml" xmlns:w16cid="http://schemas.microsoft.com/office/word/2016/wordml/cid" xmlns:w16se="http://schemas.microsoft.com/office/word/2015/wordml/symex" xmlns:wpg="http://schemas.microsoft.com/office/word/2010/wordprocessingGroup" xmlns:wpi="http://schemas.microsoft.com/office/word/2010/wordprocessingInk" xmlns:wne="http://schemas.microsoft.com/office/word/2006/wordml" xmlns:wps="http://schemas.microsoft.com/office/word/2010/wordprocessingShape" mc:Ignorable="w14 w15 w16se w16cid wp14">
   <w:p>
     <w:pPr>
       <w:pStyle w:val="BodyText"/>
@@ -42134,7 +41644,7 @@
 </file>
 
 <file path=word/numbering.xml><?xml version="1.0" encoding="utf-8"?>
-<w:numbering xmlns:wpc="http://schemas.microsoft.com/office/word/2010/wordprocessingCanvas" xmlns:cx="http://schemas.microsoft.com/office/drawing/2014/chartex" xmlns:cx1="http://schemas.microsoft.com/office/drawing/2015/9/8/chartex" xmlns:cx2="http://schemas.microsoft.com/office/drawing/2015/10/21/chartex" xmlns:cx3="http://schemas.microsoft.com/office/drawing/2016/5/9/chartex" xmlns:cx4="http://schemas.microsoft.com/office/drawing/2016/5/10/chartex" xmlns:cx5="http://schemas.microsoft.com/office/drawing/2016/5/11/chartex" xmlns:cx6="http://schemas.microsoft.com/office/drawing/2016/5/12/chartex" xmlns:cx7="http://schemas.microsoft.com/office/drawing/2016/5/13/chartex" xmlns:cx8="http://schemas.microsoft.com/office/drawing/2016/5/14/chartex" xmlns:mc="http://schemas.openxmlformats.org/markup-compatibility/2006" xmlns:aink="http://schemas.microsoft.com/office/drawing/2016/ink" xmlns:am3d="http://schemas.microsoft.com/office/drawing/2017/model3d" xmlns:o="urn:schemas-microsoft-com:office:office" xmlns:r="http://schemas.openxmlformats.org/officeDocument/2006/relationships" xmlns:m="http://schemas.openxmlformats.org/officeDocument/2006/math" xmlns:v="urn:schemas-microsoft-com:vml" xmlns:wp14="http://schemas.microsoft.com/office/word/2010/wordprocessingDrawing" xmlns:wp="http://schemas.openxmlformats.org/drawingml/2006/wordprocessingDrawing" xmlns:w10="urn:schemas-microsoft-com:office:word" xmlns:w="http://schemas.openxmlformats.org/wordprocessingml/2006/main" xmlns:w14="http://schemas.microsoft.com/office/word/2010/wordml" xmlns:w15="http://schemas.microsoft.com/office/word/2012/wordml" xmlns:w16cex="http://schemas.microsoft.com/office/word/2018/wordml/cex" xmlns:w16cid="http://schemas.microsoft.com/office/word/2016/wordml/cid" xmlns:w16="http://schemas.microsoft.com/office/word/2018/wordml" xmlns:w16sdtdh="http://schemas.microsoft.com/office/word/2020/wordml/sdtdatahash" xmlns:w16se="http://schemas.microsoft.com/office/word/2015/wordml/symex" xmlns:wpg="http://schemas.microsoft.com/office/word/2010/wordprocessingGroup" xmlns:wpi="http://schemas.microsoft.com/office/word/2010/wordprocessingInk" xmlns:wne="http://schemas.microsoft.com/office/word/2006/wordml" xmlns:wps="http://schemas.microsoft.com/office/word/2010/wordprocessingShape" mc:Ignorable="w14 w15 w16se w16cid w16 w16cex w16sdtdh wp14">
+<w:numbering xmlns:wpc="http://schemas.microsoft.com/office/word/2010/wordprocessingCanvas" xmlns:cx="http://schemas.microsoft.com/office/drawing/2014/chartex" xmlns:cx1="http://schemas.microsoft.com/office/drawing/2015/9/8/chartex" xmlns:cx2="http://schemas.microsoft.com/office/drawing/2015/10/21/chartex" xmlns:cx3="http://schemas.microsoft.com/office/drawing/2016/5/9/chartex" xmlns:cx4="http://schemas.microsoft.com/office/drawing/2016/5/10/chartex" xmlns:cx5="http://schemas.microsoft.com/office/drawing/2016/5/11/chartex" xmlns:cx6="http://schemas.microsoft.com/office/drawing/2016/5/12/chartex" xmlns:cx7="http://schemas.microsoft.com/office/drawing/2016/5/13/chartex" xmlns:cx8="http://schemas.microsoft.com/office/drawing/2016/5/14/chartex" xmlns:mc="http://schemas.openxmlformats.org/markup-compatibility/2006" xmlns:aink="http://schemas.microsoft.com/office/drawing/2016/ink" xmlns:am3d="http://schemas.microsoft.com/office/drawing/2017/model3d" xmlns:o="urn:schemas-microsoft-com:office:office" xmlns:r="http://schemas.openxmlformats.org/officeDocument/2006/relationships" xmlns:m="http://schemas.openxmlformats.org/officeDocument/2006/math" xmlns:v="urn:schemas-microsoft-com:vml" xmlns:wp14="http://schemas.microsoft.com/office/word/2010/wordprocessingDrawing" xmlns:wp="http://schemas.openxmlformats.org/drawingml/2006/wordprocessingDrawing" xmlns:w10="urn:schemas-microsoft-com:office:word" xmlns:w="http://schemas.openxmlformats.org/wordprocessingml/2006/main" xmlns:w14="http://schemas.microsoft.com/office/word/2010/wordml" xmlns:w15="http://schemas.microsoft.com/office/word/2012/wordml" xmlns:w16cid="http://schemas.microsoft.com/office/word/2016/wordml/cid" xmlns:w16se="http://schemas.microsoft.com/office/word/2015/wordml/symex" xmlns:wpg="http://schemas.microsoft.com/office/word/2010/wordprocessingGroup" xmlns:wpi="http://schemas.microsoft.com/office/word/2010/wordprocessingInk" xmlns:wne="http://schemas.microsoft.com/office/word/2006/wordml" xmlns:wps="http://schemas.microsoft.com/office/word/2010/wordprocessingShape" mc:Ignorable="w14 w15 w16se w16cid wp14">
   <w:abstractNum w:abstractNumId="0" w15:restartNumberingAfterBreak="0">
     <w:nsid w:val="0B916EC5"/>
     <w:multiLevelType w:val="hybridMultilevel"/>
@@ -44494,7 +44004,7 @@
 </file>
 
 <file path=word/styles.xml><?xml version="1.0" encoding="utf-8"?>
-<w:styles xmlns:mc="http://schemas.openxmlformats.org/markup-compatibility/2006" xmlns:r="http://schemas.openxmlformats.org/officeDocument/2006/relationships" xmlns:w="http://schemas.openxmlformats.org/wordprocessingml/2006/main" xmlns:w14="http://schemas.microsoft.com/office/word/2010/wordml" xmlns:w15="http://schemas.microsoft.com/office/word/2012/wordml" xmlns:w16cex="http://schemas.microsoft.com/office/word/2018/wordml/cex" xmlns:w16cid="http://schemas.microsoft.com/office/word/2016/wordml/cid" xmlns:w16="http://schemas.microsoft.com/office/word/2018/wordml" xmlns:w16sdtdh="http://schemas.microsoft.com/office/word/2020/wordml/sdtdatahash" xmlns:w16se="http://schemas.microsoft.com/office/word/2015/wordml/symex" mc:Ignorable="w14 w15 w16se w16cid w16 w16cex w16sdtdh">
+<w:styles xmlns:mc="http://schemas.openxmlformats.org/markup-compatibility/2006" xmlns:r="http://schemas.openxmlformats.org/officeDocument/2006/relationships" xmlns:w="http://schemas.openxmlformats.org/wordprocessingml/2006/main" xmlns:w14="http://schemas.microsoft.com/office/word/2010/wordml" xmlns:w15="http://schemas.microsoft.com/office/word/2012/wordml" xmlns:w16cid="http://schemas.microsoft.com/office/word/2016/wordml/cid" xmlns:w16se="http://schemas.microsoft.com/office/word/2015/wordml/symex" mc:Ignorable="w14 w15 w16se w16cid">
   <w:docDefaults>
     <w:rPrDefault>
       <w:rPr>
@@ -44512,7 +44022,7 @@
       </w:pPr>
     </w:pPrDefault>
   </w:docDefaults>
-  <w:latentStyles w:defLockedState="0" w:defUIPriority="99" w:defSemiHidden="0" w:defUnhideWhenUsed="0" w:defQFormat="0" w:count="376">
+  <w:latentStyles w:defLockedState="0" w:defUIPriority="99" w:defSemiHidden="0" w:defUnhideWhenUsed="0" w:defQFormat="0" w:count="375">
     <w:lsdException w:name="Normal" w:uiPriority="0" w:qFormat="1"/>
     <w:lsdException w:name="heading 1" w:uiPriority="9" w:qFormat="1"/>
     <w:lsdException w:name="heading 2" w:semiHidden="1" w:uiPriority="9" w:unhideWhenUsed="1" w:qFormat="1"/>
@@ -44888,7 +44398,6 @@
     <w:lsdException w:name="Smart Hyperlink" w:semiHidden="1" w:unhideWhenUsed="1"/>
     <w:lsdException w:name="Hashtag" w:semiHidden="1" w:unhideWhenUsed="1"/>
     <w:lsdException w:name="Unresolved Mention" w:semiHidden="1" w:unhideWhenUsed="1"/>
-    <w:lsdException w:name="Smart Link" w:semiHidden="1" w:unhideWhenUsed="1"/>
   </w:latentStyles>
   <w:style w:type="paragraph" w:default="1" w:styleId="Normal">
     <w:name w:val="Normal"/>
@@ -44945,7 +44454,7 @@
   <w:style w:type="paragraph" w:styleId="TOC1">
     <w:name w:val="toc 1"/>
     <w:basedOn w:val="Normal"/>
-    <w:uiPriority w:val="1"/>
+    <w:uiPriority w:val="39"/>
     <w:qFormat/>
     <w:pPr>
       <w:spacing w:before="136"/>
@@ -45093,6 +44602,45 @@
       </w:tblBorders>
     </w:tblPr>
   </w:style>
+  <w:style w:type="paragraph" w:styleId="TOCHeading">
+    <w:name w:val="TOC Heading"/>
+    <w:basedOn w:val="Heading1"/>
+    <w:next w:val="Normal"/>
+    <w:uiPriority w:val="39"/>
+    <w:unhideWhenUsed/>
+    <w:qFormat/>
+    <w:rsid w:val="00D64046"/>
+    <w:pPr>
+      <w:keepNext/>
+      <w:keepLines/>
+      <w:widowControl/>
+      <w:autoSpaceDE/>
+      <w:autoSpaceDN/>
+      <w:spacing w:before="240" w:line="259" w:lineRule="auto"/>
+      <w:ind w:left="0"/>
+      <w:outlineLvl w:val="9"/>
+    </w:pPr>
+    <w:rPr>
+      <w:rFonts w:asciiTheme="majorHAnsi" w:eastAsiaTheme="majorEastAsia" w:hAnsiTheme="majorHAnsi" w:cstheme="majorBidi"/>
+      <w:b w:val="0"/>
+      <w:bCs w:val="0"/>
+      <w:color w:val="365F91" w:themeColor="accent1" w:themeShade="BF"/>
+      <w:sz w:val="32"/>
+      <w:szCs w:val="32"/>
+      <w:lang w:val="en-US"/>
+    </w:rPr>
+  </w:style>
+  <w:style w:type="character" w:styleId="Hyperlink">
+    <w:name w:val="Hyperlink"/>
+    <w:basedOn w:val="DefaultParagraphFont"/>
+    <w:uiPriority w:val="99"/>
+    <w:unhideWhenUsed/>
+    <w:rsid w:val="00D64046"/>
+    <w:rPr>
+      <w:color w:val="0000FF" w:themeColor="hyperlink"/>
+      <w:u w:val="single"/>
+    </w:rPr>
+  </w:style>
 </w:styles>
 </file>
 
@@ -45101,10 +44649,10 @@
   <a:themeElements>
     <a:clrScheme name="Office">
       <a:dk1>
-        <a:sysClr val="windowText" lastClr="191B28"/>
+        <a:sysClr val="windowText" lastClr="000000"/>
       </a:dk1>
       <a:lt1>
-        <a:sysClr val="window" lastClr="C2C6D0"/>
+        <a:sysClr val="window" lastClr="FFFFFF"/>
       </a:lt1>
       <a:dk2>
         <a:srgbClr val="1F497D"/>

</xml_diff>